<commit_message>
Actualización grafos y bugs en la documentación de caja blanca Alien
</commit_message>
<xml_diff>
--- a/docs/Análisis de la Caja Blanca de clase Alien.docx
+++ b/docs/Análisis de la Caja Blanca de clase Alien.docx
@@ -18,34 +18,7 @@
           <w:sz w:val="32"/>
           <w:szCs w:val="32"/>
         </w:rPr>
-        <w:t>Análisis de la Caja Blanca</w:t>
-      </w:r>
-      <w:r>
-        <w:rPr>
-          <w:b/>
-          <w:bCs/>
-          <w:sz w:val="32"/>
-          <w:szCs w:val="32"/>
-        </w:rPr>
-        <w:t xml:space="preserve"> </w:t>
-      </w:r>
-      <w:r>
-        <w:rPr>
-          <w:b/>
-          <w:bCs/>
-          <w:sz w:val="32"/>
-          <w:szCs w:val="32"/>
-        </w:rPr>
-        <w:t>de clase</w:t>
-      </w:r>
-      <w:r>
-        <w:rPr>
-          <w:b/>
-          <w:bCs/>
-          <w:sz w:val="32"/>
-          <w:szCs w:val="32"/>
-        </w:rPr>
-        <w:t xml:space="preserve"> </w:t>
+        <w:t xml:space="preserve">Análisis de la Caja Blanca de clase </w:t>
       </w:r>
       <w:proofErr w:type="spellStart"/>
       <w:r>
@@ -1169,10 +1142,10 @@
           <w:noProof/>
         </w:rPr>
         <w:drawing>
-          <wp:inline distT="0" distB="0" distL="0" distR="0" wp14:anchorId="39677391" wp14:editId="548F4AFF">
-            <wp:extent cx="1594485" cy="3081655"/>
-            <wp:effectExtent l="0" t="0" r="0" b="4445"/>
-            <wp:docPr id="189306340" name="Imagen 1" descr="Patrón de fondo&#10;&#10;Descripción generada automáticamente"/>
+          <wp:inline distT="0" distB="0" distL="0" distR="0" wp14:anchorId="1AC22BAB" wp14:editId="7309F5F9">
+            <wp:extent cx="1594339" cy="3086943"/>
+            <wp:effectExtent l="0" t="0" r="0" b="0"/>
+            <wp:docPr id="1635769363" name="Imagen 1" descr="Patrón de fondo&#10;&#10;Descripción generada automáticamente"/>
             <wp:cNvGraphicFramePr>
               <a:graphicFrameLocks xmlns:a="http://schemas.openxmlformats.org/drawingml/2006/main" noChangeAspect="1"/>
             </wp:cNvGraphicFramePr>
@@ -1180,7 +1153,7 @@
               <a:graphicData uri="http://schemas.openxmlformats.org/drawingml/2006/picture">
                 <pic:pic xmlns:pic="http://schemas.openxmlformats.org/drawingml/2006/picture">
                   <pic:nvPicPr>
-                    <pic:cNvPr id="189306340" name="Imagen 1" descr="Patrón de fondo&#10;&#10;Descripción generada automáticamente"/>
+                    <pic:cNvPr id="1635769363" name="Imagen 1" descr="Patrón de fondo&#10;&#10;Descripción generada automáticamente"/>
                     <pic:cNvPicPr>
                       <a:picLocks noChangeAspect="1" noChangeArrowheads="1"/>
                     </pic:cNvPicPr>
@@ -1201,7 +1174,7 @@
                   <pic:spPr bwMode="auto">
                     <a:xfrm>
                       <a:off x="0" y="0"/>
-                      <a:ext cx="1594485" cy="3081655"/>
+                      <a:ext cx="1605431" cy="3108420"/>
                     </a:xfrm>
                     <a:prstGeom prst="rect">
                       <a:avLst/>
@@ -1278,19 +1251,7 @@
         </w:numPr>
       </w:pPr>
       <w:r>
-        <w:t>1-3-5-7-</w:t>
-      </w:r>
-      <w:r>
-        <w:t>8-</w:t>
-      </w:r>
-      <w:r>
-        <w:t>9-</w:t>
-      </w:r>
-      <w:r>
-        <w:t>10-(</w:t>
-      </w:r>
-      <w:r>
-        <w:t>18 a 23)</w:t>
+        <w:t>1-3-5-7-8-9-10-(18 a 23)</w:t>
       </w:r>
     </w:p>
     <w:p>
@@ -1302,13 +1263,7 @@
         </w:numPr>
       </w:pPr>
       <w:r>
-        <w:t>1-3-5</w:t>
-      </w:r>
-      <w:r>
-        <w:t>-6</w:t>
-      </w:r>
-      <w:r>
-        <w:t>-7-9-10-(18 a 23)</w:t>
+        <w:t>1-3-5-6-7-9-10-(18 a 23)</w:t>
       </w:r>
     </w:p>
     <w:p>
@@ -1320,16 +1275,7 @@
         </w:numPr>
       </w:pPr>
       <w:r>
-        <w:t>1-3</w:t>
-      </w:r>
-      <w:r>
-        <w:t>-4</w:t>
-      </w:r>
-      <w:r>
-        <w:t>-5-6-7-9-10-(18 a 23</w:t>
-      </w:r>
-      <w:r>
-        <w:t>)</w:t>
+        <w:t>1-3-4-5-6-7-9-10-(18 a 23)</w:t>
       </w:r>
     </w:p>
     <w:p>
@@ -1584,10 +1530,7 @@
               <w:jc w:val="center"/>
             </w:pPr>
             <w:r>
-              <w:t>x=179, y=</w:t>
-            </w:r>
-            <w:r>
-              <w:t>175</w:t>
+              <w:t>x=179, y=175</w:t>
             </w:r>
           </w:p>
         </w:tc>
@@ -1655,10 +1598,7 @@
               <w:jc w:val="center"/>
             </w:pPr>
             <w:r>
-              <w:t xml:space="preserve">x=179, </w:t>
-            </w:r>
-            <w:r>
-              <w:t>-</w:t>
+              <w:t>x=179, -</w:t>
             </w:r>
           </w:p>
         </w:tc>
@@ -1715,10 +1655,7 @@
               <w:jc w:val="center"/>
             </w:pPr>
             <w:r>
-              <w:t>-</w:t>
-            </w:r>
-            <w:r>
-              <w:t>1</w:t>
+              <w:t>-1</w:t>
             </w:r>
           </w:p>
         </w:tc>
@@ -1731,16 +1668,7 @@
               <w:jc w:val="center"/>
             </w:pPr>
             <w:r>
-              <w:t>x=</w:t>
-            </w:r>
-            <w:r>
-              <w:t>0</w:t>
-            </w:r>
-            <w:r>
-              <w:t xml:space="preserve">, </w:t>
-            </w:r>
-            <w:r>
-              <w:t>y=0</w:t>
+              <w:t>x=0, y=0</w:t>
             </w:r>
           </w:p>
         </w:tc>
@@ -1808,13 +1736,7 @@
               <w:jc w:val="center"/>
             </w:pPr>
             <w:r>
-              <w:t>-</w:t>
-            </w:r>
-            <w:r>
-              <w:t xml:space="preserve">, </w:t>
-            </w:r>
-            <w:r>
-              <w:t>y=0</w:t>
+              <w:t>-, y=0</w:t>
             </w:r>
           </w:p>
         </w:tc>
@@ -1841,25 +1763,7 @@
     </w:p>
     <w:p>
       <w:r>
-        <w:t xml:space="preserve">El camino </w:t>
-      </w:r>
-      <w:r>
-        <w:t>5</w:t>
-      </w:r>
-      <w:r>
-        <w:t xml:space="preserve"> es imposible, porque el valor </w:t>
-      </w:r>
-      <w:r>
-        <w:t>y</w:t>
-      </w:r>
-      <w:r>
-        <w:t xml:space="preserve"> no puede elegir si las dos condiciones para </w:t>
-      </w:r>
-      <w:r>
-        <w:t>y</w:t>
-      </w:r>
-      <w:r>
-        <w:t xml:space="preserve"> son ciertas</w:t>
+        <w:t>El camino 5 es imposible, porque el valor y no puede elegir si las dos condiciones para y son ciertas</w:t>
       </w:r>
       <w:r>
         <w:t>.</w:t>
@@ -1901,7 +1805,15 @@
       </w:r>
       <w:proofErr w:type="spellEnd"/>
       <w:r>
-        <w:t xml:space="preserve"> x, int y)</w:t>
+        <w:t xml:space="preserve"> x, </w:t>
+      </w:r>
+      <w:proofErr w:type="spellStart"/>
+      <w:r>
+        <w:t>int</w:t>
+      </w:r>
+      <w:proofErr w:type="spellEnd"/>
+      <w:r>
+        <w:t xml:space="preserve"> y)</w:t>
       </w:r>
     </w:p>
     <w:tbl>
@@ -2664,10 +2576,10 @@
         </w:rPr>
         <w:lastRenderedPageBreak/>
         <w:drawing>
-          <wp:inline distT="0" distB="0" distL="0" distR="0" wp14:anchorId="4AC93F89" wp14:editId="6420E866">
-            <wp:extent cx="2199005" cy="4011295"/>
+          <wp:inline distT="0" distB="0" distL="0" distR="0" wp14:anchorId="1DF7E2EB" wp14:editId="133BAA89">
+            <wp:extent cx="2198370" cy="4020820"/>
             <wp:effectExtent l="0" t="0" r="0" b="0"/>
-            <wp:docPr id="595766648" name="Imagen 3" descr="Interfaz de usuario gráfica, Texto, Aplicación, Chat o mensaje de texto&#10;&#10;Descripción generada automáticamente"/>
+            <wp:docPr id="753732535" name="Imagen 2" descr="Interfaz de usuario gráfica, Texto, Aplicación, Chat o mensaje de texto&#10;&#10;Descripción generada automáticamente"/>
             <wp:cNvGraphicFramePr>
               <a:graphicFrameLocks xmlns:a="http://schemas.openxmlformats.org/drawingml/2006/main" noChangeAspect="1"/>
             </wp:cNvGraphicFramePr>
@@ -2675,7 +2587,7 @@
               <a:graphicData uri="http://schemas.openxmlformats.org/drawingml/2006/picture">
                 <pic:pic xmlns:pic="http://schemas.openxmlformats.org/drawingml/2006/picture">
                   <pic:nvPicPr>
-                    <pic:cNvPr id="595766648" name="Imagen 3" descr="Interfaz de usuario gráfica, Texto, Aplicación, Chat o mensaje de texto&#10;&#10;Descripción generada automáticamente"/>
+                    <pic:cNvPr id="753732535" name="Imagen 2" descr="Interfaz de usuario gráfica, Texto, Aplicación, Chat o mensaje de texto&#10;&#10;Descripción generada automáticamente"/>
                     <pic:cNvPicPr>
                       <a:picLocks noChangeAspect="1" noChangeArrowheads="1"/>
                     </pic:cNvPicPr>
@@ -2696,7 +2608,7 @@
                   <pic:spPr bwMode="auto">
                     <a:xfrm>
                       <a:off x="0" y="0"/>
-                      <a:ext cx="2199005" cy="4011295"/>
+                      <a:ext cx="2198370" cy="4020820"/>
                     </a:xfrm>
                     <a:prstGeom prst="rect">
                       <a:avLst/>
@@ -2744,19 +2656,7 @@
         </w:numPr>
       </w:pPr>
       <w:r>
-        <w:t>(</w:t>
-      </w:r>
-      <w:r>
-        <w:t>1</w:t>
-      </w:r>
-      <w:r>
-        <w:t xml:space="preserve"> a </w:t>
-      </w:r>
-      <w:r>
-        <w:t>3</w:t>
-      </w:r>
-      <w:r>
-        <w:t>)-5</w:t>
+        <w:t>(1 a 3)-5</w:t>
       </w:r>
       <w:r>
         <w:t>[A]</w:t>
@@ -2788,19 +2688,7 @@
         </w:numPr>
       </w:pPr>
       <w:r>
-        <w:t>(1 a 3)-</w:t>
-      </w:r>
-      <w:r>
-        <w:t>5[A]-</w:t>
-      </w:r>
-      <w:r>
-        <w:t>5[</w:t>
-      </w:r>
-      <w:r>
-        <w:t>B</w:t>
-      </w:r>
-      <w:r>
-        <w:t xml:space="preserve">]-(8 a </w:t>
+        <w:t xml:space="preserve">(1 a 3)-5[A]-5[B]-(8 a </w:t>
       </w:r>
       <w:proofErr w:type="gramStart"/>
       <w:r>
@@ -2820,29 +2708,11 @@
         </w:numPr>
       </w:pPr>
       <w:r>
-        <w:t>(1 a 3)-</w:t>
-      </w:r>
-      <w:r>
-        <w:t>5[A]-</w:t>
-      </w:r>
-      <w:r>
-        <w:t>5[</w:t>
-      </w:r>
-      <w:r>
-        <w:t>B</w:t>
-      </w:r>
-      <w:r>
-        <w:t>]-(</w:t>
-      </w:r>
-      <w:r>
-        <w:t xml:space="preserve">6 a </w:t>
+        <w:t xml:space="preserve">(1 a 3)-5[A]-5[B]-(6 a </w:t>
       </w:r>
       <w:proofErr w:type="gramStart"/>
       <w:r>
-        <w:t>7</w:t>
-      </w:r>
-      <w:r>
-        <w:t>)-(</w:t>
+        <w:t>7)-(</w:t>
       </w:r>
       <w:proofErr w:type="gramEnd"/>
       <w:r>
@@ -3034,16 +2904,7 @@
               <w:jc w:val="center"/>
             </w:pPr>
             <w:r>
-              <w:t>x=</w:t>
-            </w:r>
-            <w:r>
-              <w:t>358</w:t>
-            </w:r>
-            <w:r>
-              <w:t>, y=</w:t>
-            </w:r>
-            <w:r>
-              <w:t>175</w:t>
+              <w:t>x=358, y=175</w:t>
             </w:r>
           </w:p>
         </w:tc>
@@ -3113,10 +2974,7 @@
               <w:jc w:val="center"/>
             </w:pPr>
             <w:r>
-              <w:t>x=179, y=</w:t>
-            </w:r>
-            <w:r>
-              <w:t>350</w:t>
+              <w:t>x=179, y=350</w:t>
             </w:r>
           </w:p>
         </w:tc>
@@ -4125,6 +3983,7 @@
   <w:style w:type="character" w:default="1" w:styleId="Fuentedeprrafopredeter">
     <w:name w:val="Default Paragraph Font"/>
     <w:uiPriority w:val="1"/>
+    <w:semiHidden/>
     <w:unhideWhenUsed/>
   </w:style>
   <w:style w:type="table" w:default="1" w:styleId="Tablanormal">

</xml_diff>

<commit_message>
Pequeño bug en los grafos de la caja blanca Alien
</commit_message>
<xml_diff>
--- a/docs/Análisis de la Caja Blanca de clase Alien.docx
+++ b/docs/Análisis de la Caja Blanca de clase Alien.docx
@@ -18,25 +18,13 @@
           <w:sz w:val="32"/>
           <w:szCs w:val="32"/>
         </w:rPr>
-        <w:t xml:space="preserve">Análisis de la Caja Blanca de clase </w:t>
+        <w:t>Análisis de la Caja Blanca de clase Alien</w:t>
       </w:r>
-      <w:proofErr w:type="spellStart"/>
-      <w:r>
-        <w:rPr>
-          <w:b/>
-          <w:bCs/>
-          <w:sz w:val="32"/>
-          <w:szCs w:val="32"/>
-        </w:rPr>
-        <w:t>Alien</w:t>
-      </w:r>
-      <w:proofErr w:type="spellEnd"/>
     </w:p>
     <w:p>
       <w:r>
         <w:t xml:space="preserve">Clase </w:t>
       </w:r>
-      <w:proofErr w:type="spellStart"/>
       <w:r>
         <w:rPr>
           <w:b/>
@@ -44,7 +32,6 @@
         </w:rPr>
         <w:t>Alien</w:t>
       </w:r>
-      <w:proofErr w:type="spellEnd"/>
       <w:r>
         <w:t>:</w:t>
       </w:r>
@@ -58,33 +45,7 @@
         </w:numPr>
       </w:pPr>
       <w:r>
-        <w:t xml:space="preserve">Método </w:t>
-      </w:r>
-      <w:proofErr w:type="spellStart"/>
-      <w:proofErr w:type="gramStart"/>
-      <w:r>
-        <w:t>initAlien</w:t>
-      </w:r>
-      <w:proofErr w:type="spellEnd"/>
-      <w:r>
-        <w:t>(</w:t>
-      </w:r>
-      <w:proofErr w:type="spellStart"/>
-      <w:proofErr w:type="gramEnd"/>
-      <w:r>
-        <w:t>int</w:t>
-      </w:r>
-      <w:proofErr w:type="spellEnd"/>
-      <w:r>
-        <w:t xml:space="preserve"> x, </w:t>
-      </w:r>
-      <w:proofErr w:type="spellStart"/>
-      <w:r>
-        <w:t>int</w:t>
-      </w:r>
-      <w:proofErr w:type="spellEnd"/>
-      <w:r>
-        <w:t xml:space="preserve"> y)</w:t>
+        <w:t>Método initAlien(int x, int y)</w:t>
       </w:r>
     </w:p>
     <w:tbl>
@@ -121,49 +82,7 @@
           </w:tcPr>
           <w:p>
             <w:r>
-              <w:t xml:space="preserve">    </w:t>
-            </w:r>
-            <w:proofErr w:type="spellStart"/>
-            <w:r>
-              <w:t>private</w:t>
-            </w:r>
-            <w:proofErr w:type="spellEnd"/>
-            <w:r>
-              <w:t xml:space="preserve"> </w:t>
-            </w:r>
-            <w:proofErr w:type="spellStart"/>
-            <w:r>
-              <w:t>void</w:t>
-            </w:r>
-            <w:proofErr w:type="spellEnd"/>
-            <w:r>
-              <w:t xml:space="preserve"> </w:t>
-            </w:r>
-            <w:proofErr w:type="spellStart"/>
-            <w:proofErr w:type="gramStart"/>
-            <w:r>
-              <w:t>initAlien</w:t>
-            </w:r>
-            <w:proofErr w:type="spellEnd"/>
-            <w:r>
-              <w:t>(</w:t>
-            </w:r>
-            <w:proofErr w:type="spellStart"/>
-            <w:proofErr w:type="gramEnd"/>
-            <w:r>
-              <w:t>int</w:t>
-            </w:r>
-            <w:proofErr w:type="spellEnd"/>
-            <w:r>
-              <w:t xml:space="preserve"> x, </w:t>
-            </w:r>
-            <w:proofErr w:type="spellStart"/>
-            <w:r>
-              <w:t>int</w:t>
-            </w:r>
-            <w:proofErr w:type="spellEnd"/>
-            <w:r>
-              <w:t xml:space="preserve"> y) {</w:t>
+              <w:t xml:space="preserve">    private void initAlien(int x, int y) {</w:t>
             </w:r>
           </w:p>
         </w:tc>
@@ -225,30 +144,140 @@
               <w:rPr>
                 <w:lang w:val="en-US"/>
               </w:rPr>
-              <w:t xml:space="preserve">        if (x&gt; </w:t>
-            </w:r>
-            <w:proofErr w:type="spellStart"/>
-            <w:r>
+              <w:t xml:space="preserve">        if (x&gt; Commons.BOARD_WIDTH){</w:t>
+            </w:r>
+          </w:p>
+        </w:tc>
+      </w:tr>
+      <w:tr>
+        <w:trPr>
+          <w:trHeight w:val="288"/>
+        </w:trPr>
+        <w:tc>
+          <w:tcPr>
+            <w:tcW w:w="421" w:type="dxa"/>
+            <w:noWrap/>
+            <w:hideMark/>
+          </w:tcPr>
+          <w:p>
+            <w:r>
+              <w:t>4</w:t>
+            </w:r>
+          </w:p>
+        </w:tc>
+        <w:tc>
+          <w:tcPr>
+            <w:tcW w:w="8079" w:type="dxa"/>
+            <w:noWrap/>
+            <w:hideMark/>
+          </w:tcPr>
+          <w:p>
+            <w:pPr>
               <w:rPr>
                 <w:lang w:val="en-US"/>
               </w:rPr>
-              <w:t>Commons.BOARD_</w:t>
-            </w:r>
-            <w:proofErr w:type="gramStart"/>
+            </w:pPr>
             <w:r>
               <w:rPr>
                 <w:lang w:val="en-US"/>
               </w:rPr>
-              <w:t>WIDTH</w:t>
-            </w:r>
-            <w:proofErr w:type="spellEnd"/>
-            <w:r>
+              <w:t xml:space="preserve">            this.x = Commons.BOARD_WIDTH;</w:t>
+            </w:r>
+          </w:p>
+        </w:tc>
+      </w:tr>
+      <w:tr>
+        <w:trPr>
+          <w:trHeight w:val="288"/>
+        </w:trPr>
+        <w:tc>
+          <w:tcPr>
+            <w:tcW w:w="421" w:type="dxa"/>
+            <w:noWrap/>
+            <w:hideMark/>
+          </w:tcPr>
+          <w:p>
+            <w:r>
+              <w:t>5</w:t>
+            </w:r>
+          </w:p>
+        </w:tc>
+        <w:tc>
+          <w:tcPr>
+            <w:tcW w:w="8079" w:type="dxa"/>
+            <w:noWrap/>
+            <w:hideMark/>
+          </w:tcPr>
+          <w:p>
+            <w:r>
+              <w:t xml:space="preserve">        } if (x&lt;0){</w:t>
+            </w:r>
+          </w:p>
+        </w:tc>
+      </w:tr>
+      <w:tr>
+        <w:trPr>
+          <w:trHeight w:val="288"/>
+        </w:trPr>
+        <w:tc>
+          <w:tcPr>
+            <w:tcW w:w="421" w:type="dxa"/>
+            <w:noWrap/>
+            <w:hideMark/>
+          </w:tcPr>
+          <w:p>
+            <w:r>
+              <w:t>6</w:t>
+            </w:r>
+          </w:p>
+        </w:tc>
+        <w:tc>
+          <w:tcPr>
+            <w:tcW w:w="8079" w:type="dxa"/>
+            <w:noWrap/>
+            <w:hideMark/>
+          </w:tcPr>
+          <w:p>
+            <w:r>
+              <w:t xml:space="preserve">            this.x = 0;</w:t>
+            </w:r>
+          </w:p>
+        </w:tc>
+      </w:tr>
+      <w:tr>
+        <w:trPr>
+          <w:trHeight w:val="288"/>
+        </w:trPr>
+        <w:tc>
+          <w:tcPr>
+            <w:tcW w:w="421" w:type="dxa"/>
+            <w:noWrap/>
+            <w:hideMark/>
+          </w:tcPr>
+          <w:p>
+            <w:r>
+              <w:t>7</w:t>
+            </w:r>
+          </w:p>
+        </w:tc>
+        <w:tc>
+          <w:tcPr>
+            <w:tcW w:w="8079" w:type="dxa"/>
+            <w:noWrap/>
+            <w:hideMark/>
+          </w:tcPr>
+          <w:p>
+            <w:pPr>
               <w:rPr>
                 <w:lang w:val="en-US"/>
               </w:rPr>
-              <w:t>){</w:t>
-            </w:r>
-            <w:proofErr w:type="gramEnd"/>
+            </w:pPr>
+            <w:r>
+              <w:rPr>
+                <w:lang w:val="en-US"/>
+              </w:rPr>
+              <w:t xml:space="preserve">        } if (y&gt; Commons.BOARD_HEIGHT){</w:t>
+            </w:r>
           </w:p>
         </w:tc>
       </w:tr>
@@ -264,7 +293,7 @@
           </w:tcPr>
           <w:p>
             <w:r>
-              <w:t>4</w:t>
+              <w:t>8</w:t>
             </w:r>
           </w:p>
         </w:tc>
@@ -284,35 +313,369 @@
               <w:rPr>
                 <w:lang w:val="en-US"/>
               </w:rPr>
-              <w:t xml:space="preserve">            </w:t>
-            </w:r>
-            <w:proofErr w:type="spellStart"/>
-            <w:r>
+              <w:t xml:space="preserve">            this.y = Commons.BOARD_HEIGHT;</w:t>
+            </w:r>
+          </w:p>
+        </w:tc>
+      </w:tr>
+      <w:tr>
+        <w:trPr>
+          <w:trHeight w:val="288"/>
+        </w:trPr>
+        <w:tc>
+          <w:tcPr>
+            <w:tcW w:w="421" w:type="dxa"/>
+            <w:noWrap/>
+            <w:hideMark/>
+          </w:tcPr>
+          <w:p>
+            <w:r>
+              <w:t>9</w:t>
+            </w:r>
+          </w:p>
+        </w:tc>
+        <w:tc>
+          <w:tcPr>
+            <w:tcW w:w="8079" w:type="dxa"/>
+            <w:noWrap/>
+            <w:hideMark/>
+          </w:tcPr>
+          <w:p>
+            <w:r>
+              <w:t xml:space="preserve">        } if (y&lt;0){</w:t>
+            </w:r>
+          </w:p>
+        </w:tc>
+      </w:tr>
+      <w:tr>
+        <w:trPr>
+          <w:trHeight w:val="288"/>
+        </w:trPr>
+        <w:tc>
+          <w:tcPr>
+            <w:tcW w:w="421" w:type="dxa"/>
+            <w:noWrap/>
+            <w:hideMark/>
+          </w:tcPr>
+          <w:p>
+            <w:r>
+              <w:t>10</w:t>
+            </w:r>
+          </w:p>
+        </w:tc>
+        <w:tc>
+          <w:tcPr>
+            <w:tcW w:w="8079" w:type="dxa"/>
+            <w:noWrap/>
+            <w:hideMark/>
+          </w:tcPr>
+          <w:p>
+            <w:r>
+              <w:t xml:space="preserve">            this.y=0;</w:t>
+            </w:r>
+          </w:p>
+        </w:tc>
+      </w:tr>
+      <w:tr>
+        <w:trPr>
+          <w:trHeight w:val="288"/>
+        </w:trPr>
+        <w:tc>
+          <w:tcPr>
+            <w:tcW w:w="421" w:type="dxa"/>
+            <w:noWrap/>
+            <w:hideMark/>
+          </w:tcPr>
+          <w:p>
+            <w:r>
+              <w:t>11</w:t>
+            </w:r>
+          </w:p>
+        </w:tc>
+        <w:tc>
+          <w:tcPr>
+            <w:tcW w:w="8079" w:type="dxa"/>
+            <w:noWrap/>
+            <w:hideMark/>
+          </w:tcPr>
+          <w:p>
+            <w:r>
+              <w:t xml:space="preserve">        }</w:t>
+            </w:r>
+          </w:p>
+        </w:tc>
+      </w:tr>
+      <w:tr>
+        <w:trPr>
+          <w:trHeight w:val="288"/>
+        </w:trPr>
+        <w:tc>
+          <w:tcPr>
+            <w:tcW w:w="421" w:type="dxa"/>
+            <w:noWrap/>
+            <w:hideMark/>
+          </w:tcPr>
+          <w:p>
+            <w:r>
+              <w:t>12</w:t>
+            </w:r>
+          </w:p>
+        </w:tc>
+        <w:tc>
+          <w:tcPr>
+            <w:tcW w:w="8079" w:type="dxa"/>
+            <w:noWrap/>
+            <w:hideMark/>
+          </w:tcPr>
+          <w:p>
+            <w:r>
+              <w:t xml:space="preserve">        </w:t>
+            </w:r>
+            <w:r>
+              <w:t>e</w:t>
+            </w:r>
+            <w:r>
+              <w:t>lse</w:t>
+            </w:r>
+          </w:p>
+        </w:tc>
+      </w:tr>
+      <w:tr>
+        <w:trPr>
+          <w:trHeight w:val="288"/>
+        </w:trPr>
+        <w:tc>
+          <w:tcPr>
+            <w:tcW w:w="421" w:type="dxa"/>
+            <w:noWrap/>
+            <w:hideMark/>
+          </w:tcPr>
+          <w:p>
+            <w:r>
+              <w:t>13</w:t>
+            </w:r>
+          </w:p>
+        </w:tc>
+        <w:tc>
+          <w:tcPr>
+            <w:tcW w:w="8079" w:type="dxa"/>
+            <w:noWrap/>
+            <w:hideMark/>
+          </w:tcPr>
+          <w:p>
+            <w:r>
+              <w:t xml:space="preserve">        {</w:t>
+            </w:r>
+          </w:p>
+        </w:tc>
+      </w:tr>
+      <w:tr>
+        <w:trPr>
+          <w:trHeight w:val="288"/>
+        </w:trPr>
+        <w:tc>
+          <w:tcPr>
+            <w:tcW w:w="421" w:type="dxa"/>
+            <w:noWrap/>
+            <w:hideMark/>
+          </w:tcPr>
+          <w:p>
+            <w:r>
+              <w:t>14</w:t>
+            </w:r>
+          </w:p>
+        </w:tc>
+        <w:tc>
+          <w:tcPr>
+            <w:tcW w:w="8079" w:type="dxa"/>
+            <w:noWrap/>
+            <w:hideMark/>
+          </w:tcPr>
+          <w:p>
+            <w:r>
+              <w:t xml:space="preserve">            this.x = x;</w:t>
+            </w:r>
+          </w:p>
+        </w:tc>
+      </w:tr>
+      <w:tr>
+        <w:trPr>
+          <w:trHeight w:val="288"/>
+        </w:trPr>
+        <w:tc>
+          <w:tcPr>
+            <w:tcW w:w="421" w:type="dxa"/>
+            <w:noWrap/>
+            <w:hideMark/>
+          </w:tcPr>
+          <w:p>
+            <w:r>
+              <w:t>15</w:t>
+            </w:r>
+          </w:p>
+        </w:tc>
+        <w:tc>
+          <w:tcPr>
+            <w:tcW w:w="8079" w:type="dxa"/>
+            <w:noWrap/>
+            <w:hideMark/>
+          </w:tcPr>
+          <w:p>
+            <w:r>
+              <w:t xml:space="preserve">            this.y = y;</w:t>
+            </w:r>
+          </w:p>
+        </w:tc>
+      </w:tr>
+      <w:tr>
+        <w:trPr>
+          <w:trHeight w:val="288"/>
+        </w:trPr>
+        <w:tc>
+          <w:tcPr>
+            <w:tcW w:w="421" w:type="dxa"/>
+            <w:noWrap/>
+            <w:hideMark/>
+          </w:tcPr>
+          <w:p>
+            <w:r>
+              <w:t>16</w:t>
+            </w:r>
+          </w:p>
+        </w:tc>
+        <w:tc>
+          <w:tcPr>
+            <w:tcW w:w="8079" w:type="dxa"/>
+            <w:noWrap/>
+            <w:hideMark/>
+          </w:tcPr>
+          <w:p>
+            <w:r>
+              <w:t xml:space="preserve">        }</w:t>
+            </w:r>
+          </w:p>
+        </w:tc>
+      </w:tr>
+      <w:tr>
+        <w:trPr>
+          <w:trHeight w:val="288"/>
+        </w:trPr>
+        <w:tc>
+          <w:tcPr>
+            <w:tcW w:w="421" w:type="dxa"/>
+            <w:noWrap/>
+            <w:hideMark/>
+          </w:tcPr>
+          <w:p>
+            <w:r>
+              <w:t>17</w:t>
+            </w:r>
+          </w:p>
+        </w:tc>
+        <w:tc>
+          <w:tcPr>
+            <w:tcW w:w="8079" w:type="dxa"/>
+            <w:noWrap/>
+            <w:hideMark/>
+          </w:tcPr>
+          <w:p/>
+        </w:tc>
+      </w:tr>
+      <w:tr>
+        <w:trPr>
+          <w:trHeight w:val="288"/>
+        </w:trPr>
+        <w:tc>
+          <w:tcPr>
+            <w:tcW w:w="421" w:type="dxa"/>
+            <w:noWrap/>
+            <w:hideMark/>
+          </w:tcPr>
+          <w:p>
+            <w:r>
+              <w:t>18</w:t>
+            </w:r>
+          </w:p>
+        </w:tc>
+        <w:tc>
+          <w:tcPr>
+            <w:tcW w:w="8079" w:type="dxa"/>
+            <w:noWrap/>
+            <w:hideMark/>
+          </w:tcPr>
+          <w:p>
+            <w:pPr>
               <w:rPr>
                 <w:lang w:val="en-US"/>
               </w:rPr>
-              <w:t>this.x</w:t>
-            </w:r>
-            <w:proofErr w:type="spellEnd"/>
+            </w:pPr>
             <w:r>
               <w:rPr>
                 <w:lang w:val="en-US"/>
               </w:rPr>
-              <w:t xml:space="preserve"> = </w:t>
-            </w:r>
-            <w:proofErr w:type="spellStart"/>
-            <w:r>
+              <w:t xml:space="preserve">        bomb = new Bomb(x, y);</w:t>
+            </w:r>
+          </w:p>
+        </w:tc>
+      </w:tr>
+      <w:tr>
+        <w:trPr>
+          <w:trHeight w:val="288"/>
+        </w:trPr>
+        <w:tc>
+          <w:tcPr>
+            <w:tcW w:w="421" w:type="dxa"/>
+            <w:noWrap/>
+            <w:hideMark/>
+          </w:tcPr>
+          <w:p>
+            <w:r>
+              <w:t>19</w:t>
+            </w:r>
+          </w:p>
+        </w:tc>
+        <w:tc>
+          <w:tcPr>
+            <w:tcW w:w="8079" w:type="dxa"/>
+            <w:noWrap/>
+            <w:hideMark/>
+          </w:tcPr>
+          <w:p/>
+        </w:tc>
+      </w:tr>
+      <w:tr>
+        <w:trPr>
+          <w:trHeight w:val="288"/>
+        </w:trPr>
+        <w:tc>
+          <w:tcPr>
+            <w:tcW w:w="421" w:type="dxa"/>
+            <w:noWrap/>
+            <w:hideMark/>
+          </w:tcPr>
+          <w:p>
+            <w:r>
+              <w:t>20</w:t>
+            </w:r>
+          </w:p>
+        </w:tc>
+        <w:tc>
+          <w:tcPr>
+            <w:tcW w:w="8079" w:type="dxa"/>
+            <w:noWrap/>
+            <w:hideMark/>
+          </w:tcPr>
+          <w:p>
+            <w:pPr>
               <w:rPr>
                 <w:lang w:val="en-US"/>
               </w:rPr>
-              <w:t>Commons.BOARD_WIDTH</w:t>
-            </w:r>
-            <w:proofErr w:type="spellEnd"/>
+            </w:pPr>
             <w:r>
               <w:rPr>
                 <w:lang w:val="en-US"/>
               </w:rPr>
-              <w:t>;</w:t>
+              <w:t xml:space="preserve">        var alienImg = "src/main/resources/images/alien.png";</w:t>
             </w:r>
           </w:p>
         </w:tc>
@@ -329,7 +692,7 @@
           </w:tcPr>
           <w:p>
             <w:r>
-              <w:t>5</w:t>
+              <w:t>21</w:t>
             </w:r>
           </w:p>
         </w:tc>
@@ -341,21 +704,8 @@
           </w:tcPr>
           <w:p>
             <w:r>
-              <w:t xml:space="preserve">        } </w:t>
-            </w:r>
-            <w:proofErr w:type="spellStart"/>
-            <w:r>
-              <w:t>if</w:t>
-            </w:r>
-            <w:proofErr w:type="spellEnd"/>
-            <w:r>
-              <w:t xml:space="preserve"> (x&lt;</w:t>
-            </w:r>
-            <w:proofErr w:type="gramStart"/>
-            <w:r>
-              <w:t>0){</w:t>
-            </w:r>
-            <w:proofErr w:type="gramEnd"/>
+              <w:t xml:space="preserve">        var ii = new ImageIcon(alienImg);</w:t>
+            </w:r>
           </w:p>
         </w:tc>
       </w:tr>
@@ -371,7 +721,7 @@
           </w:tcPr>
           <w:p>
             <w:r>
-              <w:t>6</w:t>
+              <w:t>22</w:t>
             </w:r>
           </w:p>
         </w:tc>
@@ -381,19 +731,7 @@
             <w:noWrap/>
             <w:hideMark/>
           </w:tcPr>
-          <w:p>
-            <w:r>
-              <w:t xml:space="preserve">            </w:t>
-            </w:r>
-            <w:proofErr w:type="spellStart"/>
-            <w:r>
-              <w:t>this.x</w:t>
-            </w:r>
-            <w:proofErr w:type="spellEnd"/>
-            <w:r>
-              <w:t xml:space="preserve"> = 0;</w:t>
-            </w:r>
-          </w:p>
+          <w:p/>
         </w:tc>
       </w:tr>
       <w:tr>
@@ -408,7 +746,7 @@
           </w:tcPr>
           <w:p>
             <w:r>
-              <w:t>7</w:t>
+              <w:t>23</w:t>
             </w:r>
           </w:p>
         </w:tc>
@@ -419,685 +757,8 @@
             <w:hideMark/>
           </w:tcPr>
           <w:p>
-            <w:pPr>
-              <w:rPr>
-                <w:lang w:val="en-US"/>
-              </w:rPr>
-            </w:pPr>
-            <w:r>
-              <w:rPr>
-                <w:lang w:val="en-US"/>
-              </w:rPr>
-              <w:t xml:space="preserve">        } if (y&gt; </w:t>
-            </w:r>
-            <w:proofErr w:type="spellStart"/>
-            <w:r>
-              <w:rPr>
-                <w:lang w:val="en-US"/>
-              </w:rPr>
-              <w:t>Commons.BOARD_</w:t>
-            </w:r>
-            <w:proofErr w:type="gramStart"/>
-            <w:r>
-              <w:rPr>
-                <w:lang w:val="en-US"/>
-              </w:rPr>
-              <w:t>HEIGHT</w:t>
-            </w:r>
-            <w:proofErr w:type="spellEnd"/>
-            <w:r>
-              <w:rPr>
-                <w:lang w:val="en-US"/>
-              </w:rPr>
-              <w:t>){</w:t>
-            </w:r>
-            <w:proofErr w:type="gramEnd"/>
-          </w:p>
-        </w:tc>
-      </w:tr>
-      <w:tr>
-        <w:trPr>
-          <w:trHeight w:val="288"/>
-        </w:trPr>
-        <w:tc>
-          <w:tcPr>
-            <w:tcW w:w="421" w:type="dxa"/>
-            <w:noWrap/>
-            <w:hideMark/>
-          </w:tcPr>
-          <w:p>
-            <w:r>
-              <w:t>8</w:t>
-            </w:r>
-          </w:p>
-        </w:tc>
-        <w:tc>
-          <w:tcPr>
-            <w:tcW w:w="8079" w:type="dxa"/>
-            <w:noWrap/>
-            <w:hideMark/>
-          </w:tcPr>
-          <w:p>
-            <w:pPr>
-              <w:rPr>
-                <w:lang w:val="en-US"/>
-              </w:rPr>
-            </w:pPr>
-            <w:r>
-              <w:rPr>
-                <w:lang w:val="en-US"/>
-              </w:rPr>
-              <w:t xml:space="preserve">            </w:t>
-            </w:r>
-            <w:proofErr w:type="spellStart"/>
-            <w:proofErr w:type="gramStart"/>
-            <w:r>
-              <w:rPr>
-                <w:lang w:val="en-US"/>
-              </w:rPr>
-              <w:t>this.y</w:t>
-            </w:r>
-            <w:proofErr w:type="spellEnd"/>
-            <w:proofErr w:type="gramEnd"/>
-            <w:r>
-              <w:rPr>
-                <w:lang w:val="en-US"/>
-              </w:rPr>
-              <w:t xml:space="preserve"> = </w:t>
-            </w:r>
-            <w:proofErr w:type="spellStart"/>
-            <w:r>
-              <w:rPr>
-                <w:lang w:val="en-US"/>
-              </w:rPr>
-              <w:t>Commons.BOARD_HEIGHT</w:t>
-            </w:r>
-            <w:proofErr w:type="spellEnd"/>
-            <w:r>
-              <w:rPr>
-                <w:lang w:val="en-US"/>
-              </w:rPr>
-              <w:t>;</w:t>
-            </w:r>
-          </w:p>
-        </w:tc>
-      </w:tr>
-      <w:tr>
-        <w:trPr>
-          <w:trHeight w:val="288"/>
-        </w:trPr>
-        <w:tc>
-          <w:tcPr>
-            <w:tcW w:w="421" w:type="dxa"/>
-            <w:noWrap/>
-            <w:hideMark/>
-          </w:tcPr>
-          <w:p>
-            <w:r>
-              <w:t>9</w:t>
-            </w:r>
-          </w:p>
-        </w:tc>
-        <w:tc>
-          <w:tcPr>
-            <w:tcW w:w="8079" w:type="dxa"/>
-            <w:noWrap/>
-            <w:hideMark/>
-          </w:tcPr>
-          <w:p>
-            <w:r>
-              <w:t xml:space="preserve">        } </w:t>
-            </w:r>
-            <w:proofErr w:type="spellStart"/>
-            <w:r>
-              <w:t>if</w:t>
-            </w:r>
-            <w:proofErr w:type="spellEnd"/>
-            <w:r>
-              <w:t xml:space="preserve"> (y&lt;</w:t>
-            </w:r>
-            <w:proofErr w:type="gramStart"/>
-            <w:r>
-              <w:t>0){</w:t>
-            </w:r>
-            <w:proofErr w:type="gramEnd"/>
-          </w:p>
-        </w:tc>
-      </w:tr>
-      <w:tr>
-        <w:trPr>
-          <w:trHeight w:val="288"/>
-        </w:trPr>
-        <w:tc>
-          <w:tcPr>
-            <w:tcW w:w="421" w:type="dxa"/>
-            <w:noWrap/>
-            <w:hideMark/>
-          </w:tcPr>
-          <w:p>
-            <w:r>
-              <w:t>10</w:t>
-            </w:r>
-          </w:p>
-        </w:tc>
-        <w:tc>
-          <w:tcPr>
-            <w:tcW w:w="8079" w:type="dxa"/>
-            <w:noWrap/>
-            <w:hideMark/>
-          </w:tcPr>
-          <w:p>
-            <w:r>
-              <w:t xml:space="preserve">            </w:t>
-            </w:r>
-            <w:proofErr w:type="spellStart"/>
-            <w:proofErr w:type="gramStart"/>
-            <w:r>
-              <w:t>this.y</w:t>
-            </w:r>
-            <w:proofErr w:type="spellEnd"/>
-            <w:proofErr w:type="gramEnd"/>
-            <w:r>
-              <w:t>=0;</w:t>
-            </w:r>
-          </w:p>
-        </w:tc>
-      </w:tr>
-      <w:tr>
-        <w:trPr>
-          <w:trHeight w:val="288"/>
-        </w:trPr>
-        <w:tc>
-          <w:tcPr>
-            <w:tcW w:w="421" w:type="dxa"/>
-            <w:noWrap/>
-            <w:hideMark/>
-          </w:tcPr>
-          <w:p>
-            <w:r>
-              <w:t>11</w:t>
-            </w:r>
-          </w:p>
-        </w:tc>
-        <w:tc>
-          <w:tcPr>
-            <w:tcW w:w="8079" w:type="dxa"/>
-            <w:noWrap/>
-            <w:hideMark/>
-          </w:tcPr>
-          <w:p>
-            <w:r>
-              <w:t xml:space="preserve">        }</w:t>
-            </w:r>
-          </w:p>
-        </w:tc>
-      </w:tr>
-      <w:tr>
-        <w:trPr>
-          <w:trHeight w:val="288"/>
-        </w:trPr>
-        <w:tc>
-          <w:tcPr>
-            <w:tcW w:w="421" w:type="dxa"/>
-            <w:noWrap/>
-            <w:hideMark/>
-          </w:tcPr>
-          <w:p>
-            <w:r>
-              <w:t>12</w:t>
-            </w:r>
-          </w:p>
-        </w:tc>
-        <w:tc>
-          <w:tcPr>
-            <w:tcW w:w="8079" w:type="dxa"/>
-            <w:noWrap/>
-            <w:hideMark/>
-          </w:tcPr>
-          <w:p>
-            <w:r>
-              <w:t xml:space="preserve">        </w:t>
-            </w:r>
-            <w:proofErr w:type="spellStart"/>
-            <w:r>
-              <w:t>e</w:t>
-            </w:r>
-            <w:r>
-              <w:t>lse</w:t>
-            </w:r>
-            <w:proofErr w:type="spellEnd"/>
-          </w:p>
-        </w:tc>
-      </w:tr>
-      <w:tr>
-        <w:trPr>
-          <w:trHeight w:val="288"/>
-        </w:trPr>
-        <w:tc>
-          <w:tcPr>
-            <w:tcW w:w="421" w:type="dxa"/>
-            <w:noWrap/>
-            <w:hideMark/>
-          </w:tcPr>
-          <w:p>
-            <w:r>
-              <w:t>13</w:t>
-            </w:r>
-          </w:p>
-        </w:tc>
-        <w:tc>
-          <w:tcPr>
-            <w:tcW w:w="8079" w:type="dxa"/>
-            <w:noWrap/>
-            <w:hideMark/>
-          </w:tcPr>
-          <w:p>
-            <w:r>
-              <w:t xml:space="preserve">        {</w:t>
-            </w:r>
-          </w:p>
-        </w:tc>
-      </w:tr>
-      <w:tr>
-        <w:trPr>
-          <w:trHeight w:val="288"/>
-        </w:trPr>
-        <w:tc>
-          <w:tcPr>
-            <w:tcW w:w="421" w:type="dxa"/>
-            <w:noWrap/>
-            <w:hideMark/>
-          </w:tcPr>
-          <w:p>
-            <w:r>
-              <w:t>14</w:t>
-            </w:r>
-          </w:p>
-        </w:tc>
-        <w:tc>
-          <w:tcPr>
-            <w:tcW w:w="8079" w:type="dxa"/>
-            <w:noWrap/>
-            <w:hideMark/>
-          </w:tcPr>
-          <w:p>
-            <w:r>
-              <w:t xml:space="preserve">            </w:t>
-            </w:r>
-            <w:proofErr w:type="spellStart"/>
-            <w:r>
-              <w:t>this.x</w:t>
-            </w:r>
-            <w:proofErr w:type="spellEnd"/>
-            <w:r>
-              <w:t xml:space="preserve"> = x;</w:t>
-            </w:r>
-          </w:p>
-        </w:tc>
-      </w:tr>
-      <w:tr>
-        <w:trPr>
-          <w:trHeight w:val="288"/>
-        </w:trPr>
-        <w:tc>
-          <w:tcPr>
-            <w:tcW w:w="421" w:type="dxa"/>
-            <w:noWrap/>
-            <w:hideMark/>
-          </w:tcPr>
-          <w:p>
-            <w:r>
-              <w:t>15</w:t>
-            </w:r>
-          </w:p>
-        </w:tc>
-        <w:tc>
-          <w:tcPr>
-            <w:tcW w:w="8079" w:type="dxa"/>
-            <w:noWrap/>
-            <w:hideMark/>
-          </w:tcPr>
-          <w:p>
-            <w:r>
-              <w:t xml:space="preserve">            </w:t>
-            </w:r>
-            <w:proofErr w:type="spellStart"/>
-            <w:proofErr w:type="gramStart"/>
-            <w:r>
-              <w:t>this.y</w:t>
-            </w:r>
-            <w:proofErr w:type="spellEnd"/>
-            <w:proofErr w:type="gramEnd"/>
-            <w:r>
-              <w:t xml:space="preserve"> = y;</w:t>
-            </w:r>
-          </w:p>
-        </w:tc>
-      </w:tr>
-      <w:tr>
-        <w:trPr>
-          <w:trHeight w:val="288"/>
-        </w:trPr>
-        <w:tc>
-          <w:tcPr>
-            <w:tcW w:w="421" w:type="dxa"/>
-            <w:noWrap/>
-            <w:hideMark/>
-          </w:tcPr>
-          <w:p>
-            <w:r>
-              <w:t>16</w:t>
-            </w:r>
-          </w:p>
-        </w:tc>
-        <w:tc>
-          <w:tcPr>
-            <w:tcW w:w="8079" w:type="dxa"/>
-            <w:noWrap/>
-            <w:hideMark/>
-          </w:tcPr>
-          <w:p>
-            <w:r>
-              <w:t xml:space="preserve">        }</w:t>
-            </w:r>
-          </w:p>
-        </w:tc>
-      </w:tr>
-      <w:tr>
-        <w:trPr>
-          <w:trHeight w:val="288"/>
-        </w:trPr>
-        <w:tc>
-          <w:tcPr>
-            <w:tcW w:w="421" w:type="dxa"/>
-            <w:noWrap/>
-            <w:hideMark/>
-          </w:tcPr>
-          <w:p>
-            <w:r>
-              <w:t>17</w:t>
-            </w:r>
-          </w:p>
-        </w:tc>
-        <w:tc>
-          <w:tcPr>
-            <w:tcW w:w="8079" w:type="dxa"/>
-            <w:noWrap/>
-            <w:hideMark/>
-          </w:tcPr>
-          <w:p/>
-        </w:tc>
-      </w:tr>
-      <w:tr>
-        <w:trPr>
-          <w:trHeight w:val="288"/>
-        </w:trPr>
-        <w:tc>
-          <w:tcPr>
-            <w:tcW w:w="421" w:type="dxa"/>
-            <w:noWrap/>
-            <w:hideMark/>
-          </w:tcPr>
-          <w:p>
-            <w:r>
-              <w:t>18</w:t>
-            </w:r>
-          </w:p>
-        </w:tc>
-        <w:tc>
-          <w:tcPr>
-            <w:tcW w:w="8079" w:type="dxa"/>
-            <w:noWrap/>
-            <w:hideMark/>
-          </w:tcPr>
-          <w:p>
-            <w:pPr>
-              <w:rPr>
-                <w:lang w:val="en-US"/>
-              </w:rPr>
-            </w:pPr>
-            <w:r>
-              <w:rPr>
-                <w:lang w:val="en-US"/>
-              </w:rPr>
-              <w:t xml:space="preserve">        bomb = new </w:t>
-            </w:r>
-            <w:proofErr w:type="gramStart"/>
-            <w:r>
-              <w:rPr>
-                <w:lang w:val="en-US"/>
-              </w:rPr>
-              <w:t>Bomb(</w:t>
-            </w:r>
-            <w:proofErr w:type="gramEnd"/>
-            <w:r>
-              <w:rPr>
-                <w:lang w:val="en-US"/>
-              </w:rPr>
-              <w:t>x, y);</w:t>
-            </w:r>
-          </w:p>
-        </w:tc>
-      </w:tr>
-      <w:tr>
-        <w:trPr>
-          <w:trHeight w:val="288"/>
-        </w:trPr>
-        <w:tc>
-          <w:tcPr>
-            <w:tcW w:w="421" w:type="dxa"/>
-            <w:noWrap/>
-            <w:hideMark/>
-          </w:tcPr>
-          <w:p>
-            <w:r>
-              <w:t>19</w:t>
-            </w:r>
-          </w:p>
-        </w:tc>
-        <w:tc>
-          <w:tcPr>
-            <w:tcW w:w="8079" w:type="dxa"/>
-            <w:noWrap/>
-            <w:hideMark/>
-          </w:tcPr>
-          <w:p/>
-        </w:tc>
-      </w:tr>
-      <w:tr>
-        <w:trPr>
-          <w:trHeight w:val="288"/>
-        </w:trPr>
-        <w:tc>
-          <w:tcPr>
-            <w:tcW w:w="421" w:type="dxa"/>
-            <w:noWrap/>
-            <w:hideMark/>
-          </w:tcPr>
-          <w:p>
-            <w:r>
-              <w:t>20</w:t>
-            </w:r>
-          </w:p>
-        </w:tc>
-        <w:tc>
-          <w:tcPr>
-            <w:tcW w:w="8079" w:type="dxa"/>
-            <w:noWrap/>
-            <w:hideMark/>
-          </w:tcPr>
-          <w:p>
-            <w:pPr>
-              <w:rPr>
-                <w:lang w:val="en-US"/>
-              </w:rPr>
-            </w:pPr>
-            <w:r>
-              <w:rPr>
-                <w:lang w:val="en-US"/>
-              </w:rPr>
-              <w:t xml:space="preserve">        var </w:t>
-            </w:r>
-            <w:proofErr w:type="spellStart"/>
-            <w:r>
-              <w:rPr>
-                <w:lang w:val="en-US"/>
-              </w:rPr>
-              <w:t>alienImg</w:t>
-            </w:r>
-            <w:proofErr w:type="spellEnd"/>
-            <w:r>
-              <w:rPr>
-                <w:lang w:val="en-US"/>
-              </w:rPr>
-              <w:t xml:space="preserve"> = "</w:t>
-            </w:r>
-            <w:proofErr w:type="spellStart"/>
-            <w:r>
-              <w:rPr>
-                <w:lang w:val="en-US"/>
-              </w:rPr>
-              <w:t>src</w:t>
-            </w:r>
-            <w:proofErr w:type="spellEnd"/>
-            <w:r>
-              <w:rPr>
-                <w:lang w:val="en-US"/>
-              </w:rPr>
-              <w:t>/main/resources/images/alien.png";</w:t>
-            </w:r>
-          </w:p>
-        </w:tc>
-      </w:tr>
-      <w:tr>
-        <w:trPr>
-          <w:trHeight w:val="288"/>
-        </w:trPr>
-        <w:tc>
-          <w:tcPr>
-            <w:tcW w:w="421" w:type="dxa"/>
-            <w:noWrap/>
-            <w:hideMark/>
-          </w:tcPr>
-          <w:p>
-            <w:r>
-              <w:t>21</w:t>
-            </w:r>
-          </w:p>
-        </w:tc>
-        <w:tc>
-          <w:tcPr>
-            <w:tcW w:w="8079" w:type="dxa"/>
-            <w:noWrap/>
-            <w:hideMark/>
-          </w:tcPr>
-          <w:p>
-            <w:r>
-              <w:t xml:space="preserve">        </w:t>
-            </w:r>
-            <w:proofErr w:type="spellStart"/>
-            <w:r>
-              <w:t>var</w:t>
-            </w:r>
-            <w:proofErr w:type="spellEnd"/>
-            <w:r>
-              <w:t xml:space="preserve"> </w:t>
-            </w:r>
-            <w:proofErr w:type="spellStart"/>
-            <w:r>
-              <w:t>ii</w:t>
-            </w:r>
-            <w:proofErr w:type="spellEnd"/>
-            <w:r>
-              <w:t xml:space="preserve"> = new </w:t>
-            </w:r>
-            <w:proofErr w:type="spellStart"/>
-            <w:r>
-              <w:t>ImageIcon</w:t>
-            </w:r>
-            <w:proofErr w:type="spellEnd"/>
-            <w:r>
-              <w:t>(</w:t>
-            </w:r>
-            <w:proofErr w:type="spellStart"/>
-            <w:r>
-              <w:t>alienImg</w:t>
-            </w:r>
-            <w:proofErr w:type="spellEnd"/>
-            <w:r>
-              <w:t>);</w:t>
-            </w:r>
-          </w:p>
-        </w:tc>
-      </w:tr>
-      <w:tr>
-        <w:trPr>
-          <w:trHeight w:val="288"/>
-        </w:trPr>
-        <w:tc>
-          <w:tcPr>
-            <w:tcW w:w="421" w:type="dxa"/>
-            <w:noWrap/>
-            <w:hideMark/>
-          </w:tcPr>
-          <w:p>
-            <w:r>
-              <w:t>22</w:t>
-            </w:r>
-          </w:p>
-        </w:tc>
-        <w:tc>
-          <w:tcPr>
-            <w:tcW w:w="8079" w:type="dxa"/>
-            <w:noWrap/>
-            <w:hideMark/>
-          </w:tcPr>
-          <w:p/>
-        </w:tc>
-      </w:tr>
-      <w:tr>
-        <w:trPr>
-          <w:trHeight w:val="288"/>
-        </w:trPr>
-        <w:tc>
-          <w:tcPr>
-            <w:tcW w:w="421" w:type="dxa"/>
-            <w:noWrap/>
-            <w:hideMark/>
-          </w:tcPr>
-          <w:p>
-            <w:r>
-              <w:t>23</w:t>
-            </w:r>
-          </w:p>
-        </w:tc>
-        <w:tc>
-          <w:tcPr>
-            <w:tcW w:w="8079" w:type="dxa"/>
-            <w:noWrap/>
-            <w:hideMark/>
-          </w:tcPr>
-          <w:p>
-            <w:r>
-              <w:t xml:space="preserve">        </w:t>
-            </w:r>
-            <w:proofErr w:type="spellStart"/>
-            <w:r>
-              <w:t>setImage</w:t>
-            </w:r>
-            <w:proofErr w:type="spellEnd"/>
-            <w:r>
-              <w:t>(</w:t>
-            </w:r>
-            <w:proofErr w:type="spellStart"/>
-            <w:proofErr w:type="gramStart"/>
-            <w:r>
-              <w:t>ii.getImage</w:t>
-            </w:r>
-            <w:proofErr w:type="spellEnd"/>
-            <w:proofErr w:type="gramEnd"/>
-            <w:r>
-              <w:t>());</w:t>
+            <w:r>
+              <w:t xml:space="preserve">        setImage(ii.getImage());</w:t>
             </w:r>
           </w:p>
         </w:tc>
@@ -1142,10 +803,10 @@
           <w:noProof/>
         </w:rPr>
         <w:drawing>
-          <wp:inline distT="0" distB="0" distL="0" distR="0" wp14:anchorId="1AC22BAB" wp14:editId="7309F5F9">
-            <wp:extent cx="1594339" cy="3086943"/>
+          <wp:inline distT="0" distB="0" distL="0" distR="0" wp14:anchorId="13C51F1C" wp14:editId="04075982">
+            <wp:extent cx="1580280" cy="3059723"/>
             <wp:effectExtent l="0" t="0" r="0" b="0"/>
-            <wp:docPr id="1635769363" name="Imagen 1" descr="Patrón de fondo&#10;&#10;Descripción generada automáticamente"/>
+            <wp:docPr id="1626479649" name="Imagen 1" descr="Patrón de fondo&#10;&#10;Descripción generada automáticamente"/>
             <wp:cNvGraphicFramePr>
               <a:graphicFrameLocks xmlns:a="http://schemas.openxmlformats.org/drawingml/2006/main" noChangeAspect="1"/>
             </wp:cNvGraphicFramePr>
@@ -1153,7 +814,7 @@
               <a:graphicData uri="http://schemas.openxmlformats.org/drawingml/2006/picture">
                 <pic:pic xmlns:pic="http://schemas.openxmlformats.org/drawingml/2006/picture">
                   <pic:nvPicPr>
-                    <pic:cNvPr id="1635769363" name="Imagen 1" descr="Patrón de fondo&#10;&#10;Descripción generada automáticamente"/>
+                    <pic:cNvPr id="1626479649" name="Imagen 1" descr="Patrón de fondo&#10;&#10;Descripción generada automáticamente"/>
                     <pic:cNvPicPr>
                       <a:picLocks noChangeAspect="1" noChangeArrowheads="1"/>
                     </pic:cNvPicPr>
@@ -1174,7 +835,7 @@
                   <pic:spPr bwMode="auto">
                     <a:xfrm>
                       <a:off x="0" y="0"/>
-                      <a:ext cx="1605431" cy="3108420"/>
+                      <a:ext cx="1594308" cy="3086883"/>
                     </a:xfrm>
                     <a:prstGeom prst="rect">
                       <a:avLst/>
@@ -1194,15 +855,7 @@
     <w:p>
       <w:r>
         <w:lastRenderedPageBreak/>
-        <w:t xml:space="preserve">Complejidad </w:t>
-      </w:r>
-      <w:proofErr w:type="spellStart"/>
-      <w:r>
-        <w:t>ciclomática</w:t>
-      </w:r>
-      <w:proofErr w:type="spellEnd"/>
-      <w:r>
-        <w:t>: V(G) = 5</w:t>
+        <w:t>Complejidad ciclomática: V(G) = 5</w:t>
       </w:r>
     </w:p>
     <w:p>
@@ -1231,15 +884,7 @@
         </w:numPr>
       </w:pPr>
       <w:r>
-        <w:t xml:space="preserve">1-3-5-7-9-(12 a </w:t>
-      </w:r>
-      <w:proofErr w:type="gramStart"/>
-      <w:r>
-        <w:t>15)-(</w:t>
-      </w:r>
-      <w:proofErr w:type="gramEnd"/>
-      <w:r>
-        <w:t>18 a 23)</w:t>
+        <w:t>1-3-5-7-9-(12 a 15)-(18 a 23)</w:t>
       </w:r>
     </w:p>
     <w:p>
@@ -1314,19 +959,11 @@
                 <w:color w:val="FFFFFF" w:themeColor="background1"/>
               </w:rPr>
             </w:pPr>
-            <w:proofErr w:type="spellStart"/>
             <w:r>
               <w:rPr>
                 <w:color w:val="FFFFFF" w:themeColor="background1"/>
               </w:rPr>
-              <w:t>Nº</w:t>
-            </w:r>
-            <w:proofErr w:type="spellEnd"/>
-            <w:r>
-              <w:rPr>
-                <w:color w:val="FFFFFF" w:themeColor="background1"/>
-              </w:rPr>
-              <w:t xml:space="preserve"> Casos de prueba</w:t>
+              <w:t>Nº Casos de prueba</w:t>
             </w:r>
           </w:p>
         </w:tc>
@@ -1784,36 +1421,13 @@
         </w:numPr>
       </w:pPr>
       <w:r>
-        <w:t xml:space="preserve">Método </w:t>
-      </w:r>
-      <w:proofErr w:type="spellStart"/>
-      <w:proofErr w:type="gramStart"/>
-      <w:r>
-        <w:t>init</w:t>
+        <w:t>Método init</w:t>
       </w:r>
       <w:r>
         <w:t>Bomb</w:t>
       </w:r>
-      <w:proofErr w:type="spellEnd"/>
       <w:r>
-        <w:t>(</w:t>
-      </w:r>
-      <w:proofErr w:type="spellStart"/>
-      <w:proofErr w:type="gramEnd"/>
-      <w:r>
-        <w:t>int</w:t>
-      </w:r>
-      <w:proofErr w:type="spellEnd"/>
-      <w:r>
-        <w:t xml:space="preserve"> x, </w:t>
-      </w:r>
-      <w:proofErr w:type="spellStart"/>
-      <w:r>
-        <w:t>int</w:t>
-      </w:r>
-      <w:proofErr w:type="spellEnd"/>
-      <w:r>
-        <w:t xml:space="preserve"> y)</w:t>
+        <w:t>(int x, int y)</w:t>
       </w:r>
     </w:p>
     <w:tbl>
@@ -1858,29 +1472,276 @@
               <w:rPr>
                 <w:lang w:val="en-US"/>
               </w:rPr>
-              <w:t xml:space="preserve">        private void </w:t>
-            </w:r>
-            <w:proofErr w:type="spellStart"/>
-            <w:proofErr w:type="gramStart"/>
-            <w:r>
+              <w:t xml:space="preserve">        private void initBomb(int x, int y) {</w:t>
+            </w:r>
+          </w:p>
+        </w:tc>
+      </w:tr>
+      <w:tr>
+        <w:trPr>
+          <w:trHeight w:val="288"/>
+        </w:trPr>
+        <w:tc>
+          <w:tcPr>
+            <w:tcW w:w="452" w:type="dxa"/>
+            <w:noWrap/>
+            <w:hideMark/>
+          </w:tcPr>
+          <w:p>
+            <w:r>
+              <w:t>2</w:t>
+            </w:r>
+          </w:p>
+        </w:tc>
+        <w:tc>
+          <w:tcPr>
+            <w:tcW w:w="8048" w:type="dxa"/>
+            <w:noWrap/>
+            <w:hideMark/>
+          </w:tcPr>
+          <w:p/>
+        </w:tc>
+      </w:tr>
+      <w:tr>
+        <w:trPr>
+          <w:trHeight w:val="288"/>
+        </w:trPr>
+        <w:tc>
+          <w:tcPr>
+            <w:tcW w:w="452" w:type="dxa"/>
+            <w:noWrap/>
+            <w:hideMark/>
+          </w:tcPr>
+          <w:p>
+            <w:r>
+              <w:t>3</w:t>
+            </w:r>
+          </w:p>
+        </w:tc>
+        <w:tc>
+          <w:tcPr>
+            <w:tcW w:w="8048" w:type="dxa"/>
+            <w:noWrap/>
+            <w:hideMark/>
+          </w:tcPr>
+          <w:p>
+            <w:r>
+              <w:t xml:space="preserve">            setDestroyed(true);</w:t>
+            </w:r>
+          </w:p>
+        </w:tc>
+      </w:tr>
+      <w:tr>
+        <w:trPr>
+          <w:trHeight w:val="288"/>
+        </w:trPr>
+        <w:tc>
+          <w:tcPr>
+            <w:tcW w:w="452" w:type="dxa"/>
+            <w:noWrap/>
+            <w:hideMark/>
+          </w:tcPr>
+          <w:p>
+            <w:r>
+              <w:t>4</w:t>
+            </w:r>
+          </w:p>
+        </w:tc>
+        <w:tc>
+          <w:tcPr>
+            <w:tcW w:w="8048" w:type="dxa"/>
+            <w:noWrap/>
+            <w:hideMark/>
+          </w:tcPr>
+          <w:p/>
+        </w:tc>
+      </w:tr>
+      <w:tr>
+        <w:trPr>
+          <w:trHeight w:val="288"/>
+        </w:trPr>
+        <w:tc>
+          <w:tcPr>
+            <w:tcW w:w="452" w:type="dxa"/>
+            <w:noWrap/>
+            <w:hideMark/>
+          </w:tcPr>
+          <w:p>
+            <w:r>
+              <w:t>5</w:t>
+            </w:r>
+          </w:p>
+        </w:tc>
+        <w:tc>
+          <w:tcPr>
+            <w:tcW w:w="8048" w:type="dxa"/>
+            <w:noWrap/>
+            <w:hideMark/>
+          </w:tcPr>
+          <w:p>
+            <w:pPr>
               <w:rPr>
                 <w:lang w:val="en-US"/>
               </w:rPr>
-              <w:t>initBomb</w:t>
-            </w:r>
-            <w:proofErr w:type="spellEnd"/>
+            </w:pPr>
             <w:r>
               <w:rPr>
                 <w:lang w:val="en-US"/>
               </w:rPr>
-              <w:t>(</w:t>
-            </w:r>
-            <w:proofErr w:type="gramEnd"/>
-            <w:r>
+              <w:t xml:space="preserve">            if (x&lt;= Commons.BOARD_WIDTH &amp;&amp; y&lt;= Commons.BOARD_HEIGHT) {</w:t>
+            </w:r>
+          </w:p>
+        </w:tc>
+      </w:tr>
+      <w:tr>
+        <w:trPr>
+          <w:trHeight w:val="288"/>
+        </w:trPr>
+        <w:tc>
+          <w:tcPr>
+            <w:tcW w:w="452" w:type="dxa"/>
+            <w:noWrap/>
+            <w:hideMark/>
+          </w:tcPr>
+          <w:p>
+            <w:r>
+              <w:t>6</w:t>
+            </w:r>
+          </w:p>
+        </w:tc>
+        <w:tc>
+          <w:tcPr>
+            <w:tcW w:w="8048" w:type="dxa"/>
+            <w:noWrap/>
+            <w:hideMark/>
+          </w:tcPr>
+          <w:p>
+            <w:r>
+              <w:t xml:space="preserve">                this.x += x;</w:t>
+            </w:r>
+          </w:p>
+        </w:tc>
+      </w:tr>
+      <w:tr>
+        <w:trPr>
+          <w:trHeight w:val="288"/>
+        </w:trPr>
+        <w:tc>
+          <w:tcPr>
+            <w:tcW w:w="452" w:type="dxa"/>
+            <w:noWrap/>
+            <w:hideMark/>
+          </w:tcPr>
+          <w:p>
+            <w:r>
+              <w:t>7</w:t>
+            </w:r>
+          </w:p>
+        </w:tc>
+        <w:tc>
+          <w:tcPr>
+            <w:tcW w:w="8048" w:type="dxa"/>
+            <w:noWrap/>
+            <w:hideMark/>
+          </w:tcPr>
+          <w:p>
+            <w:r>
+              <w:t xml:space="preserve">                this.y += y;</w:t>
+            </w:r>
+          </w:p>
+        </w:tc>
+      </w:tr>
+      <w:tr>
+        <w:trPr>
+          <w:trHeight w:val="288"/>
+        </w:trPr>
+        <w:tc>
+          <w:tcPr>
+            <w:tcW w:w="452" w:type="dxa"/>
+            <w:noWrap/>
+            <w:hideMark/>
+          </w:tcPr>
+          <w:p>
+            <w:r>
+              <w:t>8</w:t>
+            </w:r>
+          </w:p>
+        </w:tc>
+        <w:tc>
+          <w:tcPr>
+            <w:tcW w:w="8048" w:type="dxa"/>
+            <w:noWrap/>
+            <w:hideMark/>
+          </w:tcPr>
+          <w:p>
+            <w:r>
+              <w:t xml:space="preserve">            } else</w:t>
+            </w:r>
+          </w:p>
+        </w:tc>
+      </w:tr>
+      <w:tr>
+        <w:trPr>
+          <w:trHeight w:val="288"/>
+        </w:trPr>
+        <w:tc>
+          <w:tcPr>
+            <w:tcW w:w="452" w:type="dxa"/>
+            <w:noWrap/>
+            <w:hideMark/>
+          </w:tcPr>
+          <w:p>
+            <w:r>
+              <w:t>9</w:t>
+            </w:r>
+          </w:p>
+        </w:tc>
+        <w:tc>
+          <w:tcPr>
+            <w:tcW w:w="8048" w:type="dxa"/>
+            <w:noWrap/>
+            <w:hideMark/>
+          </w:tcPr>
+          <w:p>
+            <w:r>
+              <w:t xml:space="preserve">            {</w:t>
+            </w:r>
+          </w:p>
+        </w:tc>
+      </w:tr>
+      <w:tr>
+        <w:trPr>
+          <w:trHeight w:val="288"/>
+        </w:trPr>
+        <w:tc>
+          <w:tcPr>
+            <w:tcW w:w="452" w:type="dxa"/>
+            <w:noWrap/>
+            <w:hideMark/>
+          </w:tcPr>
+          <w:p>
+            <w:r>
+              <w:t>10</w:t>
+            </w:r>
+          </w:p>
+        </w:tc>
+        <w:tc>
+          <w:tcPr>
+            <w:tcW w:w="8048" w:type="dxa"/>
+            <w:noWrap/>
+            <w:hideMark/>
+          </w:tcPr>
+          <w:p>
+            <w:pPr>
               <w:rPr>
                 <w:lang w:val="en-US"/>
               </w:rPr>
-              <w:t>int x, int y) {</w:t>
+            </w:pPr>
+            <w:r>
+              <w:rPr>
+                <w:lang w:val="en-US"/>
+              </w:rPr>
+              <w:t xml:space="preserve">                this.x = Commons.BOARD_WIDTH;</w:t>
             </w:r>
           </w:p>
         </w:tc>
@@ -1897,7 +1758,7 @@
           </w:tcPr>
           <w:p>
             <w:r>
-              <w:t>2</w:t>
+              <w:t>11</w:t>
             </w:r>
           </w:p>
         </w:tc>
@@ -1907,6 +1768,72 @@
             <w:noWrap/>
             <w:hideMark/>
           </w:tcPr>
+          <w:p>
+            <w:pPr>
+              <w:rPr>
+                <w:lang w:val="en-US"/>
+              </w:rPr>
+            </w:pPr>
+            <w:r>
+              <w:rPr>
+                <w:lang w:val="en-US"/>
+              </w:rPr>
+              <w:t xml:space="preserve">                this.y = Commons.BOARD_HEIGHT;</w:t>
+            </w:r>
+          </w:p>
+        </w:tc>
+      </w:tr>
+      <w:tr>
+        <w:trPr>
+          <w:trHeight w:val="288"/>
+        </w:trPr>
+        <w:tc>
+          <w:tcPr>
+            <w:tcW w:w="452" w:type="dxa"/>
+            <w:noWrap/>
+            <w:hideMark/>
+          </w:tcPr>
+          <w:p>
+            <w:r>
+              <w:t>12</w:t>
+            </w:r>
+          </w:p>
+        </w:tc>
+        <w:tc>
+          <w:tcPr>
+            <w:tcW w:w="8048" w:type="dxa"/>
+            <w:noWrap/>
+            <w:hideMark/>
+          </w:tcPr>
+          <w:p>
+            <w:r>
+              <w:t xml:space="preserve">            }</w:t>
+            </w:r>
+          </w:p>
+        </w:tc>
+      </w:tr>
+      <w:tr>
+        <w:trPr>
+          <w:trHeight w:val="288"/>
+        </w:trPr>
+        <w:tc>
+          <w:tcPr>
+            <w:tcW w:w="452" w:type="dxa"/>
+            <w:noWrap/>
+            <w:hideMark/>
+          </w:tcPr>
+          <w:p>
+            <w:r>
+              <w:t>13</w:t>
+            </w:r>
+          </w:p>
+        </w:tc>
+        <w:tc>
+          <w:tcPr>
+            <w:tcW w:w="8048" w:type="dxa"/>
+            <w:noWrap/>
+            <w:hideMark/>
+          </w:tcPr>
           <w:p/>
         </w:tc>
       </w:tr>
@@ -1922,7 +1849,7 @@
           </w:tcPr>
           <w:p>
             <w:r>
-              <w:t>3</w:t>
+              <w:t>14</w:t>
             </w:r>
           </w:p>
         </w:tc>
@@ -1933,16 +1860,16 @@
             <w:hideMark/>
           </w:tcPr>
           <w:p>
-            <w:r>
-              <w:t xml:space="preserve">            </w:t>
-            </w:r>
-            <w:proofErr w:type="spellStart"/>
-            <w:r>
-              <w:t>setDestroyed</w:t>
-            </w:r>
-            <w:proofErr w:type="spellEnd"/>
-            <w:r>
-              <w:t>(true);</w:t>
+            <w:pPr>
+              <w:rPr>
+                <w:lang w:val="en-US"/>
+              </w:rPr>
+            </w:pPr>
+            <w:r>
+              <w:rPr>
+                <w:lang w:val="en-US"/>
+              </w:rPr>
+              <w:t xml:space="preserve">            var bombImg = "src/main/resources/images/bomb.png";</w:t>
             </w:r>
           </w:p>
         </w:tc>
@@ -1959,7 +1886,7 @@
           </w:tcPr>
           <w:p>
             <w:r>
-              <w:t>4</w:t>
+              <w:t>15</w:t>
             </w:r>
           </w:p>
         </w:tc>
@@ -1969,7 +1896,11 @@
             <w:noWrap/>
             <w:hideMark/>
           </w:tcPr>
-          <w:p/>
+          <w:p>
+            <w:r>
+              <w:t xml:space="preserve">            var ii = new ImageIcon(bombImg);</w:t>
+            </w:r>
+          </w:p>
         </w:tc>
       </w:tr>
       <w:tr>
@@ -1984,7 +1915,7 @@
           </w:tcPr>
           <w:p>
             <w:r>
-              <w:t>5</w:t>
+              <w:t>16</w:t>
             </w:r>
           </w:p>
         </w:tc>
@@ -1995,542 +1926,8 @@
             <w:hideMark/>
           </w:tcPr>
           <w:p>
-            <w:pPr>
-              <w:rPr>
-                <w:lang w:val="en-US"/>
-              </w:rPr>
-            </w:pPr>
-            <w:r>
-              <w:rPr>
-                <w:lang w:val="en-US"/>
-              </w:rPr>
-              <w:t xml:space="preserve">            if (x&lt;= </w:t>
-            </w:r>
-            <w:proofErr w:type="spellStart"/>
-            <w:r>
-              <w:rPr>
-                <w:lang w:val="en-US"/>
-              </w:rPr>
-              <w:t>Commons.BOARD_WIDTH</w:t>
-            </w:r>
-            <w:proofErr w:type="spellEnd"/>
-            <w:r>
-              <w:rPr>
-                <w:lang w:val="en-US"/>
-              </w:rPr>
-              <w:t xml:space="preserve"> &amp;&amp; y&lt;= </w:t>
-            </w:r>
-            <w:proofErr w:type="spellStart"/>
-            <w:r>
-              <w:rPr>
-                <w:lang w:val="en-US"/>
-              </w:rPr>
-              <w:t>Commons.BOARD_HEIGHT</w:t>
-            </w:r>
-            <w:proofErr w:type="spellEnd"/>
-            <w:r>
-              <w:rPr>
-                <w:lang w:val="en-US"/>
-              </w:rPr>
-              <w:t>) {</w:t>
-            </w:r>
-          </w:p>
-        </w:tc>
-      </w:tr>
-      <w:tr>
-        <w:trPr>
-          <w:trHeight w:val="288"/>
-        </w:trPr>
-        <w:tc>
-          <w:tcPr>
-            <w:tcW w:w="452" w:type="dxa"/>
-            <w:noWrap/>
-            <w:hideMark/>
-          </w:tcPr>
-          <w:p>
-            <w:r>
-              <w:t>6</w:t>
-            </w:r>
-          </w:p>
-        </w:tc>
-        <w:tc>
-          <w:tcPr>
-            <w:tcW w:w="8048" w:type="dxa"/>
-            <w:noWrap/>
-            <w:hideMark/>
-          </w:tcPr>
-          <w:p>
-            <w:r>
-              <w:t xml:space="preserve">                </w:t>
-            </w:r>
-            <w:proofErr w:type="spellStart"/>
-            <w:r>
-              <w:t>this.x</w:t>
-            </w:r>
-            <w:proofErr w:type="spellEnd"/>
-            <w:r>
-              <w:t xml:space="preserve"> += x;</w:t>
-            </w:r>
-          </w:p>
-        </w:tc>
-      </w:tr>
-      <w:tr>
-        <w:trPr>
-          <w:trHeight w:val="288"/>
-        </w:trPr>
-        <w:tc>
-          <w:tcPr>
-            <w:tcW w:w="452" w:type="dxa"/>
-            <w:noWrap/>
-            <w:hideMark/>
-          </w:tcPr>
-          <w:p>
-            <w:r>
-              <w:t>7</w:t>
-            </w:r>
-          </w:p>
-        </w:tc>
-        <w:tc>
-          <w:tcPr>
-            <w:tcW w:w="8048" w:type="dxa"/>
-            <w:noWrap/>
-            <w:hideMark/>
-          </w:tcPr>
-          <w:p>
-            <w:r>
-              <w:t xml:space="preserve">                </w:t>
-            </w:r>
-            <w:proofErr w:type="spellStart"/>
-            <w:proofErr w:type="gramStart"/>
-            <w:r>
-              <w:t>this.y</w:t>
-            </w:r>
-            <w:proofErr w:type="spellEnd"/>
-            <w:proofErr w:type="gramEnd"/>
-            <w:r>
-              <w:t xml:space="preserve"> += y;</w:t>
-            </w:r>
-          </w:p>
-        </w:tc>
-      </w:tr>
-      <w:tr>
-        <w:trPr>
-          <w:trHeight w:val="288"/>
-        </w:trPr>
-        <w:tc>
-          <w:tcPr>
-            <w:tcW w:w="452" w:type="dxa"/>
-            <w:noWrap/>
-            <w:hideMark/>
-          </w:tcPr>
-          <w:p>
-            <w:r>
-              <w:t>8</w:t>
-            </w:r>
-          </w:p>
-        </w:tc>
-        <w:tc>
-          <w:tcPr>
-            <w:tcW w:w="8048" w:type="dxa"/>
-            <w:noWrap/>
-            <w:hideMark/>
-          </w:tcPr>
-          <w:p>
-            <w:r>
-              <w:t xml:space="preserve">            } </w:t>
-            </w:r>
-            <w:proofErr w:type="spellStart"/>
-            <w:r>
-              <w:t>else</w:t>
-            </w:r>
-            <w:proofErr w:type="spellEnd"/>
-          </w:p>
-        </w:tc>
-      </w:tr>
-      <w:tr>
-        <w:trPr>
-          <w:trHeight w:val="288"/>
-        </w:trPr>
-        <w:tc>
-          <w:tcPr>
-            <w:tcW w:w="452" w:type="dxa"/>
-            <w:noWrap/>
-            <w:hideMark/>
-          </w:tcPr>
-          <w:p>
-            <w:r>
-              <w:t>9</w:t>
-            </w:r>
-          </w:p>
-        </w:tc>
-        <w:tc>
-          <w:tcPr>
-            <w:tcW w:w="8048" w:type="dxa"/>
-            <w:noWrap/>
-            <w:hideMark/>
-          </w:tcPr>
-          <w:p>
-            <w:r>
-              <w:t xml:space="preserve">            {</w:t>
-            </w:r>
-          </w:p>
-        </w:tc>
-      </w:tr>
-      <w:tr>
-        <w:trPr>
-          <w:trHeight w:val="288"/>
-        </w:trPr>
-        <w:tc>
-          <w:tcPr>
-            <w:tcW w:w="452" w:type="dxa"/>
-            <w:noWrap/>
-            <w:hideMark/>
-          </w:tcPr>
-          <w:p>
-            <w:r>
-              <w:t>10</w:t>
-            </w:r>
-          </w:p>
-        </w:tc>
-        <w:tc>
-          <w:tcPr>
-            <w:tcW w:w="8048" w:type="dxa"/>
-            <w:noWrap/>
-            <w:hideMark/>
-          </w:tcPr>
-          <w:p>
-            <w:pPr>
-              <w:rPr>
-                <w:lang w:val="en-US"/>
-              </w:rPr>
-            </w:pPr>
-            <w:r>
-              <w:rPr>
-                <w:lang w:val="en-US"/>
-              </w:rPr>
-              <w:t xml:space="preserve">                </w:t>
-            </w:r>
-            <w:proofErr w:type="spellStart"/>
-            <w:r>
-              <w:rPr>
-                <w:lang w:val="en-US"/>
-              </w:rPr>
-              <w:t>this.x</w:t>
-            </w:r>
-            <w:proofErr w:type="spellEnd"/>
-            <w:r>
-              <w:rPr>
-                <w:lang w:val="en-US"/>
-              </w:rPr>
-              <w:t xml:space="preserve"> = </w:t>
-            </w:r>
-            <w:proofErr w:type="spellStart"/>
-            <w:r>
-              <w:rPr>
-                <w:lang w:val="en-US"/>
-              </w:rPr>
-              <w:t>Commons.BOARD_WIDTH</w:t>
-            </w:r>
-            <w:proofErr w:type="spellEnd"/>
-            <w:r>
-              <w:rPr>
-                <w:lang w:val="en-US"/>
-              </w:rPr>
-              <w:t>;</w:t>
-            </w:r>
-          </w:p>
-        </w:tc>
-      </w:tr>
-      <w:tr>
-        <w:trPr>
-          <w:trHeight w:val="288"/>
-        </w:trPr>
-        <w:tc>
-          <w:tcPr>
-            <w:tcW w:w="452" w:type="dxa"/>
-            <w:noWrap/>
-            <w:hideMark/>
-          </w:tcPr>
-          <w:p>
-            <w:r>
-              <w:t>11</w:t>
-            </w:r>
-          </w:p>
-        </w:tc>
-        <w:tc>
-          <w:tcPr>
-            <w:tcW w:w="8048" w:type="dxa"/>
-            <w:noWrap/>
-            <w:hideMark/>
-          </w:tcPr>
-          <w:p>
-            <w:pPr>
-              <w:rPr>
-                <w:lang w:val="en-US"/>
-              </w:rPr>
-            </w:pPr>
-            <w:r>
-              <w:rPr>
-                <w:lang w:val="en-US"/>
-              </w:rPr>
-              <w:t xml:space="preserve">                </w:t>
-            </w:r>
-            <w:proofErr w:type="spellStart"/>
-            <w:proofErr w:type="gramStart"/>
-            <w:r>
-              <w:rPr>
-                <w:lang w:val="en-US"/>
-              </w:rPr>
-              <w:t>this.y</w:t>
-            </w:r>
-            <w:proofErr w:type="spellEnd"/>
-            <w:proofErr w:type="gramEnd"/>
-            <w:r>
-              <w:rPr>
-                <w:lang w:val="en-US"/>
-              </w:rPr>
-              <w:t xml:space="preserve"> = </w:t>
-            </w:r>
-            <w:proofErr w:type="spellStart"/>
-            <w:r>
-              <w:rPr>
-                <w:lang w:val="en-US"/>
-              </w:rPr>
-              <w:t>Commons.BOARD_HEIGHT</w:t>
-            </w:r>
-            <w:proofErr w:type="spellEnd"/>
-            <w:r>
-              <w:rPr>
-                <w:lang w:val="en-US"/>
-              </w:rPr>
-              <w:t>;</w:t>
-            </w:r>
-          </w:p>
-        </w:tc>
-      </w:tr>
-      <w:tr>
-        <w:trPr>
-          <w:trHeight w:val="288"/>
-        </w:trPr>
-        <w:tc>
-          <w:tcPr>
-            <w:tcW w:w="452" w:type="dxa"/>
-            <w:noWrap/>
-            <w:hideMark/>
-          </w:tcPr>
-          <w:p>
-            <w:r>
-              <w:t>12</w:t>
-            </w:r>
-          </w:p>
-        </w:tc>
-        <w:tc>
-          <w:tcPr>
-            <w:tcW w:w="8048" w:type="dxa"/>
-            <w:noWrap/>
-            <w:hideMark/>
-          </w:tcPr>
-          <w:p>
-            <w:r>
-              <w:t xml:space="preserve">            }</w:t>
-            </w:r>
-          </w:p>
-        </w:tc>
-      </w:tr>
-      <w:tr>
-        <w:trPr>
-          <w:trHeight w:val="288"/>
-        </w:trPr>
-        <w:tc>
-          <w:tcPr>
-            <w:tcW w:w="452" w:type="dxa"/>
-            <w:noWrap/>
-            <w:hideMark/>
-          </w:tcPr>
-          <w:p>
-            <w:r>
-              <w:t>13</w:t>
-            </w:r>
-          </w:p>
-        </w:tc>
-        <w:tc>
-          <w:tcPr>
-            <w:tcW w:w="8048" w:type="dxa"/>
-            <w:noWrap/>
-            <w:hideMark/>
-          </w:tcPr>
-          <w:p/>
-        </w:tc>
-      </w:tr>
-      <w:tr>
-        <w:trPr>
-          <w:trHeight w:val="288"/>
-        </w:trPr>
-        <w:tc>
-          <w:tcPr>
-            <w:tcW w:w="452" w:type="dxa"/>
-            <w:noWrap/>
-            <w:hideMark/>
-          </w:tcPr>
-          <w:p>
-            <w:r>
-              <w:t>14</w:t>
-            </w:r>
-          </w:p>
-        </w:tc>
-        <w:tc>
-          <w:tcPr>
-            <w:tcW w:w="8048" w:type="dxa"/>
-            <w:noWrap/>
-            <w:hideMark/>
-          </w:tcPr>
-          <w:p>
-            <w:pPr>
-              <w:rPr>
-                <w:lang w:val="en-US"/>
-              </w:rPr>
-            </w:pPr>
-            <w:r>
-              <w:rPr>
-                <w:lang w:val="en-US"/>
-              </w:rPr>
-              <w:t xml:space="preserve">            var </w:t>
-            </w:r>
-            <w:proofErr w:type="spellStart"/>
-            <w:r>
-              <w:rPr>
-                <w:lang w:val="en-US"/>
-              </w:rPr>
-              <w:t>bombImg</w:t>
-            </w:r>
-            <w:proofErr w:type="spellEnd"/>
-            <w:r>
-              <w:rPr>
-                <w:lang w:val="en-US"/>
-              </w:rPr>
-              <w:t xml:space="preserve"> = "</w:t>
-            </w:r>
-            <w:proofErr w:type="spellStart"/>
-            <w:r>
-              <w:rPr>
-                <w:lang w:val="en-US"/>
-              </w:rPr>
-              <w:t>src</w:t>
-            </w:r>
-            <w:proofErr w:type="spellEnd"/>
-            <w:r>
-              <w:rPr>
-                <w:lang w:val="en-US"/>
-              </w:rPr>
-              <w:t>/main/resources/images/bomb.png";</w:t>
-            </w:r>
-          </w:p>
-        </w:tc>
-      </w:tr>
-      <w:tr>
-        <w:trPr>
-          <w:trHeight w:val="288"/>
-        </w:trPr>
-        <w:tc>
-          <w:tcPr>
-            <w:tcW w:w="452" w:type="dxa"/>
-            <w:noWrap/>
-            <w:hideMark/>
-          </w:tcPr>
-          <w:p>
-            <w:r>
-              <w:t>15</w:t>
-            </w:r>
-          </w:p>
-        </w:tc>
-        <w:tc>
-          <w:tcPr>
-            <w:tcW w:w="8048" w:type="dxa"/>
-            <w:noWrap/>
-            <w:hideMark/>
-          </w:tcPr>
-          <w:p>
-            <w:r>
-              <w:t xml:space="preserve">            </w:t>
-            </w:r>
-            <w:proofErr w:type="spellStart"/>
-            <w:r>
-              <w:t>var</w:t>
-            </w:r>
-            <w:proofErr w:type="spellEnd"/>
-            <w:r>
-              <w:t xml:space="preserve"> </w:t>
-            </w:r>
-            <w:proofErr w:type="spellStart"/>
-            <w:r>
-              <w:t>ii</w:t>
-            </w:r>
-            <w:proofErr w:type="spellEnd"/>
-            <w:r>
-              <w:t xml:space="preserve"> = new </w:t>
-            </w:r>
-            <w:proofErr w:type="spellStart"/>
-            <w:r>
-              <w:t>ImageIcon</w:t>
-            </w:r>
-            <w:proofErr w:type="spellEnd"/>
-            <w:r>
-              <w:t>(</w:t>
-            </w:r>
-            <w:proofErr w:type="spellStart"/>
-            <w:r>
-              <w:t>bombImg</w:t>
-            </w:r>
-            <w:proofErr w:type="spellEnd"/>
-            <w:r>
-              <w:t>);</w:t>
-            </w:r>
-          </w:p>
-        </w:tc>
-      </w:tr>
-      <w:tr>
-        <w:trPr>
-          <w:trHeight w:val="288"/>
-        </w:trPr>
-        <w:tc>
-          <w:tcPr>
-            <w:tcW w:w="452" w:type="dxa"/>
-            <w:noWrap/>
-            <w:hideMark/>
-          </w:tcPr>
-          <w:p>
-            <w:r>
-              <w:t>16</w:t>
-            </w:r>
-          </w:p>
-        </w:tc>
-        <w:tc>
-          <w:tcPr>
-            <w:tcW w:w="8048" w:type="dxa"/>
-            <w:noWrap/>
-            <w:hideMark/>
-          </w:tcPr>
-          <w:p>
-            <w:r>
-              <w:t xml:space="preserve">            </w:t>
-            </w:r>
-            <w:proofErr w:type="spellStart"/>
-            <w:r>
-              <w:t>setImage</w:t>
-            </w:r>
-            <w:proofErr w:type="spellEnd"/>
-            <w:r>
-              <w:t>(</w:t>
-            </w:r>
-            <w:proofErr w:type="spellStart"/>
-            <w:proofErr w:type="gramStart"/>
-            <w:r>
-              <w:t>ii.getImage</w:t>
-            </w:r>
-            <w:proofErr w:type="spellEnd"/>
-            <w:proofErr w:type="gramEnd"/>
-            <w:r>
-              <w:t>());</w:t>
+            <w:r>
+              <w:t xml:space="preserve">            setImage(ii.getImage());</w:t>
             </w:r>
           </w:p>
         </w:tc>
@@ -2628,15 +2025,7 @@
     <w:p/>
     <w:p>
       <w:r>
-        <w:t xml:space="preserve">Complejidad </w:t>
-      </w:r>
-      <w:proofErr w:type="spellStart"/>
-      <w:r>
-        <w:t>ciclomática</w:t>
-      </w:r>
-      <w:proofErr w:type="spellEnd"/>
-      <w:r>
-        <w:t xml:space="preserve">: V(G) = </w:t>
+        <w:t xml:space="preserve">Complejidad ciclomática: V(G) = </w:t>
       </w:r>
       <w:r>
         <w:t>3</w:t>
@@ -2665,18 +2054,10 @@
         <w:t>-(</w:t>
       </w:r>
       <w:r>
-        <w:t xml:space="preserve">8 a </w:t>
-      </w:r>
-      <w:proofErr w:type="gramStart"/>
-      <w:r>
-        <w:t>11</w:t>
+        <w:t>8 a 11</w:t>
       </w:r>
       <w:r>
-        <w:t>)-(</w:t>
-      </w:r>
-      <w:proofErr w:type="gramEnd"/>
-      <w:r>
-        <w:t>14 a 16)</w:t>
+        <w:t>)-(14 a 16)</w:t>
       </w:r>
     </w:p>
     <w:p>
@@ -2688,15 +2069,7 @@
         </w:numPr>
       </w:pPr>
       <w:r>
-        <w:t xml:space="preserve">(1 a 3)-5[A]-5[B]-(8 a </w:t>
-      </w:r>
-      <w:proofErr w:type="gramStart"/>
-      <w:r>
-        <w:t>11)-(</w:t>
-      </w:r>
-      <w:proofErr w:type="gramEnd"/>
-      <w:r>
-        <w:t>14 a 16)</w:t>
+        <w:t>(1 a 3)-5[A]-5[B]-(8 a 11)-(14 a 16)</w:t>
       </w:r>
     </w:p>
     <w:p>
@@ -2708,15 +2081,7 @@
         </w:numPr>
       </w:pPr>
       <w:r>
-        <w:t xml:space="preserve">(1 a 3)-5[A]-5[B]-(6 a </w:t>
-      </w:r>
-      <w:proofErr w:type="gramStart"/>
-      <w:r>
-        <w:t>7)-(</w:t>
-      </w:r>
-      <w:proofErr w:type="gramEnd"/>
-      <w:r>
-        <w:t>14 a 16)</w:t>
+        <w:t>(1 a 3)-5[A]-5[B]-(6 a 7)-(14 a 16)</w:t>
       </w:r>
     </w:p>
     <w:p>
@@ -2755,19 +2120,11 @@
                 <w:color w:val="FFFFFF" w:themeColor="background1"/>
               </w:rPr>
             </w:pPr>
-            <w:proofErr w:type="spellStart"/>
             <w:r>
               <w:rPr>
                 <w:color w:val="FFFFFF" w:themeColor="background1"/>
               </w:rPr>
-              <w:t>Nº</w:t>
-            </w:r>
-            <w:proofErr w:type="spellEnd"/>
-            <w:r>
-              <w:rPr>
-                <w:color w:val="FFFFFF" w:themeColor="background1"/>
-              </w:rPr>
-              <w:t xml:space="preserve"> Casos de prueba</w:t>
+              <w:t>Nº Casos de prueba</w:t>
             </w:r>
           </w:p>
         </w:tc>

</xml_diff>

<commit_message>
Revisión final de AlienTest de caja negra
</commit_message>
<xml_diff>
--- a/docs/Análisis de la Caja Blanca de clase Alien.docx
+++ b/docs/Análisis de la Caja Blanca de clase Alien.docx
@@ -18,13 +18,25 @@
           <w:sz w:val="32"/>
           <w:szCs w:val="32"/>
         </w:rPr>
-        <w:t>Análisis de la Caja Blanca de clase Alien</w:t>
-      </w:r>
+        <w:t xml:space="preserve">Análisis de la Caja Blanca de clase </w:t>
+      </w:r>
+      <w:proofErr w:type="spellStart"/>
+      <w:r>
+        <w:rPr>
+          <w:b/>
+          <w:bCs/>
+          <w:sz w:val="32"/>
+          <w:szCs w:val="32"/>
+        </w:rPr>
+        <w:t>Alien</w:t>
+      </w:r>
+      <w:proofErr w:type="spellEnd"/>
     </w:p>
     <w:p>
       <w:r>
         <w:t xml:space="preserve">Clase </w:t>
       </w:r>
+      <w:proofErr w:type="spellStart"/>
       <w:r>
         <w:rPr>
           <w:b/>
@@ -32,6 +44,7 @@
         </w:rPr>
         <w:t>Alien</w:t>
       </w:r>
+      <w:proofErr w:type="spellEnd"/>
       <w:r>
         <w:t>:</w:t>
       </w:r>
@@ -45,7 +58,33 @@
         </w:numPr>
       </w:pPr>
       <w:r>
-        <w:t>Método initAlien(int x, int y)</w:t>
+        <w:t xml:space="preserve">Método </w:t>
+      </w:r>
+      <w:proofErr w:type="spellStart"/>
+      <w:proofErr w:type="gramStart"/>
+      <w:r>
+        <w:t>initAlien</w:t>
+      </w:r>
+      <w:proofErr w:type="spellEnd"/>
+      <w:r>
+        <w:t>(</w:t>
+      </w:r>
+      <w:proofErr w:type="spellStart"/>
+      <w:proofErr w:type="gramEnd"/>
+      <w:r>
+        <w:t>int</w:t>
+      </w:r>
+      <w:proofErr w:type="spellEnd"/>
+      <w:r>
+        <w:t xml:space="preserve"> x, </w:t>
+      </w:r>
+      <w:proofErr w:type="spellStart"/>
+      <w:r>
+        <w:t>int</w:t>
+      </w:r>
+      <w:proofErr w:type="spellEnd"/>
+      <w:r>
+        <w:t xml:space="preserve"> y)</w:t>
       </w:r>
     </w:p>
     <w:tbl>
@@ -82,7 +121,49 @@
           </w:tcPr>
           <w:p>
             <w:r>
-              <w:t xml:space="preserve">    private void initAlien(int x, int y) {</w:t>
+              <w:t xml:space="preserve">    </w:t>
+            </w:r>
+            <w:proofErr w:type="spellStart"/>
+            <w:r>
+              <w:t>private</w:t>
+            </w:r>
+            <w:proofErr w:type="spellEnd"/>
+            <w:r>
+              <w:t xml:space="preserve"> </w:t>
+            </w:r>
+            <w:proofErr w:type="spellStart"/>
+            <w:r>
+              <w:t>void</w:t>
+            </w:r>
+            <w:proofErr w:type="spellEnd"/>
+            <w:r>
+              <w:t xml:space="preserve"> </w:t>
+            </w:r>
+            <w:proofErr w:type="spellStart"/>
+            <w:proofErr w:type="gramStart"/>
+            <w:r>
+              <w:t>initAlien</w:t>
+            </w:r>
+            <w:proofErr w:type="spellEnd"/>
+            <w:r>
+              <w:t>(</w:t>
+            </w:r>
+            <w:proofErr w:type="spellStart"/>
+            <w:proofErr w:type="gramEnd"/>
+            <w:r>
+              <w:t>int</w:t>
+            </w:r>
+            <w:proofErr w:type="spellEnd"/>
+            <w:r>
+              <w:t xml:space="preserve"> x, </w:t>
+            </w:r>
+            <w:proofErr w:type="spellStart"/>
+            <w:r>
+              <w:t>int</w:t>
+            </w:r>
+            <w:proofErr w:type="spellEnd"/>
+            <w:r>
+              <w:t xml:space="preserve"> y) {</w:t>
             </w:r>
           </w:p>
         </w:tc>
@@ -144,8 +225,30 @@
               <w:rPr>
                 <w:lang w:val="en-US"/>
               </w:rPr>
-              <w:t xml:space="preserve">        if (x&gt; Commons.BOARD_WIDTH){</w:t>
-            </w:r>
+              <w:t xml:space="preserve">        if (x&gt; </w:t>
+            </w:r>
+            <w:proofErr w:type="spellStart"/>
+            <w:r>
+              <w:rPr>
+                <w:lang w:val="en-US"/>
+              </w:rPr>
+              <w:t>Commons.BOARD_</w:t>
+            </w:r>
+            <w:proofErr w:type="gramStart"/>
+            <w:r>
+              <w:rPr>
+                <w:lang w:val="en-US"/>
+              </w:rPr>
+              <w:t>WIDTH</w:t>
+            </w:r>
+            <w:proofErr w:type="spellEnd"/>
+            <w:r>
+              <w:rPr>
+                <w:lang w:val="en-US"/>
+              </w:rPr>
+              <w:t>){</w:t>
+            </w:r>
+            <w:proofErr w:type="gramEnd"/>
           </w:p>
         </w:tc>
       </w:tr>
@@ -181,7 +284,35 @@
               <w:rPr>
                 <w:lang w:val="en-US"/>
               </w:rPr>
-              <w:t xml:space="preserve">            this.x = Commons.BOARD_WIDTH;</w:t>
+              <w:t xml:space="preserve">            </w:t>
+            </w:r>
+            <w:proofErr w:type="spellStart"/>
+            <w:r>
+              <w:rPr>
+                <w:lang w:val="en-US"/>
+              </w:rPr>
+              <w:t>this.x</w:t>
+            </w:r>
+            <w:proofErr w:type="spellEnd"/>
+            <w:r>
+              <w:rPr>
+                <w:lang w:val="en-US"/>
+              </w:rPr>
+              <w:t xml:space="preserve"> = </w:t>
+            </w:r>
+            <w:proofErr w:type="spellStart"/>
+            <w:r>
+              <w:rPr>
+                <w:lang w:val="en-US"/>
+              </w:rPr>
+              <w:t>Commons.BOARD_WIDTH</w:t>
+            </w:r>
+            <w:proofErr w:type="spellEnd"/>
+            <w:r>
+              <w:rPr>
+                <w:lang w:val="en-US"/>
+              </w:rPr>
+              <w:t>;</w:t>
             </w:r>
           </w:p>
         </w:tc>
@@ -210,8 +341,21 @@
           </w:tcPr>
           <w:p>
             <w:r>
-              <w:t xml:space="preserve">        } if (x&lt;0){</w:t>
-            </w:r>
+              <w:t xml:space="preserve">        } </w:t>
+            </w:r>
+            <w:proofErr w:type="spellStart"/>
+            <w:r>
+              <w:t>if</w:t>
+            </w:r>
+            <w:proofErr w:type="spellEnd"/>
+            <w:r>
+              <w:t xml:space="preserve"> (x&lt;</w:t>
+            </w:r>
+            <w:proofErr w:type="gramStart"/>
+            <w:r>
+              <w:t>0){</w:t>
+            </w:r>
+            <w:proofErr w:type="gramEnd"/>
           </w:p>
         </w:tc>
       </w:tr>
@@ -239,7 +383,15 @@
           </w:tcPr>
           <w:p>
             <w:r>
-              <w:t xml:space="preserve">            this.x = 0;</w:t>
+              <w:t xml:space="preserve">            </w:t>
+            </w:r>
+            <w:proofErr w:type="spellStart"/>
+            <w:r>
+              <w:t>this.x</w:t>
+            </w:r>
+            <w:proofErr w:type="spellEnd"/>
+            <w:r>
+              <w:t xml:space="preserve"> = 0;</w:t>
             </w:r>
           </w:p>
         </w:tc>
@@ -276,8 +428,30 @@
               <w:rPr>
                 <w:lang w:val="en-US"/>
               </w:rPr>
-              <w:t xml:space="preserve">        } if (y&gt; Commons.BOARD_HEIGHT){</w:t>
-            </w:r>
+              <w:t xml:space="preserve">        } if (y&gt; </w:t>
+            </w:r>
+            <w:proofErr w:type="spellStart"/>
+            <w:r>
+              <w:rPr>
+                <w:lang w:val="en-US"/>
+              </w:rPr>
+              <w:t>Commons.BOARD_</w:t>
+            </w:r>
+            <w:proofErr w:type="gramStart"/>
+            <w:r>
+              <w:rPr>
+                <w:lang w:val="en-US"/>
+              </w:rPr>
+              <w:t>HEIGHT</w:t>
+            </w:r>
+            <w:proofErr w:type="spellEnd"/>
+            <w:r>
+              <w:rPr>
+                <w:lang w:val="en-US"/>
+              </w:rPr>
+              <w:t>){</w:t>
+            </w:r>
+            <w:proofErr w:type="gramEnd"/>
           </w:p>
         </w:tc>
       </w:tr>
@@ -313,7 +487,37 @@
               <w:rPr>
                 <w:lang w:val="en-US"/>
               </w:rPr>
-              <w:t xml:space="preserve">            this.y = Commons.BOARD_HEIGHT;</w:t>
+              <w:t xml:space="preserve">            </w:t>
+            </w:r>
+            <w:proofErr w:type="spellStart"/>
+            <w:proofErr w:type="gramStart"/>
+            <w:r>
+              <w:rPr>
+                <w:lang w:val="en-US"/>
+              </w:rPr>
+              <w:t>this.y</w:t>
+            </w:r>
+            <w:proofErr w:type="spellEnd"/>
+            <w:proofErr w:type="gramEnd"/>
+            <w:r>
+              <w:rPr>
+                <w:lang w:val="en-US"/>
+              </w:rPr>
+              <w:t xml:space="preserve"> = </w:t>
+            </w:r>
+            <w:proofErr w:type="spellStart"/>
+            <w:r>
+              <w:rPr>
+                <w:lang w:val="en-US"/>
+              </w:rPr>
+              <w:t>Commons.BOARD_HEIGHT</w:t>
+            </w:r>
+            <w:proofErr w:type="spellEnd"/>
+            <w:r>
+              <w:rPr>
+                <w:lang w:val="en-US"/>
+              </w:rPr>
+              <w:t>;</w:t>
             </w:r>
           </w:p>
         </w:tc>
@@ -342,8 +546,21 @@
           </w:tcPr>
           <w:p>
             <w:r>
-              <w:t xml:space="preserve">        } if (y&lt;0){</w:t>
-            </w:r>
+              <w:t xml:space="preserve">        } </w:t>
+            </w:r>
+            <w:proofErr w:type="spellStart"/>
+            <w:r>
+              <w:t>if</w:t>
+            </w:r>
+            <w:proofErr w:type="spellEnd"/>
+            <w:r>
+              <w:t xml:space="preserve"> (y&lt;</w:t>
+            </w:r>
+            <w:proofErr w:type="gramStart"/>
+            <w:r>
+              <w:t>0){</w:t>
+            </w:r>
+            <w:proofErr w:type="gramEnd"/>
           </w:p>
         </w:tc>
       </w:tr>
@@ -371,7 +588,17 @@
           </w:tcPr>
           <w:p>
             <w:r>
-              <w:t xml:space="preserve">            this.y=0;</w:t>
+              <w:t xml:space="preserve">            </w:t>
+            </w:r>
+            <w:proofErr w:type="spellStart"/>
+            <w:proofErr w:type="gramStart"/>
+            <w:r>
+              <w:t>this.y</w:t>
+            </w:r>
+            <w:proofErr w:type="spellEnd"/>
+            <w:proofErr w:type="gramEnd"/>
+            <w:r>
+              <w:t>=0;</w:t>
             </w:r>
           </w:p>
         </w:tc>
@@ -431,12 +658,14 @@
             <w:r>
               <w:t xml:space="preserve">        </w:t>
             </w:r>
+            <w:proofErr w:type="spellStart"/>
             <w:r>
               <w:t>e</w:t>
             </w:r>
             <w:r>
               <w:t>lse</w:t>
             </w:r>
+            <w:proofErr w:type="spellEnd"/>
           </w:p>
         </w:tc>
       </w:tr>
@@ -493,7 +722,15 @@
           </w:tcPr>
           <w:p>
             <w:r>
-              <w:t xml:space="preserve">            this.x = x;</w:t>
+              <w:t xml:space="preserve">            </w:t>
+            </w:r>
+            <w:proofErr w:type="spellStart"/>
+            <w:r>
+              <w:t>this.x</w:t>
+            </w:r>
+            <w:proofErr w:type="spellEnd"/>
+            <w:r>
+              <w:t xml:space="preserve"> = x;</w:t>
             </w:r>
           </w:p>
         </w:tc>
@@ -522,7 +759,17 @@
           </w:tcPr>
           <w:p>
             <w:r>
-              <w:t xml:space="preserve">            this.y = y;</w:t>
+              <w:t xml:space="preserve">            </w:t>
+            </w:r>
+            <w:proofErr w:type="spellStart"/>
+            <w:proofErr w:type="gramStart"/>
+            <w:r>
+              <w:t>this.y</w:t>
+            </w:r>
+            <w:proofErr w:type="spellEnd"/>
+            <w:proofErr w:type="gramEnd"/>
+            <w:r>
+              <w:t xml:space="preserve"> = y;</w:t>
             </w:r>
           </w:p>
         </w:tc>
@@ -613,7 +860,21 @@
               <w:rPr>
                 <w:lang w:val="en-US"/>
               </w:rPr>
-              <w:t xml:space="preserve">        bomb = new Bomb(x, y);</w:t>
+              <w:t xml:space="preserve">        bomb = new </w:t>
+            </w:r>
+            <w:proofErr w:type="gramStart"/>
+            <w:r>
+              <w:rPr>
+                <w:lang w:val="en-US"/>
+              </w:rPr>
+              <w:t>Bomb(</w:t>
+            </w:r>
+            <w:proofErr w:type="gramEnd"/>
+            <w:r>
+              <w:rPr>
+                <w:lang w:val="en-US"/>
+              </w:rPr>
+              <w:t>x, y);</w:t>
             </w:r>
           </w:p>
         </w:tc>
@@ -675,7 +936,35 @@
               <w:rPr>
                 <w:lang w:val="en-US"/>
               </w:rPr>
-              <w:t xml:space="preserve">        var alienImg = "src/main/resources/images/alien.png";</w:t>
+              <w:t xml:space="preserve">        var </w:t>
+            </w:r>
+            <w:proofErr w:type="spellStart"/>
+            <w:r>
+              <w:rPr>
+                <w:lang w:val="en-US"/>
+              </w:rPr>
+              <w:t>alienImg</w:t>
+            </w:r>
+            <w:proofErr w:type="spellEnd"/>
+            <w:r>
+              <w:rPr>
+                <w:lang w:val="en-US"/>
+              </w:rPr>
+              <w:t xml:space="preserve"> = "</w:t>
+            </w:r>
+            <w:proofErr w:type="spellStart"/>
+            <w:r>
+              <w:rPr>
+                <w:lang w:val="en-US"/>
+              </w:rPr>
+              <w:t>src</w:t>
+            </w:r>
+            <w:proofErr w:type="spellEnd"/>
+            <w:r>
+              <w:rPr>
+                <w:lang w:val="en-US"/>
+              </w:rPr>
+              <w:t>/main/resources/images/alien.png";</w:t>
             </w:r>
           </w:p>
         </w:tc>
@@ -704,7 +993,39 @@
           </w:tcPr>
           <w:p>
             <w:r>
-              <w:t xml:space="preserve">        var ii = new ImageIcon(alienImg);</w:t>
+              <w:t xml:space="preserve">        </w:t>
+            </w:r>
+            <w:proofErr w:type="spellStart"/>
+            <w:r>
+              <w:t>var</w:t>
+            </w:r>
+            <w:proofErr w:type="spellEnd"/>
+            <w:r>
+              <w:t xml:space="preserve"> </w:t>
+            </w:r>
+            <w:proofErr w:type="spellStart"/>
+            <w:r>
+              <w:t>ii</w:t>
+            </w:r>
+            <w:proofErr w:type="spellEnd"/>
+            <w:r>
+              <w:t xml:space="preserve"> = new </w:t>
+            </w:r>
+            <w:proofErr w:type="spellStart"/>
+            <w:r>
+              <w:t>ImageIcon</w:t>
+            </w:r>
+            <w:proofErr w:type="spellEnd"/>
+            <w:r>
+              <w:t>(</w:t>
+            </w:r>
+            <w:proofErr w:type="spellStart"/>
+            <w:r>
+              <w:t>alienImg</w:t>
+            </w:r>
+            <w:proofErr w:type="spellEnd"/>
+            <w:r>
+              <w:t>);</w:t>
             </w:r>
           </w:p>
         </w:tc>
@@ -758,7 +1079,25 @@
           </w:tcPr>
           <w:p>
             <w:r>
-              <w:t xml:space="preserve">        setImage(ii.getImage());</w:t>
+              <w:t xml:space="preserve">        </w:t>
+            </w:r>
+            <w:proofErr w:type="spellStart"/>
+            <w:r>
+              <w:t>setImage</w:t>
+            </w:r>
+            <w:proofErr w:type="spellEnd"/>
+            <w:r>
+              <w:t>(</w:t>
+            </w:r>
+            <w:proofErr w:type="spellStart"/>
+            <w:proofErr w:type="gramStart"/>
+            <w:r>
+              <w:t>ii.getImage</w:t>
+            </w:r>
+            <w:proofErr w:type="spellEnd"/>
+            <w:proofErr w:type="gramEnd"/>
+            <w:r>
+              <w:t>());</w:t>
             </w:r>
           </w:p>
         </w:tc>
@@ -855,7 +1194,15 @@
     <w:p>
       <w:r>
         <w:lastRenderedPageBreak/>
-        <w:t>Complejidad ciclomática: V(G) = 5</w:t>
+        <w:t xml:space="preserve">Complejidad </w:t>
+      </w:r>
+      <w:proofErr w:type="spellStart"/>
+      <w:r>
+        <w:t>ciclomática</w:t>
+      </w:r>
+      <w:proofErr w:type="spellEnd"/>
+      <w:r>
+        <w:t>: V(G) = 5</w:t>
       </w:r>
     </w:p>
     <w:p>
@@ -872,7 +1219,13 @@
         </w:numPr>
       </w:pPr>
       <w:r>
+        <w:t>I-</w:t>
+      </w:r>
+      <w:r>
         <w:t>1-3-5-7-9-10-(18 a 23)</w:t>
+      </w:r>
+      <w:r>
+        <w:t>-F</w:t>
       </w:r>
     </w:p>
     <w:p>
@@ -884,7 +1237,21 @@
         </w:numPr>
       </w:pPr>
       <w:r>
-        <w:t>1-3-5-7-9-(12 a 15)-(18 a 23)</w:t>
+        <w:t>I-</w:t>
+      </w:r>
+      <w:r>
+        <w:t xml:space="preserve">1-3-5-7-9-(12 a </w:t>
+      </w:r>
+      <w:proofErr w:type="gramStart"/>
+      <w:r>
+        <w:t>15)-(</w:t>
+      </w:r>
+      <w:proofErr w:type="gramEnd"/>
+      <w:r>
+        <w:t>18 a 23)</w:t>
+      </w:r>
+      <w:r>
+        <w:t>-F</w:t>
       </w:r>
     </w:p>
     <w:p>
@@ -896,7 +1263,13 @@
         </w:numPr>
       </w:pPr>
       <w:r>
+        <w:t>I-</w:t>
+      </w:r>
+      <w:r>
         <w:t>1-3-5-7-8-9-10-(18 a 23)</w:t>
+      </w:r>
+      <w:r>
+        <w:t>-F</w:t>
       </w:r>
     </w:p>
     <w:p>
@@ -908,7 +1281,13 @@
         </w:numPr>
       </w:pPr>
       <w:r>
+        <w:t>I-</w:t>
+      </w:r>
+      <w:r>
         <w:t>1-3-5-6-7-9-10-(18 a 23)</w:t>
+      </w:r>
+      <w:r>
+        <w:t>-F</w:t>
       </w:r>
     </w:p>
     <w:p>
@@ -920,7 +1299,13 @@
         </w:numPr>
       </w:pPr>
       <w:r>
+        <w:t>I-</w:t>
+      </w:r>
+      <w:r>
         <w:t>1-3-4-5-6-7-9-10-(18 a 23)</w:t>
+      </w:r>
+      <w:r>
+        <w:t>-F</w:t>
       </w:r>
     </w:p>
     <w:p>
@@ -959,11 +1344,19 @@
                 <w:color w:val="FFFFFF" w:themeColor="background1"/>
               </w:rPr>
             </w:pPr>
+            <w:proofErr w:type="spellStart"/>
             <w:r>
               <w:rPr>
                 <w:color w:val="FFFFFF" w:themeColor="background1"/>
               </w:rPr>
-              <w:t>Nº Casos de prueba</w:t>
+              <w:t>Nº</w:t>
+            </w:r>
+            <w:proofErr w:type="spellEnd"/>
+            <w:r>
+              <w:rPr>
+                <w:color w:val="FFFFFF" w:themeColor="background1"/>
+              </w:rPr>
+              <w:t xml:space="preserve"> Casos de prueba</w:t>
             </w:r>
           </w:p>
         </w:tc>
@@ -1209,7 +1602,7 @@
               <w:jc w:val="center"/>
             </w:pPr>
             <w:r>
-              <w:t>179</w:t>
+              <w:t>-</w:t>
             </w:r>
           </w:p>
         </w:tc>
@@ -1235,7 +1628,7 @@
               <w:jc w:val="center"/>
             </w:pPr>
             <w:r>
-              <w:t>x=179, -</w:t>
+              <w:t>-</w:t>
             </w:r>
           </w:p>
         </w:tc>
@@ -1360,7 +1753,7 @@
               <w:jc w:val="center"/>
             </w:pPr>
             <w:r>
-              <w:t>-1</w:t>
+              <w:t>-</w:t>
             </w:r>
           </w:p>
         </w:tc>
@@ -1373,7 +1766,7 @@
               <w:jc w:val="center"/>
             </w:pPr>
             <w:r>
-              <w:t>-, y=0</w:t>
+              <w:t>-</w:t>
             </w:r>
           </w:p>
         </w:tc>
@@ -1421,13 +1814,36 @@
         </w:numPr>
       </w:pPr>
       <w:r>
-        <w:t>Método init</w:t>
+        <w:t xml:space="preserve">Método </w:t>
+      </w:r>
+      <w:proofErr w:type="spellStart"/>
+      <w:proofErr w:type="gramStart"/>
+      <w:r>
+        <w:t>init</w:t>
       </w:r>
       <w:r>
         <w:t>Bomb</w:t>
       </w:r>
-      <w:r>
-        <w:t>(int x, int y)</w:t>
+      <w:proofErr w:type="spellEnd"/>
+      <w:r>
+        <w:t>(</w:t>
+      </w:r>
+      <w:proofErr w:type="spellStart"/>
+      <w:proofErr w:type="gramEnd"/>
+      <w:r>
+        <w:t>int</w:t>
+      </w:r>
+      <w:proofErr w:type="spellEnd"/>
+      <w:r>
+        <w:t xml:space="preserve"> x, </w:t>
+      </w:r>
+      <w:proofErr w:type="spellStart"/>
+      <w:r>
+        <w:t>int</w:t>
+      </w:r>
+      <w:proofErr w:type="spellEnd"/>
+      <w:r>
+        <w:t xml:space="preserve"> y)</w:t>
       </w:r>
     </w:p>
     <w:tbl>
@@ -1472,7 +1888,29 @@
               <w:rPr>
                 <w:lang w:val="en-US"/>
               </w:rPr>
-              <w:t xml:space="preserve">        private void initBomb(int x, int y) {</w:t>
+              <w:t xml:space="preserve">        private void </w:t>
+            </w:r>
+            <w:proofErr w:type="spellStart"/>
+            <w:proofErr w:type="gramStart"/>
+            <w:r>
+              <w:rPr>
+                <w:lang w:val="en-US"/>
+              </w:rPr>
+              <w:t>initBomb</w:t>
+            </w:r>
+            <w:proofErr w:type="spellEnd"/>
+            <w:r>
+              <w:rPr>
+                <w:lang w:val="en-US"/>
+              </w:rPr>
+              <w:t>(</w:t>
+            </w:r>
+            <w:proofErr w:type="gramEnd"/>
+            <w:r>
+              <w:rPr>
+                <w:lang w:val="en-US"/>
+              </w:rPr>
+              <w:t>int x, int y) {</w:t>
             </w:r>
           </w:p>
         </w:tc>
@@ -1526,7 +1964,15 @@
           </w:tcPr>
           <w:p>
             <w:r>
-              <w:t xml:space="preserve">            setDestroyed(true);</w:t>
+              <w:t xml:space="preserve">            </w:t>
+            </w:r>
+            <w:proofErr w:type="spellStart"/>
+            <w:r>
+              <w:t>setDestroyed</w:t>
+            </w:r>
+            <w:proofErr w:type="spellEnd"/>
+            <w:r>
+              <w:t>(true);</w:t>
             </w:r>
           </w:p>
         </w:tc>
@@ -1588,7 +2034,35 @@
               <w:rPr>
                 <w:lang w:val="en-US"/>
               </w:rPr>
-              <w:t xml:space="preserve">            if (x&lt;= Commons.BOARD_WIDTH &amp;&amp; y&lt;= Commons.BOARD_HEIGHT) {</w:t>
+              <w:t xml:space="preserve">            if (x&lt;= </w:t>
+            </w:r>
+            <w:proofErr w:type="spellStart"/>
+            <w:r>
+              <w:rPr>
+                <w:lang w:val="en-US"/>
+              </w:rPr>
+              <w:t>Commons.BOARD_WIDTH</w:t>
+            </w:r>
+            <w:proofErr w:type="spellEnd"/>
+            <w:r>
+              <w:rPr>
+                <w:lang w:val="en-US"/>
+              </w:rPr>
+              <w:t xml:space="preserve"> &amp;&amp; y&lt;= </w:t>
+            </w:r>
+            <w:proofErr w:type="spellStart"/>
+            <w:r>
+              <w:rPr>
+                <w:lang w:val="en-US"/>
+              </w:rPr>
+              <w:t>Commons.BOARD_HEIGHT</w:t>
+            </w:r>
+            <w:proofErr w:type="spellEnd"/>
+            <w:r>
+              <w:rPr>
+                <w:lang w:val="en-US"/>
+              </w:rPr>
+              <w:t>) {</w:t>
             </w:r>
           </w:p>
         </w:tc>
@@ -1617,7 +2091,15 @@
           </w:tcPr>
           <w:p>
             <w:r>
-              <w:t xml:space="preserve">                this.x += x;</w:t>
+              <w:t xml:space="preserve">                </w:t>
+            </w:r>
+            <w:proofErr w:type="spellStart"/>
+            <w:r>
+              <w:t>this.x</w:t>
+            </w:r>
+            <w:proofErr w:type="spellEnd"/>
+            <w:r>
+              <w:t xml:space="preserve"> += x;</w:t>
             </w:r>
           </w:p>
         </w:tc>
@@ -1646,7 +2128,17 @@
           </w:tcPr>
           <w:p>
             <w:r>
-              <w:t xml:space="preserve">                this.y += y;</w:t>
+              <w:t xml:space="preserve">                </w:t>
+            </w:r>
+            <w:proofErr w:type="spellStart"/>
+            <w:proofErr w:type="gramStart"/>
+            <w:r>
+              <w:t>this.y</w:t>
+            </w:r>
+            <w:proofErr w:type="spellEnd"/>
+            <w:proofErr w:type="gramEnd"/>
+            <w:r>
+              <w:t xml:space="preserve"> += y;</w:t>
             </w:r>
           </w:p>
         </w:tc>
@@ -1675,8 +2167,13 @@
           </w:tcPr>
           <w:p>
             <w:r>
-              <w:t xml:space="preserve">            } else</w:t>
-            </w:r>
+              <w:t xml:space="preserve">            } </w:t>
+            </w:r>
+            <w:proofErr w:type="spellStart"/>
+            <w:r>
+              <w:t>else</w:t>
+            </w:r>
+            <w:proofErr w:type="spellEnd"/>
           </w:p>
         </w:tc>
       </w:tr>
@@ -1741,7 +2238,35 @@
               <w:rPr>
                 <w:lang w:val="en-US"/>
               </w:rPr>
-              <w:t xml:space="preserve">                this.x = Commons.BOARD_WIDTH;</w:t>
+              <w:t xml:space="preserve">                </w:t>
+            </w:r>
+            <w:proofErr w:type="spellStart"/>
+            <w:r>
+              <w:rPr>
+                <w:lang w:val="en-US"/>
+              </w:rPr>
+              <w:t>this.x</w:t>
+            </w:r>
+            <w:proofErr w:type="spellEnd"/>
+            <w:r>
+              <w:rPr>
+                <w:lang w:val="en-US"/>
+              </w:rPr>
+              <w:t xml:space="preserve"> = </w:t>
+            </w:r>
+            <w:proofErr w:type="spellStart"/>
+            <w:r>
+              <w:rPr>
+                <w:lang w:val="en-US"/>
+              </w:rPr>
+              <w:t>Commons.BOARD_WIDTH</w:t>
+            </w:r>
+            <w:proofErr w:type="spellEnd"/>
+            <w:r>
+              <w:rPr>
+                <w:lang w:val="en-US"/>
+              </w:rPr>
+              <w:t>;</w:t>
             </w:r>
           </w:p>
         </w:tc>
@@ -1778,7 +2303,37 @@
               <w:rPr>
                 <w:lang w:val="en-US"/>
               </w:rPr>
-              <w:t xml:space="preserve">                this.y = Commons.BOARD_HEIGHT;</w:t>
+              <w:t xml:space="preserve">                </w:t>
+            </w:r>
+            <w:proofErr w:type="spellStart"/>
+            <w:proofErr w:type="gramStart"/>
+            <w:r>
+              <w:rPr>
+                <w:lang w:val="en-US"/>
+              </w:rPr>
+              <w:t>this.y</w:t>
+            </w:r>
+            <w:proofErr w:type="spellEnd"/>
+            <w:proofErr w:type="gramEnd"/>
+            <w:r>
+              <w:rPr>
+                <w:lang w:val="en-US"/>
+              </w:rPr>
+              <w:t xml:space="preserve"> = </w:t>
+            </w:r>
+            <w:proofErr w:type="spellStart"/>
+            <w:r>
+              <w:rPr>
+                <w:lang w:val="en-US"/>
+              </w:rPr>
+              <w:t>Commons.BOARD_HEIGHT</w:t>
+            </w:r>
+            <w:proofErr w:type="spellEnd"/>
+            <w:r>
+              <w:rPr>
+                <w:lang w:val="en-US"/>
+              </w:rPr>
+              <w:t>;</w:t>
             </w:r>
           </w:p>
         </w:tc>
@@ -1869,7 +2424,35 @@
               <w:rPr>
                 <w:lang w:val="en-US"/>
               </w:rPr>
-              <w:t xml:space="preserve">            var bombImg = "src/main/resources/images/bomb.png";</w:t>
+              <w:t xml:space="preserve">            var </w:t>
+            </w:r>
+            <w:proofErr w:type="spellStart"/>
+            <w:r>
+              <w:rPr>
+                <w:lang w:val="en-US"/>
+              </w:rPr>
+              <w:t>bombImg</w:t>
+            </w:r>
+            <w:proofErr w:type="spellEnd"/>
+            <w:r>
+              <w:rPr>
+                <w:lang w:val="en-US"/>
+              </w:rPr>
+              <w:t xml:space="preserve"> = "</w:t>
+            </w:r>
+            <w:proofErr w:type="spellStart"/>
+            <w:r>
+              <w:rPr>
+                <w:lang w:val="en-US"/>
+              </w:rPr>
+              <w:t>src</w:t>
+            </w:r>
+            <w:proofErr w:type="spellEnd"/>
+            <w:r>
+              <w:rPr>
+                <w:lang w:val="en-US"/>
+              </w:rPr>
+              <w:t>/main/resources/images/bomb.png";</w:t>
             </w:r>
           </w:p>
         </w:tc>
@@ -1898,7 +2481,39 @@
           </w:tcPr>
           <w:p>
             <w:r>
-              <w:t xml:space="preserve">            var ii = new ImageIcon(bombImg);</w:t>
+              <w:t xml:space="preserve">            </w:t>
+            </w:r>
+            <w:proofErr w:type="spellStart"/>
+            <w:r>
+              <w:t>var</w:t>
+            </w:r>
+            <w:proofErr w:type="spellEnd"/>
+            <w:r>
+              <w:t xml:space="preserve"> </w:t>
+            </w:r>
+            <w:proofErr w:type="spellStart"/>
+            <w:r>
+              <w:t>ii</w:t>
+            </w:r>
+            <w:proofErr w:type="spellEnd"/>
+            <w:r>
+              <w:t xml:space="preserve"> = new </w:t>
+            </w:r>
+            <w:proofErr w:type="spellStart"/>
+            <w:r>
+              <w:t>ImageIcon</w:t>
+            </w:r>
+            <w:proofErr w:type="spellEnd"/>
+            <w:r>
+              <w:t>(</w:t>
+            </w:r>
+            <w:proofErr w:type="spellStart"/>
+            <w:r>
+              <w:t>bombImg</w:t>
+            </w:r>
+            <w:proofErr w:type="spellEnd"/>
+            <w:r>
+              <w:t>);</w:t>
             </w:r>
           </w:p>
         </w:tc>
@@ -1927,7 +2542,25 @@
           </w:tcPr>
           <w:p>
             <w:r>
-              <w:t xml:space="preserve">            setImage(ii.getImage());</w:t>
+              <w:t xml:space="preserve">            </w:t>
+            </w:r>
+            <w:proofErr w:type="spellStart"/>
+            <w:r>
+              <w:t>setImage</w:t>
+            </w:r>
+            <w:proofErr w:type="spellEnd"/>
+            <w:r>
+              <w:t>(</w:t>
+            </w:r>
+            <w:proofErr w:type="spellStart"/>
+            <w:proofErr w:type="gramStart"/>
+            <w:r>
+              <w:t>ii.getImage</w:t>
+            </w:r>
+            <w:proofErr w:type="spellEnd"/>
+            <w:proofErr w:type="gramEnd"/>
+            <w:r>
+              <w:t>());</w:t>
             </w:r>
           </w:p>
         </w:tc>
@@ -2025,7 +2658,15 @@
     <w:p/>
     <w:p>
       <w:r>
-        <w:t xml:space="preserve">Complejidad ciclomática: V(G) = </w:t>
+        <w:t xml:space="preserve">Complejidad </w:t>
+      </w:r>
+      <w:proofErr w:type="spellStart"/>
+      <w:r>
+        <w:t>ciclomática</w:t>
+      </w:r>
+      <w:proofErr w:type="spellEnd"/>
+      <w:r>
+        <w:t xml:space="preserve">: V(G) = </w:t>
       </w:r>
       <w:r>
         <w:t>3</w:t>
@@ -2045,19 +2686,33 @@
         </w:numPr>
       </w:pPr>
       <w:r>
+        <w:t>I-</w:t>
+      </w:r>
+      <w:r>
         <w:t>(1 a 3)-5</w:t>
       </w:r>
       <w:r>
-        <w:t>[A]</w:t>
+        <w:t>a</w:t>
       </w:r>
       <w:r>
         <w:t>-(</w:t>
       </w:r>
       <w:r>
-        <w:t>8 a 11</w:t>
-      </w:r>
-      <w:r>
-        <w:t>)-(14 a 16)</w:t>
+        <w:t xml:space="preserve">8 a </w:t>
+      </w:r>
+      <w:proofErr w:type="gramStart"/>
+      <w:r>
+        <w:t>11</w:t>
+      </w:r>
+      <w:r>
+        <w:t>)-(</w:t>
+      </w:r>
+      <w:proofErr w:type="gramEnd"/>
+      <w:r>
+        <w:t>14 a 16)</w:t>
+      </w:r>
+      <w:r>
+        <w:t>-F</w:t>
       </w:r>
     </w:p>
     <w:p>
@@ -2069,7 +2724,33 @@
         </w:numPr>
       </w:pPr>
       <w:r>
-        <w:t>(1 a 3)-5[A]-5[B]-(8 a 11)-(14 a 16)</w:t>
+        <w:t>I-</w:t>
+      </w:r>
+      <w:r>
+        <w:t>(1 a 3)-5</w:t>
+      </w:r>
+      <w:r>
+        <w:t>a</w:t>
+      </w:r>
+      <w:r>
+        <w:t>-5</w:t>
+      </w:r>
+      <w:r>
+        <w:t>b</w:t>
+      </w:r>
+      <w:r>
+        <w:t xml:space="preserve">-(8 a </w:t>
+      </w:r>
+      <w:proofErr w:type="gramStart"/>
+      <w:r>
+        <w:t>11)-(</w:t>
+      </w:r>
+      <w:proofErr w:type="gramEnd"/>
+      <w:r>
+        <w:t>14 a 16)</w:t>
+      </w:r>
+      <w:r>
+        <w:t>-F</w:t>
       </w:r>
     </w:p>
     <w:p>
@@ -2081,7 +2762,33 @@
         </w:numPr>
       </w:pPr>
       <w:r>
-        <w:t>(1 a 3)-5[A]-5[B]-(6 a 7)-(14 a 16)</w:t>
+        <w:t>I-</w:t>
+      </w:r>
+      <w:r>
+        <w:t>(1 a 3)-5</w:t>
+      </w:r>
+      <w:r>
+        <w:t>a</w:t>
+      </w:r>
+      <w:r>
+        <w:t>-5</w:t>
+      </w:r>
+      <w:r>
+        <w:t>b</w:t>
+      </w:r>
+      <w:r>
+        <w:t xml:space="preserve">-(6 a </w:t>
+      </w:r>
+      <w:proofErr w:type="gramStart"/>
+      <w:r>
+        <w:t>7)-(</w:t>
+      </w:r>
+      <w:proofErr w:type="gramEnd"/>
+      <w:r>
+        <w:t>14 a 16)</w:t>
+      </w:r>
+      <w:r>
+        <w:t>-F</w:t>
       </w:r>
     </w:p>
     <w:p>
@@ -2120,11 +2827,19 @@
                 <w:color w:val="FFFFFF" w:themeColor="background1"/>
               </w:rPr>
             </w:pPr>
+            <w:proofErr w:type="spellStart"/>
             <w:r>
               <w:rPr>
                 <w:color w:val="FFFFFF" w:themeColor="background1"/>
               </w:rPr>
-              <w:t>Nº Casos de prueba</w:t>
+              <w:t>Nº</w:t>
+            </w:r>
+            <w:proofErr w:type="spellEnd"/>
+            <w:r>
+              <w:rPr>
+                <w:color w:val="FFFFFF" w:themeColor="background1"/>
+              </w:rPr>
+              <w:t xml:space="preserve"> Casos de prueba</w:t>
             </w:r>
           </w:p>
         </w:tc>

</xml_diff>

<commit_message>
Revisión final de la caja Blanca de AlienTest
</commit_message>
<xml_diff>
--- a/docs/Análisis de la Caja Blanca de clase Alien.docx
+++ b/docs/Análisis de la Caja Blanca de clase Alien.docx
@@ -1448,6 +1448,7 @@
         <w:tc>
           <w:tcPr>
             <w:tcW w:w="1821" w:type="dxa"/>
+            <w:shd w:val="clear" w:color="auto" w:fill="FF6969"/>
           </w:tcPr>
           <w:p>
             <w:pPr>
@@ -1505,6 +1506,21 @@
             <w:pPr>
               <w:jc w:val="center"/>
             </w:pPr>
+            <w:r>
+              <w:rPr>
+                <w:color w:val="FF0000"/>
+              </w:rPr>
+              <w:t>x=</w:t>
+            </w:r>
+            <w:r>
+              <w:rPr>
+                <w:color w:val="FF0000"/>
+              </w:rPr>
+              <w:t>0</w:t>
+            </w:r>
+            <w:r>
+              <w:t>, y=0</w:t>
+            </w:r>
           </w:p>
         </w:tc>
       </w:tr>
@@ -1515,6 +1531,7 @@
         <w:tc>
           <w:tcPr>
             <w:tcW w:w="1821" w:type="dxa"/>
+            <w:shd w:val="clear" w:color="auto" w:fill="B3E5A1" w:themeFill="accent6" w:themeFillTint="66"/>
           </w:tcPr>
           <w:p>
             <w:pPr>
@@ -1572,6 +1589,9 @@
             <w:pPr>
               <w:jc w:val="center"/>
             </w:pPr>
+            <w:r>
+              <w:t>x=179, y=175</w:t>
+            </w:r>
           </w:p>
         </w:tc>
       </w:tr>
@@ -1641,7 +1661,7 @@
               <w:jc w:val="center"/>
             </w:pPr>
             <w:r>
-              <w:t>IMPOSIBLE</w:t>
+              <w:t>-</w:t>
             </w:r>
           </w:p>
         </w:tc>
@@ -1653,6 +1673,7 @@
         <w:tc>
           <w:tcPr>
             <w:tcW w:w="1821" w:type="dxa"/>
+            <w:shd w:val="clear" w:color="auto" w:fill="B3E5A1" w:themeFill="accent6" w:themeFillTint="66"/>
           </w:tcPr>
           <w:p>
             <w:pPr>
@@ -1710,6 +1731,9 @@
             <w:pPr>
               <w:jc w:val="center"/>
             </w:pPr>
+            <w:r>
+              <w:t>x=0, y=0</w:t>
+            </w:r>
           </w:p>
         </w:tc>
       </w:tr>
@@ -1779,7 +1803,7 @@
               <w:jc w:val="center"/>
             </w:pPr>
             <w:r>
-              <w:t>IMPOSIBLE</w:t>
+              <w:t>-</w:t>
             </w:r>
           </w:p>
         </w:tc>
@@ -1801,7 +1825,15 @@
     </w:p>
     <w:p>
       <w:r>
-        <w:t>Por lo tanto, tiene dos defectos para las condiciones x e y.</w:t>
+        <w:t xml:space="preserve">El camino 1 no ha superado </w:t>
+      </w:r>
+      <w:proofErr w:type="gramStart"/>
+      <w:r>
+        <w:t>el test</w:t>
+      </w:r>
+      <w:proofErr w:type="gramEnd"/>
+      <w:r>
+        <w:t>, pues no se ha asignado correctamente el valor x.</w:t>
       </w:r>
     </w:p>
     <w:p/>
@@ -2931,6 +2963,7 @@
         <w:tc>
           <w:tcPr>
             <w:tcW w:w="1821" w:type="dxa"/>
+            <w:shd w:val="clear" w:color="auto" w:fill="FF6969"/>
           </w:tcPr>
           <w:p>
             <w:pPr>
@@ -2989,7 +3022,19 @@
               <w:jc w:val="center"/>
             </w:pPr>
             <w:r>
-              <w:t>x=358, y=175</w:t>
+              <w:t xml:space="preserve">x=358, </w:t>
+            </w:r>
+            <w:r>
+              <w:rPr>
+                <w:color w:val="FF0000"/>
+              </w:rPr>
+              <w:t>y=</w:t>
+            </w:r>
+            <w:r>
+              <w:rPr>
+                <w:color w:val="FF0000"/>
+              </w:rPr>
+              <w:t>350</w:t>
             </w:r>
           </w:p>
         </w:tc>
@@ -3001,6 +3046,7 @@
         <w:tc>
           <w:tcPr>
             <w:tcW w:w="1821" w:type="dxa"/>
+            <w:shd w:val="clear" w:color="auto" w:fill="FF6969"/>
           </w:tcPr>
           <w:p>
             <w:pPr>
@@ -3059,7 +3105,19 @@
               <w:jc w:val="center"/>
             </w:pPr>
             <w:r>
-              <w:t>x=179, y=350</w:t>
+              <w:rPr>
+                <w:color w:val="FF0000"/>
+              </w:rPr>
+              <w:t>x=</w:t>
+            </w:r>
+            <w:r>
+              <w:rPr>
+                <w:color w:val="FF0000"/>
+              </w:rPr>
+              <w:t>358</w:t>
+            </w:r>
+            <w:r>
+              <w:t>, y=350</w:t>
             </w:r>
           </w:p>
         </w:tc>
@@ -3071,6 +3129,7 @@
         <w:tc>
           <w:tcPr>
             <w:tcW w:w="1821" w:type="dxa"/>
+            <w:shd w:val="clear" w:color="auto" w:fill="B3E5A1" w:themeFill="accent6" w:themeFillTint="66"/>
           </w:tcPr>
           <w:p>
             <w:pPr>
@@ -3136,6 +3195,37 @@
       </w:tr>
     </w:tbl>
     <w:p/>
+    <w:p>
+      <w:r>
+        <w:t>El camino 1</w:t>
+      </w:r>
+      <w:r>
+        <w:t xml:space="preserve"> y 2</w:t>
+      </w:r>
+      <w:r>
+        <w:t xml:space="preserve"> no ha superado </w:t>
+      </w:r>
+      <w:r>
+        <w:t xml:space="preserve">los </w:t>
+      </w:r>
+      <w:proofErr w:type="spellStart"/>
+      <w:r>
+        <w:t>tests</w:t>
+      </w:r>
+      <w:proofErr w:type="spellEnd"/>
+      <w:r>
+        <w:t xml:space="preserve">, porque un sólo valor superado al límite, x o y, han asignado </w:t>
+      </w:r>
+      <w:r>
+        <w:rPr>
+          <w:u w:val="single"/>
+        </w:rPr>
+        <w:t>todos</w:t>
+      </w:r>
+      <w:r>
+        <w:t xml:space="preserve"> los valores x e y, al límite de la pantalla.</w:t>
+      </w:r>
+    </w:p>
     <w:sectPr>
       <w:pgSz w:w="11906" w:h="16838"/>
       <w:pgMar w:top="1417" w:right="1701" w:bottom="1417" w:left="1701" w:header="708" w:footer="708" w:gutter="0"/>
@@ -3851,7 +3941,7 @@
   <w:style w:type="paragraph" w:default="1" w:styleId="Normal">
     <w:name w:val="Normal"/>
     <w:qFormat/>
-    <w:rsid w:val="00343E08"/>
+    <w:rsid w:val="00D61741"/>
   </w:style>
   <w:style w:type="paragraph" w:styleId="Ttulo1">
     <w:name w:val="heading 1"/>

</xml_diff>

<commit_message>
Complejidad ciclomática más detallada
</commit_message>
<xml_diff>
--- a/docs/Análisis de la Caja Blanca de clase Alien.docx
+++ b/docs/Análisis de la Caja Blanca de clase Alien.docx
@@ -18,25 +18,13 @@
           <w:sz w:val="32"/>
           <w:szCs w:val="32"/>
         </w:rPr>
-        <w:t xml:space="preserve">Análisis de la Caja Blanca de clase </w:t>
-      </w:r>
-      <w:proofErr w:type="spellStart"/>
-      <w:r>
-        <w:rPr>
-          <w:b/>
-          <w:bCs/>
-          <w:sz w:val="32"/>
-          <w:szCs w:val="32"/>
-        </w:rPr>
-        <w:t>Alien</w:t>
-      </w:r>
-      <w:proofErr w:type="spellEnd"/>
+        <w:t>Análisis de la Caja Blanca de clase Alien</w:t>
+      </w:r>
     </w:p>
     <w:p>
       <w:r>
         <w:t xml:space="preserve">Clase </w:t>
       </w:r>
-      <w:proofErr w:type="spellStart"/>
       <w:r>
         <w:rPr>
           <w:b/>
@@ -44,7 +32,6 @@
         </w:rPr>
         <w:t>Alien</w:t>
       </w:r>
-      <w:proofErr w:type="spellEnd"/>
       <w:r>
         <w:t>:</w:t>
       </w:r>
@@ -58,33 +45,7 @@
         </w:numPr>
       </w:pPr>
       <w:r>
-        <w:t xml:space="preserve">Método </w:t>
-      </w:r>
-      <w:proofErr w:type="spellStart"/>
-      <w:proofErr w:type="gramStart"/>
-      <w:r>
-        <w:t>initAlien</w:t>
-      </w:r>
-      <w:proofErr w:type="spellEnd"/>
-      <w:r>
-        <w:t>(</w:t>
-      </w:r>
-      <w:proofErr w:type="spellStart"/>
-      <w:proofErr w:type="gramEnd"/>
-      <w:r>
-        <w:t>int</w:t>
-      </w:r>
-      <w:proofErr w:type="spellEnd"/>
-      <w:r>
-        <w:t xml:space="preserve"> x, </w:t>
-      </w:r>
-      <w:proofErr w:type="spellStart"/>
-      <w:r>
-        <w:t>int</w:t>
-      </w:r>
-      <w:proofErr w:type="spellEnd"/>
-      <w:r>
-        <w:t xml:space="preserve"> y)</w:t>
+        <w:t>Método initAlien(int x, int y)</w:t>
       </w:r>
     </w:p>
     <w:tbl>
@@ -121,49 +82,7 @@
           </w:tcPr>
           <w:p>
             <w:r>
-              <w:t xml:space="preserve">    </w:t>
-            </w:r>
-            <w:proofErr w:type="spellStart"/>
-            <w:r>
-              <w:t>private</w:t>
-            </w:r>
-            <w:proofErr w:type="spellEnd"/>
-            <w:r>
-              <w:t xml:space="preserve"> </w:t>
-            </w:r>
-            <w:proofErr w:type="spellStart"/>
-            <w:r>
-              <w:t>void</w:t>
-            </w:r>
-            <w:proofErr w:type="spellEnd"/>
-            <w:r>
-              <w:t xml:space="preserve"> </w:t>
-            </w:r>
-            <w:proofErr w:type="spellStart"/>
-            <w:proofErr w:type="gramStart"/>
-            <w:r>
-              <w:t>initAlien</w:t>
-            </w:r>
-            <w:proofErr w:type="spellEnd"/>
-            <w:r>
-              <w:t>(</w:t>
-            </w:r>
-            <w:proofErr w:type="spellStart"/>
-            <w:proofErr w:type="gramEnd"/>
-            <w:r>
-              <w:t>int</w:t>
-            </w:r>
-            <w:proofErr w:type="spellEnd"/>
-            <w:r>
-              <w:t xml:space="preserve"> x, </w:t>
-            </w:r>
-            <w:proofErr w:type="spellStart"/>
-            <w:r>
-              <w:t>int</w:t>
-            </w:r>
-            <w:proofErr w:type="spellEnd"/>
-            <w:r>
-              <w:t xml:space="preserve"> y) {</w:t>
+              <w:t xml:space="preserve">    private void initAlien(int x, int y) {</w:t>
             </w:r>
           </w:p>
         </w:tc>
@@ -225,30 +144,140 @@
               <w:rPr>
                 <w:lang w:val="en-US"/>
               </w:rPr>
-              <w:t xml:space="preserve">        if (x&gt; </w:t>
-            </w:r>
-            <w:proofErr w:type="spellStart"/>
-            <w:r>
+              <w:t xml:space="preserve">        if (x&gt; Commons.BOARD_WIDTH){</w:t>
+            </w:r>
+          </w:p>
+        </w:tc>
+      </w:tr>
+      <w:tr>
+        <w:trPr>
+          <w:trHeight w:val="288"/>
+        </w:trPr>
+        <w:tc>
+          <w:tcPr>
+            <w:tcW w:w="421" w:type="dxa"/>
+            <w:noWrap/>
+            <w:hideMark/>
+          </w:tcPr>
+          <w:p>
+            <w:r>
+              <w:t>4</w:t>
+            </w:r>
+          </w:p>
+        </w:tc>
+        <w:tc>
+          <w:tcPr>
+            <w:tcW w:w="8079" w:type="dxa"/>
+            <w:noWrap/>
+            <w:hideMark/>
+          </w:tcPr>
+          <w:p>
+            <w:pPr>
               <w:rPr>
                 <w:lang w:val="en-US"/>
               </w:rPr>
-              <w:t>Commons.BOARD_</w:t>
-            </w:r>
-            <w:proofErr w:type="gramStart"/>
+            </w:pPr>
             <w:r>
               <w:rPr>
                 <w:lang w:val="en-US"/>
               </w:rPr>
-              <w:t>WIDTH</w:t>
-            </w:r>
-            <w:proofErr w:type="spellEnd"/>
-            <w:r>
+              <w:t xml:space="preserve">            this.x = Commons.BOARD_WIDTH;</w:t>
+            </w:r>
+          </w:p>
+        </w:tc>
+      </w:tr>
+      <w:tr>
+        <w:trPr>
+          <w:trHeight w:val="288"/>
+        </w:trPr>
+        <w:tc>
+          <w:tcPr>
+            <w:tcW w:w="421" w:type="dxa"/>
+            <w:noWrap/>
+            <w:hideMark/>
+          </w:tcPr>
+          <w:p>
+            <w:r>
+              <w:t>5</w:t>
+            </w:r>
+          </w:p>
+        </w:tc>
+        <w:tc>
+          <w:tcPr>
+            <w:tcW w:w="8079" w:type="dxa"/>
+            <w:noWrap/>
+            <w:hideMark/>
+          </w:tcPr>
+          <w:p>
+            <w:r>
+              <w:t xml:space="preserve">        } if (x&lt;0){</w:t>
+            </w:r>
+          </w:p>
+        </w:tc>
+      </w:tr>
+      <w:tr>
+        <w:trPr>
+          <w:trHeight w:val="288"/>
+        </w:trPr>
+        <w:tc>
+          <w:tcPr>
+            <w:tcW w:w="421" w:type="dxa"/>
+            <w:noWrap/>
+            <w:hideMark/>
+          </w:tcPr>
+          <w:p>
+            <w:r>
+              <w:t>6</w:t>
+            </w:r>
+          </w:p>
+        </w:tc>
+        <w:tc>
+          <w:tcPr>
+            <w:tcW w:w="8079" w:type="dxa"/>
+            <w:noWrap/>
+            <w:hideMark/>
+          </w:tcPr>
+          <w:p>
+            <w:r>
+              <w:t xml:space="preserve">            this.x = 0;</w:t>
+            </w:r>
+          </w:p>
+        </w:tc>
+      </w:tr>
+      <w:tr>
+        <w:trPr>
+          <w:trHeight w:val="288"/>
+        </w:trPr>
+        <w:tc>
+          <w:tcPr>
+            <w:tcW w:w="421" w:type="dxa"/>
+            <w:noWrap/>
+            <w:hideMark/>
+          </w:tcPr>
+          <w:p>
+            <w:r>
+              <w:t>7</w:t>
+            </w:r>
+          </w:p>
+        </w:tc>
+        <w:tc>
+          <w:tcPr>
+            <w:tcW w:w="8079" w:type="dxa"/>
+            <w:noWrap/>
+            <w:hideMark/>
+          </w:tcPr>
+          <w:p>
+            <w:pPr>
               <w:rPr>
                 <w:lang w:val="en-US"/>
               </w:rPr>
-              <w:t>){</w:t>
-            </w:r>
-            <w:proofErr w:type="gramEnd"/>
+            </w:pPr>
+            <w:r>
+              <w:rPr>
+                <w:lang w:val="en-US"/>
+              </w:rPr>
+              <w:t xml:space="preserve">        } if (y&gt; Commons.BOARD_HEIGHT){</w:t>
+            </w:r>
           </w:p>
         </w:tc>
       </w:tr>
@@ -264,7 +293,7 @@
           </w:tcPr>
           <w:p>
             <w:r>
-              <w:t>4</w:t>
+              <w:t>8</w:t>
             </w:r>
           </w:p>
         </w:tc>
@@ -284,35 +313,369 @@
               <w:rPr>
                 <w:lang w:val="en-US"/>
               </w:rPr>
-              <w:t xml:space="preserve">            </w:t>
-            </w:r>
-            <w:proofErr w:type="spellStart"/>
-            <w:r>
+              <w:t xml:space="preserve">            this.y = Commons.BOARD_HEIGHT;</w:t>
+            </w:r>
+          </w:p>
+        </w:tc>
+      </w:tr>
+      <w:tr>
+        <w:trPr>
+          <w:trHeight w:val="288"/>
+        </w:trPr>
+        <w:tc>
+          <w:tcPr>
+            <w:tcW w:w="421" w:type="dxa"/>
+            <w:noWrap/>
+            <w:hideMark/>
+          </w:tcPr>
+          <w:p>
+            <w:r>
+              <w:t>9</w:t>
+            </w:r>
+          </w:p>
+        </w:tc>
+        <w:tc>
+          <w:tcPr>
+            <w:tcW w:w="8079" w:type="dxa"/>
+            <w:noWrap/>
+            <w:hideMark/>
+          </w:tcPr>
+          <w:p>
+            <w:r>
+              <w:t xml:space="preserve">        } if (y&lt;0){</w:t>
+            </w:r>
+          </w:p>
+        </w:tc>
+      </w:tr>
+      <w:tr>
+        <w:trPr>
+          <w:trHeight w:val="288"/>
+        </w:trPr>
+        <w:tc>
+          <w:tcPr>
+            <w:tcW w:w="421" w:type="dxa"/>
+            <w:noWrap/>
+            <w:hideMark/>
+          </w:tcPr>
+          <w:p>
+            <w:r>
+              <w:t>10</w:t>
+            </w:r>
+          </w:p>
+        </w:tc>
+        <w:tc>
+          <w:tcPr>
+            <w:tcW w:w="8079" w:type="dxa"/>
+            <w:noWrap/>
+            <w:hideMark/>
+          </w:tcPr>
+          <w:p>
+            <w:r>
+              <w:t xml:space="preserve">            this.y=0;</w:t>
+            </w:r>
+          </w:p>
+        </w:tc>
+      </w:tr>
+      <w:tr>
+        <w:trPr>
+          <w:trHeight w:val="288"/>
+        </w:trPr>
+        <w:tc>
+          <w:tcPr>
+            <w:tcW w:w="421" w:type="dxa"/>
+            <w:noWrap/>
+            <w:hideMark/>
+          </w:tcPr>
+          <w:p>
+            <w:r>
+              <w:t>11</w:t>
+            </w:r>
+          </w:p>
+        </w:tc>
+        <w:tc>
+          <w:tcPr>
+            <w:tcW w:w="8079" w:type="dxa"/>
+            <w:noWrap/>
+            <w:hideMark/>
+          </w:tcPr>
+          <w:p>
+            <w:r>
+              <w:t xml:space="preserve">        }</w:t>
+            </w:r>
+          </w:p>
+        </w:tc>
+      </w:tr>
+      <w:tr>
+        <w:trPr>
+          <w:trHeight w:val="288"/>
+        </w:trPr>
+        <w:tc>
+          <w:tcPr>
+            <w:tcW w:w="421" w:type="dxa"/>
+            <w:noWrap/>
+            <w:hideMark/>
+          </w:tcPr>
+          <w:p>
+            <w:r>
+              <w:t>12</w:t>
+            </w:r>
+          </w:p>
+        </w:tc>
+        <w:tc>
+          <w:tcPr>
+            <w:tcW w:w="8079" w:type="dxa"/>
+            <w:noWrap/>
+            <w:hideMark/>
+          </w:tcPr>
+          <w:p>
+            <w:r>
+              <w:t xml:space="preserve">        </w:t>
+            </w:r>
+            <w:r>
+              <w:t>e</w:t>
+            </w:r>
+            <w:r>
+              <w:t>lse</w:t>
+            </w:r>
+          </w:p>
+        </w:tc>
+      </w:tr>
+      <w:tr>
+        <w:trPr>
+          <w:trHeight w:val="288"/>
+        </w:trPr>
+        <w:tc>
+          <w:tcPr>
+            <w:tcW w:w="421" w:type="dxa"/>
+            <w:noWrap/>
+            <w:hideMark/>
+          </w:tcPr>
+          <w:p>
+            <w:r>
+              <w:t>13</w:t>
+            </w:r>
+          </w:p>
+        </w:tc>
+        <w:tc>
+          <w:tcPr>
+            <w:tcW w:w="8079" w:type="dxa"/>
+            <w:noWrap/>
+            <w:hideMark/>
+          </w:tcPr>
+          <w:p>
+            <w:r>
+              <w:t xml:space="preserve">        {</w:t>
+            </w:r>
+          </w:p>
+        </w:tc>
+      </w:tr>
+      <w:tr>
+        <w:trPr>
+          <w:trHeight w:val="288"/>
+        </w:trPr>
+        <w:tc>
+          <w:tcPr>
+            <w:tcW w:w="421" w:type="dxa"/>
+            <w:noWrap/>
+            <w:hideMark/>
+          </w:tcPr>
+          <w:p>
+            <w:r>
+              <w:t>14</w:t>
+            </w:r>
+          </w:p>
+        </w:tc>
+        <w:tc>
+          <w:tcPr>
+            <w:tcW w:w="8079" w:type="dxa"/>
+            <w:noWrap/>
+            <w:hideMark/>
+          </w:tcPr>
+          <w:p>
+            <w:r>
+              <w:t xml:space="preserve">            this.x = x;</w:t>
+            </w:r>
+          </w:p>
+        </w:tc>
+      </w:tr>
+      <w:tr>
+        <w:trPr>
+          <w:trHeight w:val="288"/>
+        </w:trPr>
+        <w:tc>
+          <w:tcPr>
+            <w:tcW w:w="421" w:type="dxa"/>
+            <w:noWrap/>
+            <w:hideMark/>
+          </w:tcPr>
+          <w:p>
+            <w:r>
+              <w:t>15</w:t>
+            </w:r>
+          </w:p>
+        </w:tc>
+        <w:tc>
+          <w:tcPr>
+            <w:tcW w:w="8079" w:type="dxa"/>
+            <w:noWrap/>
+            <w:hideMark/>
+          </w:tcPr>
+          <w:p>
+            <w:r>
+              <w:t xml:space="preserve">            this.y = y;</w:t>
+            </w:r>
+          </w:p>
+        </w:tc>
+      </w:tr>
+      <w:tr>
+        <w:trPr>
+          <w:trHeight w:val="288"/>
+        </w:trPr>
+        <w:tc>
+          <w:tcPr>
+            <w:tcW w:w="421" w:type="dxa"/>
+            <w:noWrap/>
+            <w:hideMark/>
+          </w:tcPr>
+          <w:p>
+            <w:r>
+              <w:t>16</w:t>
+            </w:r>
+          </w:p>
+        </w:tc>
+        <w:tc>
+          <w:tcPr>
+            <w:tcW w:w="8079" w:type="dxa"/>
+            <w:noWrap/>
+            <w:hideMark/>
+          </w:tcPr>
+          <w:p>
+            <w:r>
+              <w:t xml:space="preserve">        }</w:t>
+            </w:r>
+          </w:p>
+        </w:tc>
+      </w:tr>
+      <w:tr>
+        <w:trPr>
+          <w:trHeight w:val="288"/>
+        </w:trPr>
+        <w:tc>
+          <w:tcPr>
+            <w:tcW w:w="421" w:type="dxa"/>
+            <w:noWrap/>
+            <w:hideMark/>
+          </w:tcPr>
+          <w:p>
+            <w:r>
+              <w:t>17</w:t>
+            </w:r>
+          </w:p>
+        </w:tc>
+        <w:tc>
+          <w:tcPr>
+            <w:tcW w:w="8079" w:type="dxa"/>
+            <w:noWrap/>
+            <w:hideMark/>
+          </w:tcPr>
+          <w:p/>
+        </w:tc>
+      </w:tr>
+      <w:tr>
+        <w:trPr>
+          <w:trHeight w:val="288"/>
+        </w:trPr>
+        <w:tc>
+          <w:tcPr>
+            <w:tcW w:w="421" w:type="dxa"/>
+            <w:noWrap/>
+            <w:hideMark/>
+          </w:tcPr>
+          <w:p>
+            <w:r>
+              <w:t>18</w:t>
+            </w:r>
+          </w:p>
+        </w:tc>
+        <w:tc>
+          <w:tcPr>
+            <w:tcW w:w="8079" w:type="dxa"/>
+            <w:noWrap/>
+            <w:hideMark/>
+          </w:tcPr>
+          <w:p>
+            <w:pPr>
               <w:rPr>
                 <w:lang w:val="en-US"/>
               </w:rPr>
-              <w:t>this.x</w:t>
-            </w:r>
-            <w:proofErr w:type="spellEnd"/>
+            </w:pPr>
             <w:r>
               <w:rPr>
                 <w:lang w:val="en-US"/>
               </w:rPr>
-              <w:t xml:space="preserve"> = </w:t>
-            </w:r>
-            <w:proofErr w:type="spellStart"/>
-            <w:r>
+              <w:t xml:space="preserve">        bomb = new Bomb(x, y);</w:t>
+            </w:r>
+          </w:p>
+        </w:tc>
+      </w:tr>
+      <w:tr>
+        <w:trPr>
+          <w:trHeight w:val="288"/>
+        </w:trPr>
+        <w:tc>
+          <w:tcPr>
+            <w:tcW w:w="421" w:type="dxa"/>
+            <w:noWrap/>
+            <w:hideMark/>
+          </w:tcPr>
+          <w:p>
+            <w:r>
+              <w:t>19</w:t>
+            </w:r>
+          </w:p>
+        </w:tc>
+        <w:tc>
+          <w:tcPr>
+            <w:tcW w:w="8079" w:type="dxa"/>
+            <w:noWrap/>
+            <w:hideMark/>
+          </w:tcPr>
+          <w:p/>
+        </w:tc>
+      </w:tr>
+      <w:tr>
+        <w:trPr>
+          <w:trHeight w:val="288"/>
+        </w:trPr>
+        <w:tc>
+          <w:tcPr>
+            <w:tcW w:w="421" w:type="dxa"/>
+            <w:noWrap/>
+            <w:hideMark/>
+          </w:tcPr>
+          <w:p>
+            <w:r>
+              <w:t>20</w:t>
+            </w:r>
+          </w:p>
+        </w:tc>
+        <w:tc>
+          <w:tcPr>
+            <w:tcW w:w="8079" w:type="dxa"/>
+            <w:noWrap/>
+            <w:hideMark/>
+          </w:tcPr>
+          <w:p>
+            <w:pPr>
               <w:rPr>
                 <w:lang w:val="en-US"/>
               </w:rPr>
-              <w:t>Commons.BOARD_WIDTH</w:t>
-            </w:r>
-            <w:proofErr w:type="spellEnd"/>
+            </w:pPr>
             <w:r>
               <w:rPr>
                 <w:lang w:val="en-US"/>
               </w:rPr>
-              <w:t>;</w:t>
+              <w:t xml:space="preserve">        var alienImg = "src/main/resources/images/alien.png";</w:t>
             </w:r>
           </w:p>
         </w:tc>
@@ -329,7 +692,7 @@
           </w:tcPr>
           <w:p>
             <w:r>
-              <w:t>5</w:t>
+              <w:t>21</w:t>
             </w:r>
           </w:p>
         </w:tc>
@@ -341,21 +704,8 @@
           </w:tcPr>
           <w:p>
             <w:r>
-              <w:t xml:space="preserve">        } </w:t>
-            </w:r>
-            <w:proofErr w:type="spellStart"/>
-            <w:r>
-              <w:t>if</w:t>
-            </w:r>
-            <w:proofErr w:type="spellEnd"/>
-            <w:r>
-              <w:t xml:space="preserve"> (x&lt;</w:t>
-            </w:r>
-            <w:proofErr w:type="gramStart"/>
-            <w:r>
-              <w:t>0){</w:t>
-            </w:r>
-            <w:proofErr w:type="gramEnd"/>
+              <w:t xml:space="preserve">        var ii = new ImageIcon(alienImg);</w:t>
+            </w:r>
           </w:p>
         </w:tc>
       </w:tr>
@@ -371,7 +721,7 @@
           </w:tcPr>
           <w:p>
             <w:r>
-              <w:t>6</w:t>
+              <w:t>22</w:t>
             </w:r>
           </w:p>
         </w:tc>
@@ -381,19 +731,7 @@
             <w:noWrap/>
             <w:hideMark/>
           </w:tcPr>
-          <w:p>
-            <w:r>
-              <w:t xml:space="preserve">            </w:t>
-            </w:r>
-            <w:proofErr w:type="spellStart"/>
-            <w:r>
-              <w:t>this.x</w:t>
-            </w:r>
-            <w:proofErr w:type="spellEnd"/>
-            <w:r>
-              <w:t xml:space="preserve"> = 0;</w:t>
-            </w:r>
-          </w:p>
+          <w:p/>
         </w:tc>
       </w:tr>
       <w:tr>
@@ -408,7 +746,7 @@
           </w:tcPr>
           <w:p>
             <w:r>
-              <w:t>7</w:t>
+              <w:t>23</w:t>
             </w:r>
           </w:p>
         </w:tc>
@@ -419,685 +757,8 @@
             <w:hideMark/>
           </w:tcPr>
           <w:p>
-            <w:pPr>
-              <w:rPr>
-                <w:lang w:val="en-US"/>
-              </w:rPr>
-            </w:pPr>
-            <w:r>
-              <w:rPr>
-                <w:lang w:val="en-US"/>
-              </w:rPr>
-              <w:t xml:space="preserve">        } if (y&gt; </w:t>
-            </w:r>
-            <w:proofErr w:type="spellStart"/>
-            <w:r>
-              <w:rPr>
-                <w:lang w:val="en-US"/>
-              </w:rPr>
-              <w:t>Commons.BOARD_</w:t>
-            </w:r>
-            <w:proofErr w:type="gramStart"/>
-            <w:r>
-              <w:rPr>
-                <w:lang w:val="en-US"/>
-              </w:rPr>
-              <w:t>HEIGHT</w:t>
-            </w:r>
-            <w:proofErr w:type="spellEnd"/>
-            <w:r>
-              <w:rPr>
-                <w:lang w:val="en-US"/>
-              </w:rPr>
-              <w:t>){</w:t>
-            </w:r>
-            <w:proofErr w:type="gramEnd"/>
-          </w:p>
-        </w:tc>
-      </w:tr>
-      <w:tr>
-        <w:trPr>
-          <w:trHeight w:val="288"/>
-        </w:trPr>
-        <w:tc>
-          <w:tcPr>
-            <w:tcW w:w="421" w:type="dxa"/>
-            <w:noWrap/>
-            <w:hideMark/>
-          </w:tcPr>
-          <w:p>
-            <w:r>
-              <w:t>8</w:t>
-            </w:r>
-          </w:p>
-        </w:tc>
-        <w:tc>
-          <w:tcPr>
-            <w:tcW w:w="8079" w:type="dxa"/>
-            <w:noWrap/>
-            <w:hideMark/>
-          </w:tcPr>
-          <w:p>
-            <w:pPr>
-              <w:rPr>
-                <w:lang w:val="en-US"/>
-              </w:rPr>
-            </w:pPr>
-            <w:r>
-              <w:rPr>
-                <w:lang w:val="en-US"/>
-              </w:rPr>
-              <w:t xml:space="preserve">            </w:t>
-            </w:r>
-            <w:proofErr w:type="spellStart"/>
-            <w:proofErr w:type="gramStart"/>
-            <w:r>
-              <w:rPr>
-                <w:lang w:val="en-US"/>
-              </w:rPr>
-              <w:t>this.y</w:t>
-            </w:r>
-            <w:proofErr w:type="spellEnd"/>
-            <w:proofErr w:type="gramEnd"/>
-            <w:r>
-              <w:rPr>
-                <w:lang w:val="en-US"/>
-              </w:rPr>
-              <w:t xml:space="preserve"> = </w:t>
-            </w:r>
-            <w:proofErr w:type="spellStart"/>
-            <w:r>
-              <w:rPr>
-                <w:lang w:val="en-US"/>
-              </w:rPr>
-              <w:t>Commons.BOARD_HEIGHT</w:t>
-            </w:r>
-            <w:proofErr w:type="spellEnd"/>
-            <w:r>
-              <w:rPr>
-                <w:lang w:val="en-US"/>
-              </w:rPr>
-              <w:t>;</w:t>
-            </w:r>
-          </w:p>
-        </w:tc>
-      </w:tr>
-      <w:tr>
-        <w:trPr>
-          <w:trHeight w:val="288"/>
-        </w:trPr>
-        <w:tc>
-          <w:tcPr>
-            <w:tcW w:w="421" w:type="dxa"/>
-            <w:noWrap/>
-            <w:hideMark/>
-          </w:tcPr>
-          <w:p>
-            <w:r>
-              <w:t>9</w:t>
-            </w:r>
-          </w:p>
-        </w:tc>
-        <w:tc>
-          <w:tcPr>
-            <w:tcW w:w="8079" w:type="dxa"/>
-            <w:noWrap/>
-            <w:hideMark/>
-          </w:tcPr>
-          <w:p>
-            <w:r>
-              <w:t xml:space="preserve">        } </w:t>
-            </w:r>
-            <w:proofErr w:type="spellStart"/>
-            <w:r>
-              <w:t>if</w:t>
-            </w:r>
-            <w:proofErr w:type="spellEnd"/>
-            <w:r>
-              <w:t xml:space="preserve"> (y&lt;</w:t>
-            </w:r>
-            <w:proofErr w:type="gramStart"/>
-            <w:r>
-              <w:t>0){</w:t>
-            </w:r>
-            <w:proofErr w:type="gramEnd"/>
-          </w:p>
-        </w:tc>
-      </w:tr>
-      <w:tr>
-        <w:trPr>
-          <w:trHeight w:val="288"/>
-        </w:trPr>
-        <w:tc>
-          <w:tcPr>
-            <w:tcW w:w="421" w:type="dxa"/>
-            <w:noWrap/>
-            <w:hideMark/>
-          </w:tcPr>
-          <w:p>
-            <w:r>
-              <w:t>10</w:t>
-            </w:r>
-          </w:p>
-        </w:tc>
-        <w:tc>
-          <w:tcPr>
-            <w:tcW w:w="8079" w:type="dxa"/>
-            <w:noWrap/>
-            <w:hideMark/>
-          </w:tcPr>
-          <w:p>
-            <w:r>
-              <w:t xml:space="preserve">            </w:t>
-            </w:r>
-            <w:proofErr w:type="spellStart"/>
-            <w:proofErr w:type="gramStart"/>
-            <w:r>
-              <w:t>this.y</w:t>
-            </w:r>
-            <w:proofErr w:type="spellEnd"/>
-            <w:proofErr w:type="gramEnd"/>
-            <w:r>
-              <w:t>=0;</w:t>
-            </w:r>
-          </w:p>
-        </w:tc>
-      </w:tr>
-      <w:tr>
-        <w:trPr>
-          <w:trHeight w:val="288"/>
-        </w:trPr>
-        <w:tc>
-          <w:tcPr>
-            <w:tcW w:w="421" w:type="dxa"/>
-            <w:noWrap/>
-            <w:hideMark/>
-          </w:tcPr>
-          <w:p>
-            <w:r>
-              <w:t>11</w:t>
-            </w:r>
-          </w:p>
-        </w:tc>
-        <w:tc>
-          <w:tcPr>
-            <w:tcW w:w="8079" w:type="dxa"/>
-            <w:noWrap/>
-            <w:hideMark/>
-          </w:tcPr>
-          <w:p>
-            <w:r>
-              <w:t xml:space="preserve">        }</w:t>
-            </w:r>
-          </w:p>
-        </w:tc>
-      </w:tr>
-      <w:tr>
-        <w:trPr>
-          <w:trHeight w:val="288"/>
-        </w:trPr>
-        <w:tc>
-          <w:tcPr>
-            <w:tcW w:w="421" w:type="dxa"/>
-            <w:noWrap/>
-            <w:hideMark/>
-          </w:tcPr>
-          <w:p>
-            <w:r>
-              <w:t>12</w:t>
-            </w:r>
-          </w:p>
-        </w:tc>
-        <w:tc>
-          <w:tcPr>
-            <w:tcW w:w="8079" w:type="dxa"/>
-            <w:noWrap/>
-            <w:hideMark/>
-          </w:tcPr>
-          <w:p>
-            <w:r>
-              <w:t xml:space="preserve">        </w:t>
-            </w:r>
-            <w:proofErr w:type="spellStart"/>
-            <w:r>
-              <w:t>e</w:t>
-            </w:r>
-            <w:r>
-              <w:t>lse</w:t>
-            </w:r>
-            <w:proofErr w:type="spellEnd"/>
-          </w:p>
-        </w:tc>
-      </w:tr>
-      <w:tr>
-        <w:trPr>
-          <w:trHeight w:val="288"/>
-        </w:trPr>
-        <w:tc>
-          <w:tcPr>
-            <w:tcW w:w="421" w:type="dxa"/>
-            <w:noWrap/>
-            <w:hideMark/>
-          </w:tcPr>
-          <w:p>
-            <w:r>
-              <w:t>13</w:t>
-            </w:r>
-          </w:p>
-        </w:tc>
-        <w:tc>
-          <w:tcPr>
-            <w:tcW w:w="8079" w:type="dxa"/>
-            <w:noWrap/>
-            <w:hideMark/>
-          </w:tcPr>
-          <w:p>
-            <w:r>
-              <w:t xml:space="preserve">        {</w:t>
-            </w:r>
-          </w:p>
-        </w:tc>
-      </w:tr>
-      <w:tr>
-        <w:trPr>
-          <w:trHeight w:val="288"/>
-        </w:trPr>
-        <w:tc>
-          <w:tcPr>
-            <w:tcW w:w="421" w:type="dxa"/>
-            <w:noWrap/>
-            <w:hideMark/>
-          </w:tcPr>
-          <w:p>
-            <w:r>
-              <w:t>14</w:t>
-            </w:r>
-          </w:p>
-        </w:tc>
-        <w:tc>
-          <w:tcPr>
-            <w:tcW w:w="8079" w:type="dxa"/>
-            <w:noWrap/>
-            <w:hideMark/>
-          </w:tcPr>
-          <w:p>
-            <w:r>
-              <w:t xml:space="preserve">            </w:t>
-            </w:r>
-            <w:proofErr w:type="spellStart"/>
-            <w:r>
-              <w:t>this.x</w:t>
-            </w:r>
-            <w:proofErr w:type="spellEnd"/>
-            <w:r>
-              <w:t xml:space="preserve"> = x;</w:t>
-            </w:r>
-          </w:p>
-        </w:tc>
-      </w:tr>
-      <w:tr>
-        <w:trPr>
-          <w:trHeight w:val="288"/>
-        </w:trPr>
-        <w:tc>
-          <w:tcPr>
-            <w:tcW w:w="421" w:type="dxa"/>
-            <w:noWrap/>
-            <w:hideMark/>
-          </w:tcPr>
-          <w:p>
-            <w:r>
-              <w:t>15</w:t>
-            </w:r>
-          </w:p>
-        </w:tc>
-        <w:tc>
-          <w:tcPr>
-            <w:tcW w:w="8079" w:type="dxa"/>
-            <w:noWrap/>
-            <w:hideMark/>
-          </w:tcPr>
-          <w:p>
-            <w:r>
-              <w:t xml:space="preserve">            </w:t>
-            </w:r>
-            <w:proofErr w:type="spellStart"/>
-            <w:proofErr w:type="gramStart"/>
-            <w:r>
-              <w:t>this.y</w:t>
-            </w:r>
-            <w:proofErr w:type="spellEnd"/>
-            <w:proofErr w:type="gramEnd"/>
-            <w:r>
-              <w:t xml:space="preserve"> = y;</w:t>
-            </w:r>
-          </w:p>
-        </w:tc>
-      </w:tr>
-      <w:tr>
-        <w:trPr>
-          <w:trHeight w:val="288"/>
-        </w:trPr>
-        <w:tc>
-          <w:tcPr>
-            <w:tcW w:w="421" w:type="dxa"/>
-            <w:noWrap/>
-            <w:hideMark/>
-          </w:tcPr>
-          <w:p>
-            <w:r>
-              <w:t>16</w:t>
-            </w:r>
-          </w:p>
-        </w:tc>
-        <w:tc>
-          <w:tcPr>
-            <w:tcW w:w="8079" w:type="dxa"/>
-            <w:noWrap/>
-            <w:hideMark/>
-          </w:tcPr>
-          <w:p>
-            <w:r>
-              <w:t xml:space="preserve">        }</w:t>
-            </w:r>
-          </w:p>
-        </w:tc>
-      </w:tr>
-      <w:tr>
-        <w:trPr>
-          <w:trHeight w:val="288"/>
-        </w:trPr>
-        <w:tc>
-          <w:tcPr>
-            <w:tcW w:w="421" w:type="dxa"/>
-            <w:noWrap/>
-            <w:hideMark/>
-          </w:tcPr>
-          <w:p>
-            <w:r>
-              <w:t>17</w:t>
-            </w:r>
-          </w:p>
-        </w:tc>
-        <w:tc>
-          <w:tcPr>
-            <w:tcW w:w="8079" w:type="dxa"/>
-            <w:noWrap/>
-            <w:hideMark/>
-          </w:tcPr>
-          <w:p/>
-        </w:tc>
-      </w:tr>
-      <w:tr>
-        <w:trPr>
-          <w:trHeight w:val="288"/>
-        </w:trPr>
-        <w:tc>
-          <w:tcPr>
-            <w:tcW w:w="421" w:type="dxa"/>
-            <w:noWrap/>
-            <w:hideMark/>
-          </w:tcPr>
-          <w:p>
-            <w:r>
-              <w:t>18</w:t>
-            </w:r>
-          </w:p>
-        </w:tc>
-        <w:tc>
-          <w:tcPr>
-            <w:tcW w:w="8079" w:type="dxa"/>
-            <w:noWrap/>
-            <w:hideMark/>
-          </w:tcPr>
-          <w:p>
-            <w:pPr>
-              <w:rPr>
-                <w:lang w:val="en-US"/>
-              </w:rPr>
-            </w:pPr>
-            <w:r>
-              <w:rPr>
-                <w:lang w:val="en-US"/>
-              </w:rPr>
-              <w:t xml:space="preserve">        bomb = new </w:t>
-            </w:r>
-            <w:proofErr w:type="gramStart"/>
-            <w:r>
-              <w:rPr>
-                <w:lang w:val="en-US"/>
-              </w:rPr>
-              <w:t>Bomb(</w:t>
-            </w:r>
-            <w:proofErr w:type="gramEnd"/>
-            <w:r>
-              <w:rPr>
-                <w:lang w:val="en-US"/>
-              </w:rPr>
-              <w:t>x, y);</w:t>
-            </w:r>
-          </w:p>
-        </w:tc>
-      </w:tr>
-      <w:tr>
-        <w:trPr>
-          <w:trHeight w:val="288"/>
-        </w:trPr>
-        <w:tc>
-          <w:tcPr>
-            <w:tcW w:w="421" w:type="dxa"/>
-            <w:noWrap/>
-            <w:hideMark/>
-          </w:tcPr>
-          <w:p>
-            <w:r>
-              <w:t>19</w:t>
-            </w:r>
-          </w:p>
-        </w:tc>
-        <w:tc>
-          <w:tcPr>
-            <w:tcW w:w="8079" w:type="dxa"/>
-            <w:noWrap/>
-            <w:hideMark/>
-          </w:tcPr>
-          <w:p/>
-        </w:tc>
-      </w:tr>
-      <w:tr>
-        <w:trPr>
-          <w:trHeight w:val="288"/>
-        </w:trPr>
-        <w:tc>
-          <w:tcPr>
-            <w:tcW w:w="421" w:type="dxa"/>
-            <w:noWrap/>
-            <w:hideMark/>
-          </w:tcPr>
-          <w:p>
-            <w:r>
-              <w:t>20</w:t>
-            </w:r>
-          </w:p>
-        </w:tc>
-        <w:tc>
-          <w:tcPr>
-            <w:tcW w:w="8079" w:type="dxa"/>
-            <w:noWrap/>
-            <w:hideMark/>
-          </w:tcPr>
-          <w:p>
-            <w:pPr>
-              <w:rPr>
-                <w:lang w:val="en-US"/>
-              </w:rPr>
-            </w:pPr>
-            <w:r>
-              <w:rPr>
-                <w:lang w:val="en-US"/>
-              </w:rPr>
-              <w:t xml:space="preserve">        var </w:t>
-            </w:r>
-            <w:proofErr w:type="spellStart"/>
-            <w:r>
-              <w:rPr>
-                <w:lang w:val="en-US"/>
-              </w:rPr>
-              <w:t>alienImg</w:t>
-            </w:r>
-            <w:proofErr w:type="spellEnd"/>
-            <w:r>
-              <w:rPr>
-                <w:lang w:val="en-US"/>
-              </w:rPr>
-              <w:t xml:space="preserve"> = "</w:t>
-            </w:r>
-            <w:proofErr w:type="spellStart"/>
-            <w:r>
-              <w:rPr>
-                <w:lang w:val="en-US"/>
-              </w:rPr>
-              <w:t>src</w:t>
-            </w:r>
-            <w:proofErr w:type="spellEnd"/>
-            <w:r>
-              <w:rPr>
-                <w:lang w:val="en-US"/>
-              </w:rPr>
-              <w:t>/main/resources/images/alien.png";</w:t>
-            </w:r>
-          </w:p>
-        </w:tc>
-      </w:tr>
-      <w:tr>
-        <w:trPr>
-          <w:trHeight w:val="288"/>
-        </w:trPr>
-        <w:tc>
-          <w:tcPr>
-            <w:tcW w:w="421" w:type="dxa"/>
-            <w:noWrap/>
-            <w:hideMark/>
-          </w:tcPr>
-          <w:p>
-            <w:r>
-              <w:t>21</w:t>
-            </w:r>
-          </w:p>
-        </w:tc>
-        <w:tc>
-          <w:tcPr>
-            <w:tcW w:w="8079" w:type="dxa"/>
-            <w:noWrap/>
-            <w:hideMark/>
-          </w:tcPr>
-          <w:p>
-            <w:r>
-              <w:t xml:space="preserve">        </w:t>
-            </w:r>
-            <w:proofErr w:type="spellStart"/>
-            <w:r>
-              <w:t>var</w:t>
-            </w:r>
-            <w:proofErr w:type="spellEnd"/>
-            <w:r>
-              <w:t xml:space="preserve"> </w:t>
-            </w:r>
-            <w:proofErr w:type="spellStart"/>
-            <w:r>
-              <w:t>ii</w:t>
-            </w:r>
-            <w:proofErr w:type="spellEnd"/>
-            <w:r>
-              <w:t xml:space="preserve"> = new </w:t>
-            </w:r>
-            <w:proofErr w:type="spellStart"/>
-            <w:r>
-              <w:t>ImageIcon</w:t>
-            </w:r>
-            <w:proofErr w:type="spellEnd"/>
-            <w:r>
-              <w:t>(</w:t>
-            </w:r>
-            <w:proofErr w:type="spellStart"/>
-            <w:r>
-              <w:t>alienImg</w:t>
-            </w:r>
-            <w:proofErr w:type="spellEnd"/>
-            <w:r>
-              <w:t>);</w:t>
-            </w:r>
-          </w:p>
-        </w:tc>
-      </w:tr>
-      <w:tr>
-        <w:trPr>
-          <w:trHeight w:val="288"/>
-        </w:trPr>
-        <w:tc>
-          <w:tcPr>
-            <w:tcW w:w="421" w:type="dxa"/>
-            <w:noWrap/>
-            <w:hideMark/>
-          </w:tcPr>
-          <w:p>
-            <w:r>
-              <w:t>22</w:t>
-            </w:r>
-          </w:p>
-        </w:tc>
-        <w:tc>
-          <w:tcPr>
-            <w:tcW w:w="8079" w:type="dxa"/>
-            <w:noWrap/>
-            <w:hideMark/>
-          </w:tcPr>
-          <w:p/>
-        </w:tc>
-      </w:tr>
-      <w:tr>
-        <w:trPr>
-          <w:trHeight w:val="288"/>
-        </w:trPr>
-        <w:tc>
-          <w:tcPr>
-            <w:tcW w:w="421" w:type="dxa"/>
-            <w:noWrap/>
-            <w:hideMark/>
-          </w:tcPr>
-          <w:p>
-            <w:r>
-              <w:t>23</w:t>
-            </w:r>
-          </w:p>
-        </w:tc>
-        <w:tc>
-          <w:tcPr>
-            <w:tcW w:w="8079" w:type="dxa"/>
-            <w:noWrap/>
-            <w:hideMark/>
-          </w:tcPr>
-          <w:p>
-            <w:r>
-              <w:t xml:space="preserve">        </w:t>
-            </w:r>
-            <w:proofErr w:type="spellStart"/>
-            <w:r>
-              <w:t>setImage</w:t>
-            </w:r>
-            <w:proofErr w:type="spellEnd"/>
-            <w:r>
-              <w:t>(</w:t>
-            </w:r>
-            <w:proofErr w:type="spellStart"/>
-            <w:proofErr w:type="gramStart"/>
-            <w:r>
-              <w:t>ii.getImage</w:t>
-            </w:r>
-            <w:proofErr w:type="spellEnd"/>
-            <w:proofErr w:type="gramEnd"/>
-            <w:r>
-              <w:t>());</w:t>
+            <w:r>
+              <w:t xml:space="preserve">        setImage(ii.getImage());</w:t>
             </w:r>
           </w:p>
         </w:tc>
@@ -1194,15 +855,31 @@
     <w:p>
       <w:r>
         <w:lastRenderedPageBreak/>
-        <w:t xml:space="preserve">Complejidad </w:t>
-      </w:r>
-      <w:proofErr w:type="spellStart"/>
-      <w:r>
-        <w:t>ciclomática</w:t>
-      </w:r>
-      <w:proofErr w:type="spellEnd"/>
-      <w:r>
-        <w:t>: V(G) = 5</w:t>
+        <w:t>Complejidad ciclomática:</w:t>
+      </w:r>
+    </w:p>
+    <w:p>
+      <w:r>
+        <w:t>V(G) = 5</w:t>
+      </w:r>
+      <w:r>
+        <w:t xml:space="preserve"> regiones</w:t>
+      </w:r>
+    </w:p>
+    <w:p>
+      <w:r>
+        <w:t xml:space="preserve">V(G) = </w:t>
+      </w:r>
+      <w:r>
+        <w:t>4 predicados + 1 = 5</w:t>
+      </w:r>
+    </w:p>
+    <w:p>
+      <w:r>
+        <w:t xml:space="preserve">V(G) = </w:t>
+      </w:r>
+      <w:r>
+        <w:t>16 aristas – 13 nodos + 2 = 5</w:t>
       </w:r>
     </w:p>
     <w:p>
@@ -1240,15 +917,7 @@
         <w:t>I-</w:t>
       </w:r>
       <w:r>
-        <w:t xml:space="preserve">1-3-5-7-9-(12 a </w:t>
-      </w:r>
-      <w:proofErr w:type="gramStart"/>
-      <w:r>
-        <w:t>15)-(</w:t>
-      </w:r>
-      <w:proofErr w:type="gramEnd"/>
-      <w:r>
-        <w:t>18 a 23)</w:t>
+        <w:t>1-3-5-7-9-(12 a 15)-(18 a 23)</w:t>
       </w:r>
       <w:r>
         <w:t>-F</w:t>
@@ -1344,19 +1013,11 @@
                 <w:color w:val="FFFFFF" w:themeColor="background1"/>
               </w:rPr>
             </w:pPr>
-            <w:proofErr w:type="spellStart"/>
             <w:r>
               <w:rPr>
                 <w:color w:val="FFFFFF" w:themeColor="background1"/>
               </w:rPr>
-              <w:t>Nº</w:t>
-            </w:r>
-            <w:proofErr w:type="spellEnd"/>
-            <w:r>
-              <w:rPr>
-                <w:color w:val="FFFFFF" w:themeColor="background1"/>
-              </w:rPr>
-              <w:t xml:space="preserve"> Casos de prueba</w:t>
+              <w:t>Nº Casos de prueba</w:t>
             </w:r>
           </w:p>
         </w:tc>
@@ -1510,13 +1171,7 @@
               <w:rPr>
                 <w:color w:val="FF0000"/>
               </w:rPr>
-              <w:t>x=</w:t>
-            </w:r>
-            <w:r>
-              <w:rPr>
-                <w:color w:val="FF0000"/>
-              </w:rPr>
-              <w:t>0</w:t>
+              <w:t>x=0</w:t>
             </w:r>
             <w:r>
               <w:t>, y=0</w:t>
@@ -1825,17 +1480,20 @@
     </w:p>
     <w:p>
       <w:r>
-        <w:t xml:space="preserve">El camino 1 no ha superado </w:t>
-      </w:r>
-      <w:proofErr w:type="gramStart"/>
-      <w:r>
-        <w:t>el test</w:t>
-      </w:r>
-      <w:proofErr w:type="gramEnd"/>
-      <w:r>
-        <w:t>, pues no se ha asignado correctamente el valor x.</w:t>
+        <w:t>El camino 1 no ha superado el test, pues no se ha asignado correctamente el valor x.</w:t>
       </w:r>
     </w:p>
+    <w:p/>
+    <w:p/>
+    <w:p/>
+    <w:p/>
+    <w:p/>
+    <w:p/>
+    <w:p/>
+    <w:p/>
+    <w:p/>
+    <w:p/>
+    <w:p/>
     <w:p/>
     <w:p>
       <w:pPr>
@@ -1846,36 +1504,14 @@
         </w:numPr>
       </w:pPr>
       <w:r>
-        <w:t xml:space="preserve">Método </w:t>
-      </w:r>
-      <w:proofErr w:type="spellStart"/>
-      <w:proofErr w:type="gramStart"/>
-      <w:r>
-        <w:t>init</w:t>
+        <w:lastRenderedPageBreak/>
+        <w:t>Método init</w:t>
       </w:r>
       <w:r>
         <w:t>Bomb</w:t>
       </w:r>
-      <w:proofErr w:type="spellEnd"/>
-      <w:r>
-        <w:t>(</w:t>
-      </w:r>
-      <w:proofErr w:type="spellStart"/>
-      <w:proofErr w:type="gramEnd"/>
-      <w:r>
-        <w:t>int</w:t>
-      </w:r>
-      <w:proofErr w:type="spellEnd"/>
-      <w:r>
-        <w:t xml:space="preserve"> x, </w:t>
-      </w:r>
-      <w:proofErr w:type="spellStart"/>
-      <w:r>
-        <w:t>int</w:t>
-      </w:r>
-      <w:proofErr w:type="spellEnd"/>
-      <w:r>
-        <w:t xml:space="preserve"> y)</w:t>
+      <w:r>
+        <w:t>(int x, int y)</w:t>
       </w:r>
     </w:p>
     <w:tbl>
@@ -1920,29 +1556,276 @@
               <w:rPr>
                 <w:lang w:val="en-US"/>
               </w:rPr>
-              <w:t xml:space="preserve">        private void </w:t>
-            </w:r>
-            <w:proofErr w:type="spellStart"/>
-            <w:proofErr w:type="gramStart"/>
-            <w:r>
+              <w:t xml:space="preserve">        private void initBomb(int x, int y) {</w:t>
+            </w:r>
+          </w:p>
+        </w:tc>
+      </w:tr>
+      <w:tr>
+        <w:trPr>
+          <w:trHeight w:val="288"/>
+        </w:trPr>
+        <w:tc>
+          <w:tcPr>
+            <w:tcW w:w="452" w:type="dxa"/>
+            <w:noWrap/>
+            <w:hideMark/>
+          </w:tcPr>
+          <w:p>
+            <w:r>
+              <w:t>2</w:t>
+            </w:r>
+          </w:p>
+        </w:tc>
+        <w:tc>
+          <w:tcPr>
+            <w:tcW w:w="8048" w:type="dxa"/>
+            <w:noWrap/>
+            <w:hideMark/>
+          </w:tcPr>
+          <w:p/>
+        </w:tc>
+      </w:tr>
+      <w:tr>
+        <w:trPr>
+          <w:trHeight w:val="288"/>
+        </w:trPr>
+        <w:tc>
+          <w:tcPr>
+            <w:tcW w:w="452" w:type="dxa"/>
+            <w:noWrap/>
+            <w:hideMark/>
+          </w:tcPr>
+          <w:p>
+            <w:r>
+              <w:t>3</w:t>
+            </w:r>
+          </w:p>
+        </w:tc>
+        <w:tc>
+          <w:tcPr>
+            <w:tcW w:w="8048" w:type="dxa"/>
+            <w:noWrap/>
+            <w:hideMark/>
+          </w:tcPr>
+          <w:p>
+            <w:r>
+              <w:t xml:space="preserve">            setDestroyed(true);</w:t>
+            </w:r>
+          </w:p>
+        </w:tc>
+      </w:tr>
+      <w:tr>
+        <w:trPr>
+          <w:trHeight w:val="288"/>
+        </w:trPr>
+        <w:tc>
+          <w:tcPr>
+            <w:tcW w:w="452" w:type="dxa"/>
+            <w:noWrap/>
+            <w:hideMark/>
+          </w:tcPr>
+          <w:p>
+            <w:r>
+              <w:t>4</w:t>
+            </w:r>
+          </w:p>
+        </w:tc>
+        <w:tc>
+          <w:tcPr>
+            <w:tcW w:w="8048" w:type="dxa"/>
+            <w:noWrap/>
+            <w:hideMark/>
+          </w:tcPr>
+          <w:p/>
+        </w:tc>
+      </w:tr>
+      <w:tr>
+        <w:trPr>
+          <w:trHeight w:val="288"/>
+        </w:trPr>
+        <w:tc>
+          <w:tcPr>
+            <w:tcW w:w="452" w:type="dxa"/>
+            <w:noWrap/>
+            <w:hideMark/>
+          </w:tcPr>
+          <w:p>
+            <w:r>
+              <w:t>5</w:t>
+            </w:r>
+          </w:p>
+        </w:tc>
+        <w:tc>
+          <w:tcPr>
+            <w:tcW w:w="8048" w:type="dxa"/>
+            <w:noWrap/>
+            <w:hideMark/>
+          </w:tcPr>
+          <w:p>
+            <w:pPr>
               <w:rPr>
                 <w:lang w:val="en-US"/>
               </w:rPr>
-              <w:t>initBomb</w:t>
-            </w:r>
-            <w:proofErr w:type="spellEnd"/>
+            </w:pPr>
             <w:r>
               <w:rPr>
                 <w:lang w:val="en-US"/>
               </w:rPr>
-              <w:t>(</w:t>
-            </w:r>
-            <w:proofErr w:type="gramEnd"/>
-            <w:r>
+              <w:t xml:space="preserve">            if (x&lt;= Commons.BOARD_WIDTH &amp;&amp; y&lt;= Commons.BOARD_HEIGHT) {</w:t>
+            </w:r>
+          </w:p>
+        </w:tc>
+      </w:tr>
+      <w:tr>
+        <w:trPr>
+          <w:trHeight w:val="288"/>
+        </w:trPr>
+        <w:tc>
+          <w:tcPr>
+            <w:tcW w:w="452" w:type="dxa"/>
+            <w:noWrap/>
+            <w:hideMark/>
+          </w:tcPr>
+          <w:p>
+            <w:r>
+              <w:t>6</w:t>
+            </w:r>
+          </w:p>
+        </w:tc>
+        <w:tc>
+          <w:tcPr>
+            <w:tcW w:w="8048" w:type="dxa"/>
+            <w:noWrap/>
+            <w:hideMark/>
+          </w:tcPr>
+          <w:p>
+            <w:r>
+              <w:t xml:space="preserve">                this.x += x;</w:t>
+            </w:r>
+          </w:p>
+        </w:tc>
+      </w:tr>
+      <w:tr>
+        <w:trPr>
+          <w:trHeight w:val="288"/>
+        </w:trPr>
+        <w:tc>
+          <w:tcPr>
+            <w:tcW w:w="452" w:type="dxa"/>
+            <w:noWrap/>
+            <w:hideMark/>
+          </w:tcPr>
+          <w:p>
+            <w:r>
+              <w:t>7</w:t>
+            </w:r>
+          </w:p>
+        </w:tc>
+        <w:tc>
+          <w:tcPr>
+            <w:tcW w:w="8048" w:type="dxa"/>
+            <w:noWrap/>
+            <w:hideMark/>
+          </w:tcPr>
+          <w:p>
+            <w:r>
+              <w:t xml:space="preserve">                this.y += y;</w:t>
+            </w:r>
+          </w:p>
+        </w:tc>
+      </w:tr>
+      <w:tr>
+        <w:trPr>
+          <w:trHeight w:val="288"/>
+        </w:trPr>
+        <w:tc>
+          <w:tcPr>
+            <w:tcW w:w="452" w:type="dxa"/>
+            <w:noWrap/>
+            <w:hideMark/>
+          </w:tcPr>
+          <w:p>
+            <w:r>
+              <w:t>8</w:t>
+            </w:r>
+          </w:p>
+        </w:tc>
+        <w:tc>
+          <w:tcPr>
+            <w:tcW w:w="8048" w:type="dxa"/>
+            <w:noWrap/>
+            <w:hideMark/>
+          </w:tcPr>
+          <w:p>
+            <w:r>
+              <w:t xml:space="preserve">            } else</w:t>
+            </w:r>
+          </w:p>
+        </w:tc>
+      </w:tr>
+      <w:tr>
+        <w:trPr>
+          <w:trHeight w:val="288"/>
+        </w:trPr>
+        <w:tc>
+          <w:tcPr>
+            <w:tcW w:w="452" w:type="dxa"/>
+            <w:noWrap/>
+            <w:hideMark/>
+          </w:tcPr>
+          <w:p>
+            <w:r>
+              <w:t>9</w:t>
+            </w:r>
+          </w:p>
+        </w:tc>
+        <w:tc>
+          <w:tcPr>
+            <w:tcW w:w="8048" w:type="dxa"/>
+            <w:noWrap/>
+            <w:hideMark/>
+          </w:tcPr>
+          <w:p>
+            <w:r>
+              <w:t xml:space="preserve">            {</w:t>
+            </w:r>
+          </w:p>
+        </w:tc>
+      </w:tr>
+      <w:tr>
+        <w:trPr>
+          <w:trHeight w:val="288"/>
+        </w:trPr>
+        <w:tc>
+          <w:tcPr>
+            <w:tcW w:w="452" w:type="dxa"/>
+            <w:noWrap/>
+            <w:hideMark/>
+          </w:tcPr>
+          <w:p>
+            <w:r>
+              <w:t>10</w:t>
+            </w:r>
+          </w:p>
+        </w:tc>
+        <w:tc>
+          <w:tcPr>
+            <w:tcW w:w="8048" w:type="dxa"/>
+            <w:noWrap/>
+            <w:hideMark/>
+          </w:tcPr>
+          <w:p>
+            <w:pPr>
               <w:rPr>
                 <w:lang w:val="en-US"/>
               </w:rPr>
-              <w:t>int x, int y) {</w:t>
+            </w:pPr>
+            <w:r>
+              <w:rPr>
+                <w:lang w:val="en-US"/>
+              </w:rPr>
+              <w:t xml:space="preserve">                this.x = Commons.BOARD_WIDTH;</w:t>
             </w:r>
           </w:p>
         </w:tc>
@@ -1959,7 +1842,7 @@
           </w:tcPr>
           <w:p>
             <w:r>
-              <w:t>2</w:t>
+              <w:t>11</w:t>
             </w:r>
           </w:p>
         </w:tc>
@@ -1969,6 +1852,72 @@
             <w:noWrap/>
             <w:hideMark/>
           </w:tcPr>
+          <w:p>
+            <w:pPr>
+              <w:rPr>
+                <w:lang w:val="en-US"/>
+              </w:rPr>
+            </w:pPr>
+            <w:r>
+              <w:rPr>
+                <w:lang w:val="en-US"/>
+              </w:rPr>
+              <w:t xml:space="preserve">                this.y = Commons.BOARD_HEIGHT;</w:t>
+            </w:r>
+          </w:p>
+        </w:tc>
+      </w:tr>
+      <w:tr>
+        <w:trPr>
+          <w:trHeight w:val="288"/>
+        </w:trPr>
+        <w:tc>
+          <w:tcPr>
+            <w:tcW w:w="452" w:type="dxa"/>
+            <w:noWrap/>
+            <w:hideMark/>
+          </w:tcPr>
+          <w:p>
+            <w:r>
+              <w:t>12</w:t>
+            </w:r>
+          </w:p>
+        </w:tc>
+        <w:tc>
+          <w:tcPr>
+            <w:tcW w:w="8048" w:type="dxa"/>
+            <w:noWrap/>
+            <w:hideMark/>
+          </w:tcPr>
+          <w:p>
+            <w:r>
+              <w:t xml:space="preserve">            }</w:t>
+            </w:r>
+          </w:p>
+        </w:tc>
+      </w:tr>
+      <w:tr>
+        <w:trPr>
+          <w:trHeight w:val="288"/>
+        </w:trPr>
+        <w:tc>
+          <w:tcPr>
+            <w:tcW w:w="452" w:type="dxa"/>
+            <w:noWrap/>
+            <w:hideMark/>
+          </w:tcPr>
+          <w:p>
+            <w:r>
+              <w:t>13</w:t>
+            </w:r>
+          </w:p>
+        </w:tc>
+        <w:tc>
+          <w:tcPr>
+            <w:tcW w:w="8048" w:type="dxa"/>
+            <w:noWrap/>
+            <w:hideMark/>
+          </w:tcPr>
           <w:p/>
         </w:tc>
       </w:tr>
@@ -1984,7 +1933,7 @@
           </w:tcPr>
           <w:p>
             <w:r>
-              <w:t>3</w:t>
+              <w:t>14</w:t>
             </w:r>
           </w:p>
         </w:tc>
@@ -1995,16 +1944,16 @@
             <w:hideMark/>
           </w:tcPr>
           <w:p>
-            <w:r>
-              <w:t xml:space="preserve">            </w:t>
-            </w:r>
-            <w:proofErr w:type="spellStart"/>
-            <w:r>
-              <w:t>setDestroyed</w:t>
-            </w:r>
-            <w:proofErr w:type="spellEnd"/>
-            <w:r>
-              <w:t>(true);</w:t>
+            <w:pPr>
+              <w:rPr>
+                <w:lang w:val="en-US"/>
+              </w:rPr>
+            </w:pPr>
+            <w:r>
+              <w:rPr>
+                <w:lang w:val="en-US"/>
+              </w:rPr>
+              <w:t xml:space="preserve">            var bombImg = "src/main/resources/images/bomb.png";</w:t>
             </w:r>
           </w:p>
         </w:tc>
@@ -2021,7 +1970,7 @@
           </w:tcPr>
           <w:p>
             <w:r>
-              <w:t>4</w:t>
+              <w:t>15</w:t>
             </w:r>
           </w:p>
         </w:tc>
@@ -2031,7 +1980,11 @@
             <w:noWrap/>
             <w:hideMark/>
           </w:tcPr>
-          <w:p/>
+          <w:p>
+            <w:r>
+              <w:t xml:space="preserve">            var ii = new ImageIcon(bombImg);</w:t>
+            </w:r>
+          </w:p>
         </w:tc>
       </w:tr>
       <w:tr>
@@ -2046,7 +1999,7 @@
           </w:tcPr>
           <w:p>
             <w:r>
-              <w:t>5</w:t>
+              <w:t>16</w:t>
             </w:r>
           </w:p>
         </w:tc>
@@ -2057,542 +2010,8 @@
             <w:hideMark/>
           </w:tcPr>
           <w:p>
-            <w:pPr>
-              <w:rPr>
-                <w:lang w:val="en-US"/>
-              </w:rPr>
-            </w:pPr>
-            <w:r>
-              <w:rPr>
-                <w:lang w:val="en-US"/>
-              </w:rPr>
-              <w:t xml:space="preserve">            if (x&lt;= </w:t>
-            </w:r>
-            <w:proofErr w:type="spellStart"/>
-            <w:r>
-              <w:rPr>
-                <w:lang w:val="en-US"/>
-              </w:rPr>
-              <w:t>Commons.BOARD_WIDTH</w:t>
-            </w:r>
-            <w:proofErr w:type="spellEnd"/>
-            <w:r>
-              <w:rPr>
-                <w:lang w:val="en-US"/>
-              </w:rPr>
-              <w:t xml:space="preserve"> &amp;&amp; y&lt;= </w:t>
-            </w:r>
-            <w:proofErr w:type="spellStart"/>
-            <w:r>
-              <w:rPr>
-                <w:lang w:val="en-US"/>
-              </w:rPr>
-              <w:t>Commons.BOARD_HEIGHT</w:t>
-            </w:r>
-            <w:proofErr w:type="spellEnd"/>
-            <w:r>
-              <w:rPr>
-                <w:lang w:val="en-US"/>
-              </w:rPr>
-              <w:t>) {</w:t>
-            </w:r>
-          </w:p>
-        </w:tc>
-      </w:tr>
-      <w:tr>
-        <w:trPr>
-          <w:trHeight w:val="288"/>
-        </w:trPr>
-        <w:tc>
-          <w:tcPr>
-            <w:tcW w:w="452" w:type="dxa"/>
-            <w:noWrap/>
-            <w:hideMark/>
-          </w:tcPr>
-          <w:p>
-            <w:r>
-              <w:t>6</w:t>
-            </w:r>
-          </w:p>
-        </w:tc>
-        <w:tc>
-          <w:tcPr>
-            <w:tcW w:w="8048" w:type="dxa"/>
-            <w:noWrap/>
-            <w:hideMark/>
-          </w:tcPr>
-          <w:p>
-            <w:r>
-              <w:t xml:space="preserve">                </w:t>
-            </w:r>
-            <w:proofErr w:type="spellStart"/>
-            <w:r>
-              <w:t>this.x</w:t>
-            </w:r>
-            <w:proofErr w:type="spellEnd"/>
-            <w:r>
-              <w:t xml:space="preserve"> += x;</w:t>
-            </w:r>
-          </w:p>
-        </w:tc>
-      </w:tr>
-      <w:tr>
-        <w:trPr>
-          <w:trHeight w:val="288"/>
-        </w:trPr>
-        <w:tc>
-          <w:tcPr>
-            <w:tcW w:w="452" w:type="dxa"/>
-            <w:noWrap/>
-            <w:hideMark/>
-          </w:tcPr>
-          <w:p>
-            <w:r>
-              <w:t>7</w:t>
-            </w:r>
-          </w:p>
-        </w:tc>
-        <w:tc>
-          <w:tcPr>
-            <w:tcW w:w="8048" w:type="dxa"/>
-            <w:noWrap/>
-            <w:hideMark/>
-          </w:tcPr>
-          <w:p>
-            <w:r>
-              <w:t xml:space="preserve">                </w:t>
-            </w:r>
-            <w:proofErr w:type="spellStart"/>
-            <w:proofErr w:type="gramStart"/>
-            <w:r>
-              <w:t>this.y</w:t>
-            </w:r>
-            <w:proofErr w:type="spellEnd"/>
-            <w:proofErr w:type="gramEnd"/>
-            <w:r>
-              <w:t xml:space="preserve"> += y;</w:t>
-            </w:r>
-          </w:p>
-        </w:tc>
-      </w:tr>
-      <w:tr>
-        <w:trPr>
-          <w:trHeight w:val="288"/>
-        </w:trPr>
-        <w:tc>
-          <w:tcPr>
-            <w:tcW w:w="452" w:type="dxa"/>
-            <w:noWrap/>
-            <w:hideMark/>
-          </w:tcPr>
-          <w:p>
-            <w:r>
-              <w:t>8</w:t>
-            </w:r>
-          </w:p>
-        </w:tc>
-        <w:tc>
-          <w:tcPr>
-            <w:tcW w:w="8048" w:type="dxa"/>
-            <w:noWrap/>
-            <w:hideMark/>
-          </w:tcPr>
-          <w:p>
-            <w:r>
-              <w:t xml:space="preserve">            } </w:t>
-            </w:r>
-            <w:proofErr w:type="spellStart"/>
-            <w:r>
-              <w:t>else</w:t>
-            </w:r>
-            <w:proofErr w:type="spellEnd"/>
-          </w:p>
-        </w:tc>
-      </w:tr>
-      <w:tr>
-        <w:trPr>
-          <w:trHeight w:val="288"/>
-        </w:trPr>
-        <w:tc>
-          <w:tcPr>
-            <w:tcW w:w="452" w:type="dxa"/>
-            <w:noWrap/>
-            <w:hideMark/>
-          </w:tcPr>
-          <w:p>
-            <w:r>
-              <w:t>9</w:t>
-            </w:r>
-          </w:p>
-        </w:tc>
-        <w:tc>
-          <w:tcPr>
-            <w:tcW w:w="8048" w:type="dxa"/>
-            <w:noWrap/>
-            <w:hideMark/>
-          </w:tcPr>
-          <w:p>
-            <w:r>
-              <w:t xml:space="preserve">            {</w:t>
-            </w:r>
-          </w:p>
-        </w:tc>
-      </w:tr>
-      <w:tr>
-        <w:trPr>
-          <w:trHeight w:val="288"/>
-        </w:trPr>
-        <w:tc>
-          <w:tcPr>
-            <w:tcW w:w="452" w:type="dxa"/>
-            <w:noWrap/>
-            <w:hideMark/>
-          </w:tcPr>
-          <w:p>
-            <w:r>
-              <w:t>10</w:t>
-            </w:r>
-          </w:p>
-        </w:tc>
-        <w:tc>
-          <w:tcPr>
-            <w:tcW w:w="8048" w:type="dxa"/>
-            <w:noWrap/>
-            <w:hideMark/>
-          </w:tcPr>
-          <w:p>
-            <w:pPr>
-              <w:rPr>
-                <w:lang w:val="en-US"/>
-              </w:rPr>
-            </w:pPr>
-            <w:r>
-              <w:rPr>
-                <w:lang w:val="en-US"/>
-              </w:rPr>
-              <w:t xml:space="preserve">                </w:t>
-            </w:r>
-            <w:proofErr w:type="spellStart"/>
-            <w:r>
-              <w:rPr>
-                <w:lang w:val="en-US"/>
-              </w:rPr>
-              <w:t>this.x</w:t>
-            </w:r>
-            <w:proofErr w:type="spellEnd"/>
-            <w:r>
-              <w:rPr>
-                <w:lang w:val="en-US"/>
-              </w:rPr>
-              <w:t xml:space="preserve"> = </w:t>
-            </w:r>
-            <w:proofErr w:type="spellStart"/>
-            <w:r>
-              <w:rPr>
-                <w:lang w:val="en-US"/>
-              </w:rPr>
-              <w:t>Commons.BOARD_WIDTH</w:t>
-            </w:r>
-            <w:proofErr w:type="spellEnd"/>
-            <w:r>
-              <w:rPr>
-                <w:lang w:val="en-US"/>
-              </w:rPr>
-              <w:t>;</w:t>
-            </w:r>
-          </w:p>
-        </w:tc>
-      </w:tr>
-      <w:tr>
-        <w:trPr>
-          <w:trHeight w:val="288"/>
-        </w:trPr>
-        <w:tc>
-          <w:tcPr>
-            <w:tcW w:w="452" w:type="dxa"/>
-            <w:noWrap/>
-            <w:hideMark/>
-          </w:tcPr>
-          <w:p>
-            <w:r>
-              <w:t>11</w:t>
-            </w:r>
-          </w:p>
-        </w:tc>
-        <w:tc>
-          <w:tcPr>
-            <w:tcW w:w="8048" w:type="dxa"/>
-            <w:noWrap/>
-            <w:hideMark/>
-          </w:tcPr>
-          <w:p>
-            <w:pPr>
-              <w:rPr>
-                <w:lang w:val="en-US"/>
-              </w:rPr>
-            </w:pPr>
-            <w:r>
-              <w:rPr>
-                <w:lang w:val="en-US"/>
-              </w:rPr>
-              <w:t xml:space="preserve">                </w:t>
-            </w:r>
-            <w:proofErr w:type="spellStart"/>
-            <w:proofErr w:type="gramStart"/>
-            <w:r>
-              <w:rPr>
-                <w:lang w:val="en-US"/>
-              </w:rPr>
-              <w:t>this.y</w:t>
-            </w:r>
-            <w:proofErr w:type="spellEnd"/>
-            <w:proofErr w:type="gramEnd"/>
-            <w:r>
-              <w:rPr>
-                <w:lang w:val="en-US"/>
-              </w:rPr>
-              <w:t xml:space="preserve"> = </w:t>
-            </w:r>
-            <w:proofErr w:type="spellStart"/>
-            <w:r>
-              <w:rPr>
-                <w:lang w:val="en-US"/>
-              </w:rPr>
-              <w:t>Commons.BOARD_HEIGHT</w:t>
-            </w:r>
-            <w:proofErr w:type="spellEnd"/>
-            <w:r>
-              <w:rPr>
-                <w:lang w:val="en-US"/>
-              </w:rPr>
-              <w:t>;</w:t>
-            </w:r>
-          </w:p>
-        </w:tc>
-      </w:tr>
-      <w:tr>
-        <w:trPr>
-          <w:trHeight w:val="288"/>
-        </w:trPr>
-        <w:tc>
-          <w:tcPr>
-            <w:tcW w:w="452" w:type="dxa"/>
-            <w:noWrap/>
-            <w:hideMark/>
-          </w:tcPr>
-          <w:p>
-            <w:r>
-              <w:t>12</w:t>
-            </w:r>
-          </w:p>
-        </w:tc>
-        <w:tc>
-          <w:tcPr>
-            <w:tcW w:w="8048" w:type="dxa"/>
-            <w:noWrap/>
-            <w:hideMark/>
-          </w:tcPr>
-          <w:p>
-            <w:r>
-              <w:t xml:space="preserve">            }</w:t>
-            </w:r>
-          </w:p>
-        </w:tc>
-      </w:tr>
-      <w:tr>
-        <w:trPr>
-          <w:trHeight w:val="288"/>
-        </w:trPr>
-        <w:tc>
-          <w:tcPr>
-            <w:tcW w:w="452" w:type="dxa"/>
-            <w:noWrap/>
-            <w:hideMark/>
-          </w:tcPr>
-          <w:p>
-            <w:r>
-              <w:t>13</w:t>
-            </w:r>
-          </w:p>
-        </w:tc>
-        <w:tc>
-          <w:tcPr>
-            <w:tcW w:w="8048" w:type="dxa"/>
-            <w:noWrap/>
-            <w:hideMark/>
-          </w:tcPr>
-          <w:p/>
-        </w:tc>
-      </w:tr>
-      <w:tr>
-        <w:trPr>
-          <w:trHeight w:val="288"/>
-        </w:trPr>
-        <w:tc>
-          <w:tcPr>
-            <w:tcW w:w="452" w:type="dxa"/>
-            <w:noWrap/>
-            <w:hideMark/>
-          </w:tcPr>
-          <w:p>
-            <w:r>
-              <w:t>14</w:t>
-            </w:r>
-          </w:p>
-        </w:tc>
-        <w:tc>
-          <w:tcPr>
-            <w:tcW w:w="8048" w:type="dxa"/>
-            <w:noWrap/>
-            <w:hideMark/>
-          </w:tcPr>
-          <w:p>
-            <w:pPr>
-              <w:rPr>
-                <w:lang w:val="en-US"/>
-              </w:rPr>
-            </w:pPr>
-            <w:r>
-              <w:rPr>
-                <w:lang w:val="en-US"/>
-              </w:rPr>
-              <w:t xml:space="preserve">            var </w:t>
-            </w:r>
-            <w:proofErr w:type="spellStart"/>
-            <w:r>
-              <w:rPr>
-                <w:lang w:val="en-US"/>
-              </w:rPr>
-              <w:t>bombImg</w:t>
-            </w:r>
-            <w:proofErr w:type="spellEnd"/>
-            <w:r>
-              <w:rPr>
-                <w:lang w:val="en-US"/>
-              </w:rPr>
-              <w:t xml:space="preserve"> = "</w:t>
-            </w:r>
-            <w:proofErr w:type="spellStart"/>
-            <w:r>
-              <w:rPr>
-                <w:lang w:val="en-US"/>
-              </w:rPr>
-              <w:t>src</w:t>
-            </w:r>
-            <w:proofErr w:type="spellEnd"/>
-            <w:r>
-              <w:rPr>
-                <w:lang w:val="en-US"/>
-              </w:rPr>
-              <w:t>/main/resources/images/bomb.png";</w:t>
-            </w:r>
-          </w:p>
-        </w:tc>
-      </w:tr>
-      <w:tr>
-        <w:trPr>
-          <w:trHeight w:val="288"/>
-        </w:trPr>
-        <w:tc>
-          <w:tcPr>
-            <w:tcW w:w="452" w:type="dxa"/>
-            <w:noWrap/>
-            <w:hideMark/>
-          </w:tcPr>
-          <w:p>
-            <w:r>
-              <w:t>15</w:t>
-            </w:r>
-          </w:p>
-        </w:tc>
-        <w:tc>
-          <w:tcPr>
-            <w:tcW w:w="8048" w:type="dxa"/>
-            <w:noWrap/>
-            <w:hideMark/>
-          </w:tcPr>
-          <w:p>
-            <w:r>
-              <w:t xml:space="preserve">            </w:t>
-            </w:r>
-            <w:proofErr w:type="spellStart"/>
-            <w:r>
-              <w:t>var</w:t>
-            </w:r>
-            <w:proofErr w:type="spellEnd"/>
-            <w:r>
-              <w:t xml:space="preserve"> </w:t>
-            </w:r>
-            <w:proofErr w:type="spellStart"/>
-            <w:r>
-              <w:t>ii</w:t>
-            </w:r>
-            <w:proofErr w:type="spellEnd"/>
-            <w:r>
-              <w:t xml:space="preserve"> = new </w:t>
-            </w:r>
-            <w:proofErr w:type="spellStart"/>
-            <w:r>
-              <w:t>ImageIcon</w:t>
-            </w:r>
-            <w:proofErr w:type="spellEnd"/>
-            <w:r>
-              <w:t>(</w:t>
-            </w:r>
-            <w:proofErr w:type="spellStart"/>
-            <w:r>
-              <w:t>bombImg</w:t>
-            </w:r>
-            <w:proofErr w:type="spellEnd"/>
-            <w:r>
-              <w:t>);</w:t>
-            </w:r>
-          </w:p>
-        </w:tc>
-      </w:tr>
-      <w:tr>
-        <w:trPr>
-          <w:trHeight w:val="288"/>
-        </w:trPr>
-        <w:tc>
-          <w:tcPr>
-            <w:tcW w:w="452" w:type="dxa"/>
-            <w:noWrap/>
-            <w:hideMark/>
-          </w:tcPr>
-          <w:p>
-            <w:r>
-              <w:t>16</w:t>
-            </w:r>
-          </w:p>
-        </w:tc>
-        <w:tc>
-          <w:tcPr>
-            <w:tcW w:w="8048" w:type="dxa"/>
-            <w:noWrap/>
-            <w:hideMark/>
-          </w:tcPr>
-          <w:p>
-            <w:r>
-              <w:t xml:space="preserve">            </w:t>
-            </w:r>
-            <w:proofErr w:type="spellStart"/>
-            <w:r>
-              <w:t>setImage</w:t>
-            </w:r>
-            <w:proofErr w:type="spellEnd"/>
-            <w:r>
-              <w:t>(</w:t>
-            </w:r>
-            <w:proofErr w:type="spellStart"/>
-            <w:proofErr w:type="gramStart"/>
-            <w:r>
-              <w:t>ii.getImage</w:t>
-            </w:r>
-            <w:proofErr w:type="spellEnd"/>
-            <w:proofErr w:type="gramEnd"/>
-            <w:r>
-              <w:t>());</w:t>
+            <w:r>
+              <w:t xml:space="preserve">            setImage(ii.getImage());</w:t>
             </w:r>
           </w:p>
         </w:tc>
@@ -2636,7 +2055,6 @@
         <w:rPr>
           <w:noProof/>
         </w:rPr>
-        <w:lastRenderedPageBreak/>
         <w:drawing>
           <wp:inline distT="0" distB="0" distL="0" distR="0" wp14:anchorId="1DF7E2EB" wp14:editId="133BAA89">
             <wp:extent cx="2198370" cy="4020820"/>
@@ -2688,20 +2106,39 @@
       </w:r>
     </w:p>
     <w:p/>
+    <w:p/>
+    <w:p/>
     <w:p>
       <w:r>
-        <w:t xml:space="preserve">Complejidad </w:t>
-      </w:r>
-      <w:proofErr w:type="spellStart"/>
-      <w:r>
-        <w:t>ciclomática</w:t>
-      </w:r>
-      <w:proofErr w:type="spellEnd"/>
-      <w:r>
-        <w:t xml:space="preserve">: V(G) = </w:t>
+        <w:lastRenderedPageBreak/>
+        <w:t>Complejidad ciclomática:</w:t>
+      </w:r>
+    </w:p>
+    <w:p>
+      <w:r>
+        <w:t xml:space="preserve">V(G) = </w:t>
       </w:r>
       <w:r>
         <w:t>3</w:t>
+      </w:r>
+      <w:r>
+        <w:t xml:space="preserve"> regiones</w:t>
+      </w:r>
+    </w:p>
+    <w:p>
+      <w:r>
+        <w:t xml:space="preserve">V(G) = </w:t>
+      </w:r>
+      <w:r>
+        <w:t>2 predicados + 1 = 3</w:t>
+      </w:r>
+    </w:p>
+    <w:p>
+      <w:r>
+        <w:t xml:space="preserve">V(G) = </w:t>
+      </w:r>
+      <w:r>
+        <w:t>9 aristas – 8 nodos + 2 = 3</w:t>
       </w:r>
     </w:p>
     <w:p>
@@ -2730,18 +2167,10 @@
         <w:t>-(</w:t>
       </w:r>
       <w:r>
-        <w:t xml:space="preserve">8 a </w:t>
-      </w:r>
-      <w:proofErr w:type="gramStart"/>
-      <w:r>
-        <w:t>11</w:t>
-      </w:r>
-      <w:r>
-        <w:t>)-(</w:t>
-      </w:r>
-      <w:proofErr w:type="gramEnd"/>
-      <w:r>
-        <w:t>14 a 16)</w:t>
+        <w:t>8 a 11</w:t>
+      </w:r>
+      <w:r>
+        <w:t>)-(14 a 16)</w:t>
       </w:r>
       <w:r>
         <w:t>-F</w:t>
@@ -2771,15 +2200,7 @@
         <w:t>b</w:t>
       </w:r>
       <w:r>
-        <w:t xml:space="preserve">-(8 a </w:t>
-      </w:r>
-      <w:proofErr w:type="gramStart"/>
-      <w:r>
-        <w:t>11)-(</w:t>
-      </w:r>
-      <w:proofErr w:type="gramEnd"/>
-      <w:r>
-        <w:t>14 a 16)</w:t>
+        <w:t>-(8 a 11)-(14 a 16)</w:t>
       </w:r>
       <w:r>
         <w:t>-F</w:t>
@@ -2809,15 +2230,7 @@
         <w:t>b</w:t>
       </w:r>
       <w:r>
-        <w:t xml:space="preserve">-(6 a </w:t>
-      </w:r>
-      <w:proofErr w:type="gramStart"/>
-      <w:r>
-        <w:t>7)-(</w:t>
-      </w:r>
-      <w:proofErr w:type="gramEnd"/>
-      <w:r>
-        <w:t>14 a 16)</w:t>
+        <w:t>-(6 a 7)-(14 a 16)</w:t>
       </w:r>
       <w:r>
         <w:t>-F</w:t>
@@ -2859,19 +2272,11 @@
                 <w:color w:val="FFFFFF" w:themeColor="background1"/>
               </w:rPr>
             </w:pPr>
-            <w:proofErr w:type="spellStart"/>
             <w:r>
               <w:rPr>
                 <w:color w:val="FFFFFF" w:themeColor="background1"/>
               </w:rPr>
-              <w:t>Nº</w:t>
-            </w:r>
-            <w:proofErr w:type="spellEnd"/>
-            <w:r>
-              <w:rPr>
-                <w:color w:val="FFFFFF" w:themeColor="background1"/>
-              </w:rPr>
-              <w:t xml:space="preserve"> Casos de prueba</w:t>
+              <w:t>Nº Casos de prueba</w:t>
             </w:r>
           </w:p>
         </w:tc>
@@ -3197,24 +2602,7 @@
     <w:p/>
     <w:p>
       <w:r>
-        <w:t>El camino 1</w:t>
-      </w:r>
-      <w:r>
-        <w:t xml:space="preserve"> y 2</w:t>
-      </w:r>
-      <w:r>
-        <w:t xml:space="preserve"> no ha superado </w:t>
-      </w:r>
-      <w:r>
-        <w:t xml:space="preserve">los </w:t>
-      </w:r>
-      <w:proofErr w:type="spellStart"/>
-      <w:r>
-        <w:t>tests</w:t>
-      </w:r>
-      <w:proofErr w:type="spellEnd"/>
-      <w:r>
-        <w:t xml:space="preserve">, porque un sólo valor superado al límite, x o y, han asignado </w:t>
+        <w:t xml:space="preserve">El camino 1 y 2 no ha superado los tests, porque un sólo valor superado al límite, x o y, han asignado </w:t>
       </w:r>
       <w:r>
         <w:rPr>

</xml_diff>